<commit_message>
Registro de Roles y Responsabilidades
Actualización documento del plan de proyecto: Roles y Responsabilidades
</commit_message>
<xml_diff>
--- a/desarrollo/SOFTPOLIZA/Gestion/Plan del Proyecto.docx
+++ b/desarrollo/SOFTPOLIZA/Gestion/Plan del Proyecto.docx
@@ -1,6 +1,6 @@
 
 <file path=word/document.xml><?xml version="1.0" encoding="utf-8"?>
-<w:document xmlns:wpc="http://schemas.microsoft.com/office/word/2010/wordprocessingCanvas" xmlns:cx="http://schemas.microsoft.com/office/drawing/2014/chartex" xmlns:cx1="http://schemas.microsoft.com/office/drawing/2015/9/8/chartex" xmlns:cx2="http://schemas.microsoft.com/office/drawing/2015/10/21/chartex" xmlns:cx3="http://schemas.microsoft.com/office/drawing/2016/5/9/chartex" xmlns:cx4="http://schemas.microsoft.com/office/drawing/2016/5/10/chartex" xmlns:cx5="http://schemas.microsoft.com/office/drawing/2016/5/11/chartex" xmlns:cx6="http://schemas.microsoft.com/office/drawing/2016/5/12/chartex" xmlns:cx7="http://schemas.microsoft.com/office/drawing/2016/5/13/chartex" xmlns:cx8="http://schemas.microsoft.com/office/drawing/2016/5/14/chartex" xmlns:mc="http://schemas.openxmlformats.org/markup-compatibility/2006" xmlns:aink="http://schemas.microsoft.com/office/drawing/2016/ink" xmlns:am3d="http://schemas.microsoft.com/office/drawing/2017/model3d" xmlns:o="urn:schemas-microsoft-com:office:office" xmlns:r="http://schemas.openxmlformats.org/officeDocument/2006/relationships" xmlns:m="http://schemas.openxmlformats.org/officeDocument/2006/math" xmlns:v="urn:schemas-microsoft-com:vml" xmlns:wp14="http://schemas.microsoft.com/office/word/2010/wordprocessingDrawing" xmlns:wp="http://schemas.openxmlformats.org/drawingml/2006/wordprocessingDrawing" xmlns:w10="urn:schemas-microsoft-com:office:word" xmlns:w="http://schemas.openxmlformats.org/wordprocessingml/2006/main" xmlns:w14="http://schemas.microsoft.com/office/word/2010/wordml" xmlns:w15="http://schemas.microsoft.com/office/word/2012/wordml" xmlns:w16cid="http://schemas.microsoft.com/office/word/2016/wordml/cid" xmlns:w16se="http://schemas.microsoft.com/office/word/2015/wordml/symex" xmlns:wpg="http://schemas.microsoft.com/office/word/2010/wordprocessingGroup" xmlns:wpi="http://schemas.microsoft.com/office/word/2010/wordprocessingInk" xmlns:wne="http://schemas.microsoft.com/office/word/2006/wordml" xmlns:wps="http://schemas.microsoft.com/office/word/2010/wordprocessingShape" mc:Ignorable="w14 w15 w16se w16cid wp14">
+<w:document xmlns:wpc="http://schemas.microsoft.com/office/word/2010/wordprocessingCanvas" xmlns:mc="http://schemas.openxmlformats.org/markup-compatibility/2006" xmlns:o="urn:schemas-microsoft-com:office:office" xmlns:r="http://schemas.openxmlformats.org/officeDocument/2006/relationships" xmlns:m="http://schemas.openxmlformats.org/officeDocument/2006/math" xmlns:v="urn:schemas-microsoft-com:vml" xmlns:wp14="http://schemas.microsoft.com/office/word/2010/wordprocessingDrawing" xmlns:wp="http://schemas.openxmlformats.org/drawingml/2006/wordprocessingDrawing" xmlns:w10="urn:schemas-microsoft-com:office:word" xmlns:w="http://schemas.openxmlformats.org/wordprocessingml/2006/main" xmlns:w14="http://schemas.microsoft.com/office/word/2010/wordml" xmlns:w15="http://schemas.microsoft.com/office/word/2012/wordml" xmlns:wpg="http://schemas.microsoft.com/office/word/2010/wordprocessingGroup" xmlns:wpi="http://schemas.microsoft.com/office/word/2010/wordprocessingInk" xmlns:wne="http://schemas.microsoft.com/office/word/2006/wordml" xmlns:wps="http://schemas.microsoft.com/office/word/2010/wordprocessingShape" mc:Ignorable="w14 w15 wp14">
   <w:body>
     <w:p>
       <w:pPr>
@@ -811,7 +811,7 @@
       <w:sdtContent>
         <w:p>
           <w:pPr>
-            <w:pStyle w:val="TtuloTDC"/>
+            <w:pStyle w:val="TtulodeTDC"/>
             <w:jc w:val="center"/>
             <w:rPr>
               <w:rFonts w:ascii="Times New Roman" w:hAnsi="Times New Roman" w:cs="Times New Roman"/>
@@ -3536,7 +3536,6 @@
     </w:p>
     <w:p>
       <w:pPr>
-        <w:jc w:val="both"/>
         <w:rPr>
           <w:rFonts w:ascii="Times New Roman" w:hAnsi="Times New Roman" w:cs="Times New Roman"/>
           <w:color w:val="000000"/>
@@ -3544,6 +3543,28 @@
           <w:szCs w:val="24"/>
         </w:rPr>
       </w:pPr>
+      <w:r>
+        <w:rPr>
+          <w:rFonts w:ascii="Times New Roman" w:hAnsi="Times New Roman" w:cs="Times New Roman"/>
+          <w:color w:val="000000"/>
+          <w:sz w:val="24"/>
+          <w:szCs w:val="24"/>
+        </w:rPr>
+        <w:br w:type="page"/>
+      </w:r>
+    </w:p>
+    <w:p>
+      <w:pPr>
+        <w:jc w:val="both"/>
+        <w:rPr>
+          <w:rFonts w:ascii="Times New Roman" w:hAnsi="Times New Roman" w:cs="Times New Roman"/>
+          <w:color w:val="000000"/>
+          <w:sz w:val="24"/>
+          <w:szCs w:val="24"/>
+        </w:rPr>
+      </w:pPr>
+      <w:bookmarkStart w:id="12" w:name="_GoBack"/>
+      <w:bookmarkEnd w:id="12"/>
     </w:p>
     <w:p>
       <w:pPr>
@@ -3556,14 +3577,14 @@
           <w:rFonts w:cs="Times New Roman"/>
         </w:rPr>
       </w:pPr>
-      <w:bookmarkStart w:id="12" w:name="_Toc525818183"/>
+      <w:bookmarkStart w:id="13" w:name="_Toc525818183"/>
       <w:r>
         <w:rPr>
           <w:rFonts w:cs="Times New Roman"/>
         </w:rPr>
         <w:t>Organización del Proyecto.</w:t>
       </w:r>
-      <w:bookmarkEnd w:id="12"/>
+      <w:bookmarkEnd w:id="13"/>
     </w:p>
     <w:p>
       <w:pPr>
@@ -3591,16 +3612,15 @@
           <w:lang w:eastAsia="es-PE"/>
         </w:rPr>
       </w:pPr>
-      <w:bookmarkStart w:id="13" w:name="_Toc525818184"/>
+      <w:bookmarkStart w:id="14" w:name="_Toc525818184"/>
       <w:r>
         <w:rPr>
           <w:rFonts w:eastAsia="Times New Roman" w:cs="Times New Roman"/>
           <w:lang w:eastAsia="es-PE"/>
         </w:rPr>
-        <w:lastRenderedPageBreak/>
         <w:t>Participantes en el Proyecto.</w:t>
       </w:r>
-      <w:bookmarkEnd w:id="13"/>
+      <w:bookmarkEnd w:id="14"/>
     </w:p>
     <w:p>
       <w:pPr>
@@ -4158,13 +4178,19 @@
               </w:rPr>
               <w:t xml:space="preserve"> (</w:t>
             </w:r>
-            <w:bookmarkStart w:id="14" w:name="_GoBack"/>
-            <w:bookmarkEnd w:id="14"/>
-            <w:r>
-              <w:rPr>
-                <w:color w:val="000000"/>
-              </w:rPr>
-              <w:t>QA)</w:t>
+            <w:proofErr w:type="spellStart"/>
+            <w:r>
+              <w:rPr>
+                <w:color w:val="000000"/>
+              </w:rPr>
+              <w:t>QA</w:t>
+            </w:r>
+            <w:proofErr w:type="spellEnd"/>
+            <w:r>
+              <w:rPr>
+                <w:color w:val="000000"/>
+              </w:rPr>
+              <w:t>)</w:t>
             </w:r>
           </w:p>
         </w:tc>
@@ -4804,6 +4830,867 @@
       </w:r>
       <w:bookmarkEnd w:id="15"/>
     </w:p>
+    <w:tbl>
+      <w:tblPr>
+        <w:tblW w:w="8828" w:type="dxa"/>
+        <w:tblLayout w:type="fixed"/>
+        <w:tblCellMar>
+          <w:top w:w="15" w:type="dxa"/>
+          <w:left w:w="15" w:type="dxa"/>
+          <w:bottom w:w="15" w:type="dxa"/>
+          <w:right w:w="15" w:type="dxa"/>
+        </w:tblCellMar>
+        <w:tblLook w:val="04A0" w:firstRow="1" w:lastRow="0" w:firstColumn="1" w:lastColumn="0" w:noHBand="0" w:noVBand="1"/>
+      </w:tblPr>
+      <w:tblGrid>
+        <w:gridCol w:w="1917"/>
+        <w:gridCol w:w="6016"/>
+        <w:gridCol w:w="895"/>
+      </w:tblGrid>
+      <w:tr>
+        <w:tc>
+          <w:tcPr>
+            <w:tcW w:w="1917" w:type="dxa"/>
+            <w:tcBorders>
+              <w:top w:val="single" w:sz="4" w:space="0" w:color="000000"/>
+              <w:left w:val="single" w:sz="4" w:space="0" w:color="000000"/>
+              <w:bottom w:val="single" w:sz="4" w:space="0" w:color="000000"/>
+              <w:right w:val="single" w:sz="4" w:space="0" w:color="000000"/>
+            </w:tcBorders>
+            <w:shd w:val="clear" w:color="auto" w:fill="D0CECE" w:themeFill="background2" w:themeFillShade="E6"/>
+            <w:tcMar>
+              <w:top w:w="100" w:type="dxa"/>
+              <w:left w:w="100" w:type="dxa"/>
+              <w:bottom w:w="100" w:type="dxa"/>
+              <w:right w:w="100" w:type="dxa"/>
+            </w:tcMar>
+          </w:tcPr>
+          <w:p>
+            <w:pPr>
+              <w:spacing w:after="0" w:line="288" w:lineRule="atLeast"/>
+              <w:jc w:val="center"/>
+              <w:rPr>
+                <w:rFonts w:ascii="Times New Roman" w:eastAsia="Times New Roman" w:hAnsi="Times New Roman" w:cs="Times New Roman"/>
+                <w:sz w:val="24"/>
+                <w:szCs w:val="24"/>
+                <w:lang w:eastAsia="es-PE"/>
+              </w:rPr>
+            </w:pPr>
+            <w:r>
+              <w:rPr>
+                <w:rFonts w:ascii="Times New Roman" w:eastAsia="Times New Roman" w:hAnsi="Times New Roman" w:cs="Times New Roman"/>
+                <w:b/>
+                <w:bCs/>
+                <w:color w:val="000000"/>
+                <w:sz w:val="24"/>
+                <w:szCs w:val="24"/>
+                <w:lang w:eastAsia="es-PE"/>
+              </w:rPr>
+              <w:t>ROL</w:t>
+            </w:r>
+          </w:p>
+        </w:tc>
+        <w:tc>
+          <w:tcPr>
+            <w:tcW w:w="6016" w:type="dxa"/>
+            <w:tcBorders>
+              <w:top w:val="single" w:sz="4" w:space="0" w:color="000000"/>
+              <w:left w:val="single" w:sz="4" w:space="0" w:color="000000"/>
+              <w:bottom w:val="single" w:sz="4" w:space="0" w:color="000000"/>
+              <w:right w:val="single" w:sz="4" w:space="0" w:color="000000"/>
+            </w:tcBorders>
+            <w:shd w:val="clear" w:color="auto" w:fill="D0CECE" w:themeFill="background2" w:themeFillShade="E6"/>
+            <w:tcMar>
+              <w:top w:w="100" w:type="dxa"/>
+              <w:left w:w="100" w:type="dxa"/>
+              <w:bottom w:w="100" w:type="dxa"/>
+              <w:right w:w="100" w:type="dxa"/>
+            </w:tcMar>
+          </w:tcPr>
+          <w:p>
+            <w:pPr>
+              <w:spacing w:after="0" w:line="288" w:lineRule="atLeast"/>
+              <w:jc w:val="center"/>
+              <w:rPr>
+                <w:rFonts w:ascii="Times New Roman" w:eastAsia="Times New Roman" w:hAnsi="Times New Roman" w:cs="Times New Roman"/>
+                <w:sz w:val="24"/>
+                <w:szCs w:val="24"/>
+                <w:lang w:eastAsia="es-PE"/>
+              </w:rPr>
+            </w:pPr>
+            <w:r>
+              <w:rPr>
+                <w:rFonts w:ascii="Times New Roman" w:eastAsia="Times New Roman" w:hAnsi="Times New Roman" w:cs="Times New Roman"/>
+                <w:b/>
+                <w:bCs/>
+                <w:color w:val="000000"/>
+                <w:sz w:val="24"/>
+                <w:szCs w:val="24"/>
+                <w:lang w:eastAsia="es-PE"/>
+              </w:rPr>
+              <w:t>RESPONSABILIDADES</w:t>
+            </w:r>
+          </w:p>
+        </w:tc>
+        <w:tc>
+          <w:tcPr>
+            <w:tcW w:w="895" w:type="dxa"/>
+            <w:tcBorders>
+              <w:top w:val="single" w:sz="4" w:space="0" w:color="000000"/>
+              <w:left w:val="single" w:sz="4" w:space="0" w:color="000000"/>
+              <w:bottom w:val="single" w:sz="4" w:space="0" w:color="000000"/>
+              <w:right w:val="single" w:sz="4" w:space="0" w:color="000000"/>
+            </w:tcBorders>
+            <w:shd w:val="clear" w:color="auto" w:fill="D0CECE" w:themeFill="background2" w:themeFillShade="E6"/>
+          </w:tcPr>
+          <w:p>
+            <w:pPr>
+              <w:spacing w:after="0" w:line="288" w:lineRule="atLeast"/>
+              <w:jc w:val="center"/>
+              <w:rPr>
+                <w:rFonts w:ascii="Times New Roman" w:eastAsia="Times New Roman" w:hAnsi="Times New Roman" w:cs="Times New Roman"/>
+                <w:b/>
+                <w:bCs/>
+                <w:color w:val="000000"/>
+                <w:sz w:val="24"/>
+                <w:szCs w:val="24"/>
+                <w:lang w:eastAsia="es-PE"/>
+              </w:rPr>
+            </w:pPr>
+            <w:proofErr w:type="spellStart"/>
+            <w:r>
+              <w:rPr>
+                <w:rFonts w:ascii="Times New Roman" w:eastAsia="Times New Roman" w:hAnsi="Times New Roman" w:cs="Times New Roman"/>
+                <w:b/>
+                <w:bCs/>
+                <w:color w:val="000000"/>
+                <w:sz w:val="24"/>
+                <w:szCs w:val="24"/>
+                <w:lang w:eastAsia="es-PE"/>
+              </w:rPr>
+              <w:t>CANT</w:t>
+            </w:r>
+            <w:proofErr w:type="spellEnd"/>
+            <w:r>
+              <w:rPr>
+                <w:rFonts w:ascii="Times New Roman" w:eastAsia="Times New Roman" w:hAnsi="Times New Roman" w:cs="Times New Roman"/>
+                <w:b/>
+                <w:bCs/>
+                <w:color w:val="000000"/>
+                <w:sz w:val="24"/>
+                <w:szCs w:val="24"/>
+                <w:lang w:eastAsia="es-PE"/>
+              </w:rPr>
+              <w:t>.</w:t>
+            </w:r>
+          </w:p>
+        </w:tc>
+      </w:tr>
+      <w:tr>
+        <w:tc>
+          <w:tcPr>
+            <w:tcW w:w="1917" w:type="dxa"/>
+            <w:tcBorders>
+              <w:top w:val="single" w:sz="4" w:space="0" w:color="000000"/>
+              <w:left w:val="single" w:sz="4" w:space="0" w:color="000000"/>
+              <w:bottom w:val="single" w:sz="4" w:space="0" w:color="000000"/>
+              <w:right w:val="single" w:sz="4" w:space="0" w:color="000000"/>
+            </w:tcBorders>
+            <w:tcMar>
+              <w:top w:w="100" w:type="dxa"/>
+              <w:left w:w="100" w:type="dxa"/>
+              <w:bottom w:w="100" w:type="dxa"/>
+              <w:right w:w="100" w:type="dxa"/>
+            </w:tcMar>
+          </w:tcPr>
+          <w:p>
+            <w:pPr>
+              <w:spacing w:after="0" w:line="288" w:lineRule="atLeast"/>
+              <w:rPr>
+                <w:rFonts w:ascii="Times New Roman" w:eastAsia="Times New Roman" w:hAnsi="Times New Roman" w:cs="Times New Roman"/>
+                <w:sz w:val="24"/>
+                <w:szCs w:val="24"/>
+                <w:lang w:eastAsia="es-PE"/>
+              </w:rPr>
+            </w:pPr>
+            <w:r>
+              <w:rPr>
+                <w:rFonts w:ascii="Times New Roman" w:eastAsia="Times New Roman" w:hAnsi="Times New Roman" w:cs="Times New Roman"/>
+                <w:b/>
+                <w:bCs/>
+                <w:color w:val="000000"/>
+                <w:sz w:val="24"/>
+                <w:szCs w:val="24"/>
+                <w:lang w:eastAsia="es-PE"/>
+              </w:rPr>
+              <w:t>Bibliotecario</w:t>
+            </w:r>
+          </w:p>
+        </w:tc>
+        <w:tc>
+          <w:tcPr>
+            <w:tcW w:w="6016" w:type="dxa"/>
+            <w:tcBorders>
+              <w:top w:val="single" w:sz="4" w:space="0" w:color="000000"/>
+              <w:left w:val="single" w:sz="4" w:space="0" w:color="000000"/>
+              <w:bottom w:val="single" w:sz="4" w:space="0" w:color="000000"/>
+              <w:right w:val="single" w:sz="4" w:space="0" w:color="000000"/>
+            </w:tcBorders>
+            <w:tcMar>
+              <w:top w:w="100" w:type="dxa"/>
+              <w:left w:w="100" w:type="dxa"/>
+              <w:bottom w:w="100" w:type="dxa"/>
+              <w:right w:w="100" w:type="dxa"/>
+            </w:tcMar>
+          </w:tcPr>
+          <w:p>
+            <w:pPr>
+              <w:spacing w:after="0" w:line="288" w:lineRule="atLeast"/>
+              <w:jc w:val="both"/>
+              <w:rPr>
+                <w:rFonts w:ascii="Times New Roman" w:eastAsia="Times New Roman" w:hAnsi="Times New Roman" w:cs="Times New Roman"/>
+                <w:sz w:val="24"/>
+                <w:szCs w:val="24"/>
+                <w:lang w:eastAsia="es-PE"/>
+              </w:rPr>
+            </w:pPr>
+            <w:r>
+              <w:rPr>
+                <w:rFonts w:ascii="Times New Roman" w:eastAsia="Times New Roman" w:hAnsi="Times New Roman" w:cs="Times New Roman"/>
+                <w:color w:val="000000"/>
+                <w:sz w:val="24"/>
+                <w:szCs w:val="24"/>
+                <w:lang w:eastAsia="es-PE"/>
+              </w:rPr>
+              <w:t>Responsable de las ramas, los usuarios del repositorio. Controla el ingreso y el acceso a las líneas base garantizando el uso de los procedimientos formales definidos en el plan</w:t>
+            </w:r>
+          </w:p>
+        </w:tc>
+        <w:tc>
+          <w:tcPr>
+            <w:tcW w:w="895" w:type="dxa"/>
+            <w:tcBorders>
+              <w:top w:val="single" w:sz="4" w:space="0" w:color="000000"/>
+              <w:left w:val="single" w:sz="4" w:space="0" w:color="000000"/>
+              <w:bottom w:val="single" w:sz="4" w:space="0" w:color="000000"/>
+              <w:right w:val="single" w:sz="4" w:space="0" w:color="000000"/>
+            </w:tcBorders>
+          </w:tcPr>
+          <w:p>
+            <w:pPr>
+              <w:spacing w:after="0" w:line="288" w:lineRule="atLeast"/>
+              <w:jc w:val="center"/>
+              <w:rPr>
+                <w:rFonts w:ascii="Times New Roman" w:eastAsia="Times New Roman" w:hAnsi="Times New Roman" w:cs="Times New Roman"/>
+                <w:color w:val="000000"/>
+                <w:sz w:val="24"/>
+                <w:szCs w:val="24"/>
+                <w:lang w:eastAsia="es-PE"/>
+              </w:rPr>
+            </w:pPr>
+          </w:p>
+          <w:p>
+            <w:pPr>
+              <w:spacing w:after="0" w:line="288" w:lineRule="atLeast"/>
+              <w:jc w:val="center"/>
+              <w:rPr>
+                <w:rFonts w:ascii="Times New Roman" w:eastAsia="Times New Roman" w:hAnsi="Times New Roman" w:cs="Times New Roman"/>
+                <w:color w:val="000000"/>
+                <w:sz w:val="24"/>
+                <w:szCs w:val="24"/>
+                <w:lang w:eastAsia="es-PE"/>
+              </w:rPr>
+            </w:pPr>
+            <w:r>
+              <w:rPr>
+                <w:rFonts w:ascii="Times New Roman" w:eastAsia="Times New Roman" w:hAnsi="Times New Roman" w:cs="Times New Roman"/>
+                <w:color w:val="000000"/>
+                <w:sz w:val="24"/>
+                <w:szCs w:val="24"/>
+                <w:lang w:eastAsia="es-PE"/>
+              </w:rPr>
+              <w:t>1</w:t>
+            </w:r>
+          </w:p>
+        </w:tc>
+      </w:tr>
+      <w:tr>
+        <w:tc>
+          <w:tcPr>
+            <w:tcW w:w="1917" w:type="dxa"/>
+            <w:tcBorders>
+              <w:top w:val="single" w:sz="4" w:space="0" w:color="000000"/>
+              <w:left w:val="single" w:sz="4" w:space="0" w:color="000000"/>
+              <w:bottom w:val="single" w:sz="4" w:space="0" w:color="000000"/>
+              <w:right w:val="single" w:sz="4" w:space="0" w:color="000000"/>
+            </w:tcBorders>
+            <w:tcMar>
+              <w:top w:w="100" w:type="dxa"/>
+              <w:left w:w="100" w:type="dxa"/>
+              <w:bottom w:w="100" w:type="dxa"/>
+              <w:right w:w="100" w:type="dxa"/>
+            </w:tcMar>
+          </w:tcPr>
+          <w:p>
+            <w:pPr>
+              <w:spacing w:after="0" w:line="288" w:lineRule="atLeast"/>
+              <w:rPr>
+                <w:rFonts w:ascii="Times New Roman" w:eastAsia="Times New Roman" w:hAnsi="Times New Roman" w:cs="Times New Roman"/>
+                <w:sz w:val="24"/>
+                <w:szCs w:val="24"/>
+                <w:lang w:eastAsia="es-PE"/>
+              </w:rPr>
+            </w:pPr>
+            <w:r>
+              <w:rPr>
+                <w:rFonts w:ascii="Times New Roman" w:eastAsia="Times New Roman" w:hAnsi="Times New Roman" w:cs="Times New Roman"/>
+                <w:b/>
+                <w:bCs/>
+                <w:color w:val="000000"/>
+                <w:sz w:val="24"/>
+                <w:szCs w:val="24"/>
+                <w:lang w:eastAsia="es-PE"/>
+              </w:rPr>
+              <w:t>Auditor</w:t>
+            </w:r>
+          </w:p>
+        </w:tc>
+        <w:tc>
+          <w:tcPr>
+            <w:tcW w:w="6016" w:type="dxa"/>
+            <w:tcBorders>
+              <w:top w:val="single" w:sz="4" w:space="0" w:color="000000"/>
+              <w:left w:val="single" w:sz="4" w:space="0" w:color="000000"/>
+              <w:bottom w:val="single" w:sz="4" w:space="0" w:color="000000"/>
+              <w:right w:val="single" w:sz="4" w:space="0" w:color="000000"/>
+            </w:tcBorders>
+            <w:tcMar>
+              <w:top w:w="100" w:type="dxa"/>
+              <w:left w:w="100" w:type="dxa"/>
+              <w:bottom w:w="100" w:type="dxa"/>
+              <w:right w:w="100" w:type="dxa"/>
+            </w:tcMar>
+          </w:tcPr>
+          <w:p>
+            <w:pPr>
+              <w:spacing w:after="0" w:line="288" w:lineRule="atLeast"/>
+              <w:jc w:val="both"/>
+              <w:rPr>
+                <w:rFonts w:ascii="Times New Roman" w:eastAsia="Times New Roman" w:hAnsi="Times New Roman" w:cs="Times New Roman"/>
+                <w:sz w:val="24"/>
+                <w:szCs w:val="24"/>
+                <w:lang w:eastAsia="es-PE"/>
+              </w:rPr>
+            </w:pPr>
+            <w:r>
+              <w:rPr>
+                <w:rFonts w:ascii="Times New Roman" w:eastAsia="Times New Roman" w:hAnsi="Times New Roman" w:cs="Times New Roman"/>
+                <w:color w:val="000000"/>
+                <w:sz w:val="24"/>
+                <w:szCs w:val="24"/>
+                <w:lang w:eastAsia="es-PE"/>
+              </w:rPr>
+              <w:t>Verifica y valida que una configuración propuesta sea completa y consistente. Provee una evaluación objetiva del producto y procesos para verificar el uso de estándares, directrices, especificaciones y procedimientos.</w:t>
+            </w:r>
+          </w:p>
+        </w:tc>
+        <w:tc>
+          <w:tcPr>
+            <w:tcW w:w="895" w:type="dxa"/>
+            <w:tcBorders>
+              <w:top w:val="single" w:sz="4" w:space="0" w:color="000000"/>
+              <w:left w:val="single" w:sz="4" w:space="0" w:color="000000"/>
+              <w:bottom w:val="single" w:sz="4" w:space="0" w:color="000000"/>
+              <w:right w:val="single" w:sz="4" w:space="0" w:color="000000"/>
+            </w:tcBorders>
+          </w:tcPr>
+          <w:p>
+            <w:pPr>
+              <w:spacing w:after="0" w:line="288" w:lineRule="atLeast"/>
+              <w:jc w:val="both"/>
+              <w:rPr>
+                <w:rFonts w:ascii="Times New Roman" w:eastAsia="Times New Roman" w:hAnsi="Times New Roman" w:cs="Times New Roman"/>
+                <w:color w:val="000000"/>
+                <w:sz w:val="24"/>
+                <w:szCs w:val="24"/>
+                <w:lang w:eastAsia="es-PE"/>
+              </w:rPr>
+            </w:pPr>
+          </w:p>
+          <w:p>
+            <w:pPr>
+              <w:spacing w:after="0" w:line="288" w:lineRule="atLeast"/>
+              <w:jc w:val="center"/>
+              <w:rPr>
+                <w:rFonts w:ascii="Times New Roman" w:eastAsia="Times New Roman" w:hAnsi="Times New Roman" w:cs="Times New Roman"/>
+                <w:color w:val="000000"/>
+                <w:sz w:val="24"/>
+                <w:szCs w:val="24"/>
+                <w:lang w:eastAsia="es-PE"/>
+              </w:rPr>
+            </w:pPr>
+            <w:r>
+              <w:rPr>
+                <w:rFonts w:ascii="Times New Roman" w:eastAsia="Times New Roman" w:hAnsi="Times New Roman" w:cs="Times New Roman"/>
+                <w:color w:val="000000"/>
+                <w:sz w:val="24"/>
+                <w:szCs w:val="24"/>
+                <w:lang w:eastAsia="es-PE"/>
+              </w:rPr>
+              <w:t>2</w:t>
+            </w:r>
+          </w:p>
+        </w:tc>
+      </w:tr>
+      <w:tr>
+        <w:tc>
+          <w:tcPr>
+            <w:tcW w:w="1917" w:type="dxa"/>
+            <w:tcBorders>
+              <w:top w:val="single" w:sz="4" w:space="0" w:color="000000"/>
+              <w:left w:val="single" w:sz="4" w:space="0" w:color="000000"/>
+              <w:bottom w:val="single" w:sz="4" w:space="0" w:color="000000"/>
+              <w:right w:val="single" w:sz="4" w:space="0" w:color="000000"/>
+            </w:tcBorders>
+            <w:tcMar>
+              <w:top w:w="100" w:type="dxa"/>
+              <w:left w:w="100" w:type="dxa"/>
+              <w:bottom w:w="100" w:type="dxa"/>
+              <w:right w:w="100" w:type="dxa"/>
+            </w:tcMar>
+          </w:tcPr>
+          <w:p>
+            <w:pPr>
+              <w:spacing w:after="0" w:line="288" w:lineRule="atLeast"/>
+              <w:rPr>
+                <w:rFonts w:ascii="Times New Roman" w:eastAsia="Times New Roman" w:hAnsi="Times New Roman" w:cs="Times New Roman"/>
+                <w:sz w:val="24"/>
+                <w:szCs w:val="24"/>
+                <w:lang w:eastAsia="es-PE"/>
+              </w:rPr>
+            </w:pPr>
+            <w:r>
+              <w:rPr>
+                <w:rFonts w:ascii="Times New Roman" w:eastAsia="Times New Roman" w:hAnsi="Times New Roman" w:cs="Times New Roman"/>
+                <w:b/>
+                <w:bCs/>
+                <w:color w:val="000000"/>
+                <w:sz w:val="24"/>
+                <w:szCs w:val="24"/>
+                <w:lang w:eastAsia="es-PE"/>
+              </w:rPr>
+              <w:t>Gestor de control de cambios</w:t>
+            </w:r>
+          </w:p>
+        </w:tc>
+        <w:tc>
+          <w:tcPr>
+            <w:tcW w:w="6016" w:type="dxa"/>
+            <w:tcBorders>
+              <w:top w:val="single" w:sz="4" w:space="0" w:color="000000"/>
+              <w:left w:val="single" w:sz="4" w:space="0" w:color="000000"/>
+              <w:bottom w:val="single" w:sz="4" w:space="0" w:color="000000"/>
+              <w:right w:val="single" w:sz="4" w:space="0" w:color="000000"/>
+            </w:tcBorders>
+            <w:tcMar>
+              <w:top w:w="100" w:type="dxa"/>
+              <w:left w:w="100" w:type="dxa"/>
+              <w:bottom w:w="100" w:type="dxa"/>
+              <w:right w:w="100" w:type="dxa"/>
+            </w:tcMar>
+          </w:tcPr>
+          <w:p>
+            <w:pPr>
+              <w:spacing w:after="0" w:line="288" w:lineRule="atLeast"/>
+              <w:jc w:val="both"/>
+              <w:rPr>
+                <w:rFonts w:ascii="Times New Roman" w:eastAsia="Times New Roman" w:hAnsi="Times New Roman" w:cs="Times New Roman"/>
+                <w:sz w:val="24"/>
+                <w:szCs w:val="24"/>
+                <w:lang w:eastAsia="es-PE"/>
+              </w:rPr>
+            </w:pPr>
+            <w:r>
+              <w:rPr>
+                <w:rFonts w:ascii="Times New Roman" w:eastAsia="Times New Roman" w:hAnsi="Times New Roman" w:cs="Times New Roman"/>
+                <w:color w:val="222222"/>
+                <w:sz w:val="24"/>
+                <w:szCs w:val="24"/>
+                <w:shd w:val="clear" w:color="auto" w:fill="FFFFFF"/>
+                <w:lang w:eastAsia="es-PE"/>
+              </w:rPr>
+              <w:t>Es responsable de definir el formato de solicitud de cambios y realizar el plan de gestión de cambios. Se encarga de dar seguimiento al control de cambios.</w:t>
+            </w:r>
+          </w:p>
+        </w:tc>
+        <w:tc>
+          <w:tcPr>
+            <w:tcW w:w="895" w:type="dxa"/>
+            <w:tcBorders>
+              <w:top w:val="single" w:sz="4" w:space="0" w:color="000000"/>
+              <w:left w:val="single" w:sz="4" w:space="0" w:color="000000"/>
+              <w:bottom w:val="single" w:sz="4" w:space="0" w:color="000000"/>
+              <w:right w:val="single" w:sz="4" w:space="0" w:color="000000"/>
+            </w:tcBorders>
+          </w:tcPr>
+          <w:p>
+            <w:pPr>
+              <w:spacing w:after="0" w:line="288" w:lineRule="atLeast"/>
+              <w:jc w:val="both"/>
+              <w:rPr>
+                <w:rFonts w:ascii="Times New Roman" w:eastAsia="Times New Roman" w:hAnsi="Times New Roman" w:cs="Times New Roman"/>
+                <w:color w:val="222222"/>
+                <w:sz w:val="24"/>
+                <w:szCs w:val="24"/>
+                <w:shd w:val="clear" w:color="auto" w:fill="FFFFFF"/>
+                <w:lang w:eastAsia="es-PE"/>
+              </w:rPr>
+            </w:pPr>
+          </w:p>
+          <w:p>
+            <w:pPr>
+              <w:spacing w:after="0" w:line="288" w:lineRule="atLeast"/>
+              <w:jc w:val="center"/>
+              <w:rPr>
+                <w:rFonts w:ascii="Times New Roman" w:eastAsia="Times New Roman" w:hAnsi="Times New Roman" w:cs="Times New Roman"/>
+                <w:color w:val="222222"/>
+                <w:sz w:val="24"/>
+                <w:szCs w:val="24"/>
+                <w:shd w:val="clear" w:color="auto" w:fill="FFFFFF"/>
+                <w:lang w:eastAsia="es-PE"/>
+              </w:rPr>
+            </w:pPr>
+            <w:r>
+              <w:rPr>
+                <w:rFonts w:ascii="Times New Roman" w:eastAsia="Times New Roman" w:hAnsi="Times New Roman" w:cs="Times New Roman"/>
+                <w:color w:val="222222"/>
+                <w:sz w:val="24"/>
+                <w:szCs w:val="24"/>
+                <w:shd w:val="clear" w:color="auto" w:fill="FFFFFF"/>
+                <w:lang w:eastAsia="es-PE"/>
+              </w:rPr>
+              <w:t>2</w:t>
+            </w:r>
+          </w:p>
+        </w:tc>
+      </w:tr>
+      <w:tr>
+        <w:tc>
+          <w:tcPr>
+            <w:tcW w:w="1917" w:type="dxa"/>
+            <w:tcBorders>
+              <w:top w:val="single" w:sz="4" w:space="0" w:color="000000"/>
+              <w:left w:val="single" w:sz="4" w:space="0" w:color="000000"/>
+              <w:bottom w:val="single" w:sz="4" w:space="0" w:color="000000"/>
+              <w:right w:val="single" w:sz="4" w:space="0" w:color="000000"/>
+            </w:tcBorders>
+            <w:tcMar>
+              <w:top w:w="100" w:type="dxa"/>
+              <w:left w:w="100" w:type="dxa"/>
+              <w:bottom w:w="100" w:type="dxa"/>
+              <w:right w:w="100" w:type="dxa"/>
+            </w:tcMar>
+          </w:tcPr>
+          <w:p>
+            <w:pPr>
+              <w:spacing w:after="0" w:line="288" w:lineRule="atLeast"/>
+              <w:rPr>
+                <w:rFonts w:ascii="Times New Roman" w:eastAsia="Times New Roman" w:hAnsi="Times New Roman" w:cs="Times New Roman"/>
+                <w:sz w:val="24"/>
+                <w:szCs w:val="24"/>
+                <w:lang w:eastAsia="es-PE"/>
+              </w:rPr>
+            </w:pPr>
+            <w:r>
+              <w:rPr>
+                <w:rFonts w:ascii="Times New Roman" w:eastAsia="Times New Roman" w:hAnsi="Times New Roman" w:cs="Times New Roman"/>
+                <w:b/>
+                <w:bCs/>
+                <w:color w:val="000000"/>
+                <w:sz w:val="24"/>
+                <w:szCs w:val="24"/>
+                <w:lang w:eastAsia="es-PE"/>
+              </w:rPr>
+              <w:t>Gestor de la gestión de la configuración</w:t>
+            </w:r>
+          </w:p>
+        </w:tc>
+        <w:tc>
+          <w:tcPr>
+            <w:tcW w:w="6016" w:type="dxa"/>
+            <w:tcBorders>
+              <w:top w:val="single" w:sz="4" w:space="0" w:color="000000"/>
+              <w:left w:val="single" w:sz="4" w:space="0" w:color="000000"/>
+              <w:bottom w:val="single" w:sz="4" w:space="0" w:color="000000"/>
+              <w:right w:val="single" w:sz="4" w:space="0" w:color="000000"/>
+            </w:tcBorders>
+            <w:tcMar>
+              <w:top w:w="100" w:type="dxa"/>
+              <w:left w:w="100" w:type="dxa"/>
+              <w:bottom w:w="100" w:type="dxa"/>
+              <w:right w:w="100" w:type="dxa"/>
+            </w:tcMar>
+          </w:tcPr>
+          <w:p>
+            <w:pPr>
+              <w:spacing w:after="0" w:line="288" w:lineRule="atLeast"/>
+              <w:jc w:val="both"/>
+              <w:rPr>
+                <w:rFonts w:ascii="Times New Roman" w:eastAsia="Times New Roman" w:hAnsi="Times New Roman" w:cs="Times New Roman"/>
+                <w:sz w:val="24"/>
+                <w:szCs w:val="24"/>
+                <w:lang w:eastAsia="es-PE"/>
+              </w:rPr>
+            </w:pPr>
+            <w:r>
+              <w:rPr>
+                <w:rFonts w:ascii="Times New Roman" w:eastAsia="Times New Roman" w:hAnsi="Times New Roman" w:cs="Times New Roman"/>
+                <w:color w:val="000000"/>
+                <w:sz w:val="24"/>
+                <w:szCs w:val="24"/>
+                <w:lang w:eastAsia="es-PE"/>
+              </w:rPr>
+              <w:t>Es responsable de elaborar el plan SCM e informar las estadísticas de progreso basadas en las solicitudes de cambio. Garantiza que el entorno de CM facilita las tareas de revisión del producto, seguimiento de cambios y defectos.</w:t>
+            </w:r>
+          </w:p>
+        </w:tc>
+        <w:tc>
+          <w:tcPr>
+            <w:tcW w:w="895" w:type="dxa"/>
+            <w:tcBorders>
+              <w:top w:val="single" w:sz="4" w:space="0" w:color="000000"/>
+              <w:left w:val="single" w:sz="4" w:space="0" w:color="000000"/>
+              <w:bottom w:val="single" w:sz="4" w:space="0" w:color="000000"/>
+              <w:right w:val="single" w:sz="4" w:space="0" w:color="000000"/>
+            </w:tcBorders>
+          </w:tcPr>
+          <w:p>
+            <w:pPr>
+              <w:spacing w:after="0" w:line="288" w:lineRule="atLeast"/>
+              <w:jc w:val="both"/>
+              <w:rPr>
+                <w:rFonts w:ascii="Times New Roman" w:eastAsia="Times New Roman" w:hAnsi="Times New Roman" w:cs="Times New Roman"/>
+                <w:color w:val="000000"/>
+                <w:sz w:val="24"/>
+                <w:szCs w:val="24"/>
+                <w:lang w:eastAsia="es-PE"/>
+              </w:rPr>
+            </w:pPr>
+          </w:p>
+          <w:p>
+            <w:pPr>
+              <w:spacing w:after="0" w:line="288" w:lineRule="atLeast"/>
+              <w:jc w:val="center"/>
+              <w:rPr>
+                <w:rFonts w:ascii="Times New Roman" w:eastAsia="Times New Roman" w:hAnsi="Times New Roman" w:cs="Times New Roman"/>
+                <w:color w:val="000000"/>
+                <w:sz w:val="24"/>
+                <w:szCs w:val="24"/>
+                <w:lang w:eastAsia="es-PE"/>
+              </w:rPr>
+            </w:pPr>
+            <w:r>
+              <w:rPr>
+                <w:rFonts w:ascii="Times New Roman" w:eastAsia="Times New Roman" w:hAnsi="Times New Roman" w:cs="Times New Roman"/>
+                <w:color w:val="000000"/>
+                <w:sz w:val="24"/>
+                <w:szCs w:val="24"/>
+                <w:lang w:eastAsia="es-PE"/>
+              </w:rPr>
+              <w:t>2</w:t>
+            </w:r>
+          </w:p>
+        </w:tc>
+      </w:tr>
+      <w:tr>
+        <w:tc>
+          <w:tcPr>
+            <w:tcW w:w="1917" w:type="dxa"/>
+            <w:tcBorders>
+              <w:top w:val="single" w:sz="4" w:space="0" w:color="000000"/>
+              <w:left w:val="single" w:sz="4" w:space="0" w:color="000000"/>
+              <w:bottom w:val="single" w:sz="4" w:space="0" w:color="000000"/>
+              <w:right w:val="single" w:sz="4" w:space="0" w:color="000000"/>
+            </w:tcBorders>
+            <w:tcMar>
+              <w:top w:w="100" w:type="dxa"/>
+              <w:left w:w="100" w:type="dxa"/>
+              <w:bottom w:w="100" w:type="dxa"/>
+              <w:right w:w="100" w:type="dxa"/>
+            </w:tcMar>
+          </w:tcPr>
+          <w:p>
+            <w:pPr>
+              <w:spacing w:after="0" w:line="288" w:lineRule="atLeast"/>
+              <w:rPr>
+                <w:rFonts w:ascii="Times New Roman" w:eastAsia="Times New Roman" w:hAnsi="Times New Roman" w:cs="Times New Roman"/>
+                <w:sz w:val="24"/>
+                <w:szCs w:val="24"/>
+                <w:lang w:eastAsia="es-PE"/>
+              </w:rPr>
+            </w:pPr>
+            <w:r>
+              <w:rPr>
+                <w:rFonts w:ascii="Times New Roman" w:eastAsia="Times New Roman" w:hAnsi="Times New Roman" w:cs="Times New Roman"/>
+                <w:b/>
+                <w:bCs/>
+                <w:color w:val="000000"/>
+                <w:sz w:val="24"/>
+                <w:szCs w:val="24"/>
+                <w:lang w:eastAsia="es-PE"/>
+              </w:rPr>
+              <w:lastRenderedPageBreak/>
+              <w:t>Gestor de despliegue</w:t>
+            </w:r>
+          </w:p>
+        </w:tc>
+        <w:tc>
+          <w:tcPr>
+            <w:tcW w:w="6016" w:type="dxa"/>
+            <w:tcBorders>
+              <w:top w:val="single" w:sz="4" w:space="0" w:color="000000"/>
+              <w:left w:val="single" w:sz="4" w:space="0" w:color="000000"/>
+              <w:bottom w:val="single" w:sz="4" w:space="0" w:color="000000"/>
+              <w:right w:val="single" w:sz="4" w:space="0" w:color="000000"/>
+            </w:tcBorders>
+            <w:tcMar>
+              <w:top w:w="100" w:type="dxa"/>
+              <w:left w:w="100" w:type="dxa"/>
+              <w:bottom w:w="100" w:type="dxa"/>
+              <w:right w:w="100" w:type="dxa"/>
+            </w:tcMar>
+          </w:tcPr>
+          <w:p>
+            <w:pPr>
+              <w:spacing w:after="0" w:line="288" w:lineRule="atLeast"/>
+              <w:jc w:val="both"/>
+              <w:rPr>
+                <w:rFonts w:ascii="Times New Roman" w:eastAsia="Times New Roman" w:hAnsi="Times New Roman" w:cs="Times New Roman"/>
+                <w:sz w:val="24"/>
+                <w:szCs w:val="24"/>
+                <w:lang w:eastAsia="es-PE"/>
+              </w:rPr>
+            </w:pPr>
+            <w:r>
+              <w:rPr>
+                <w:rFonts w:ascii="Times New Roman" w:eastAsia="Times New Roman" w:hAnsi="Times New Roman" w:cs="Times New Roman"/>
+                <w:color w:val="000000"/>
+                <w:sz w:val="24"/>
+                <w:szCs w:val="24"/>
+                <w:lang w:eastAsia="es-PE"/>
+              </w:rPr>
+              <w:t xml:space="preserve">Es responsable de definir la </w:t>
+            </w:r>
+            <w:r>
+              <w:rPr>
+                <w:rFonts w:ascii="Times New Roman" w:eastAsia="Times New Roman" w:hAnsi="Times New Roman" w:cs="Times New Roman"/>
+                <w:color w:val="000000"/>
+                <w:sz w:val="24"/>
+                <w:szCs w:val="24"/>
+                <w:shd w:val="clear" w:color="auto" w:fill="FFFFFF"/>
+                <w:lang w:eastAsia="es-PE"/>
+              </w:rPr>
+              <w:t xml:space="preserve">Estructura del Paquete de Liberación, realizar el Formato de documento de Liberación y mantener la Librería actualizada que es la Gestión de </w:t>
+            </w:r>
+            <w:proofErr w:type="spellStart"/>
+            <w:r>
+              <w:rPr>
+                <w:rFonts w:ascii="Times New Roman" w:eastAsia="Times New Roman" w:hAnsi="Times New Roman" w:cs="Times New Roman"/>
+                <w:color w:val="000000"/>
+                <w:sz w:val="24"/>
+                <w:szCs w:val="24"/>
+                <w:shd w:val="clear" w:color="auto" w:fill="FFFFFF"/>
+                <w:lang w:eastAsia="es-PE"/>
+              </w:rPr>
+              <w:t>Release</w:t>
+            </w:r>
+            <w:proofErr w:type="spellEnd"/>
+            <w:r>
+              <w:rPr>
+                <w:rFonts w:ascii="Times New Roman" w:eastAsia="Times New Roman" w:hAnsi="Times New Roman" w:cs="Times New Roman"/>
+                <w:color w:val="000000"/>
+                <w:sz w:val="24"/>
+                <w:szCs w:val="24"/>
+                <w:shd w:val="clear" w:color="auto" w:fill="FFFFFF"/>
+                <w:lang w:eastAsia="es-PE"/>
+              </w:rPr>
+              <w:t xml:space="preserve"> o </w:t>
+            </w:r>
+            <w:proofErr w:type="spellStart"/>
+            <w:r>
+              <w:rPr>
+                <w:rFonts w:ascii="Times New Roman" w:eastAsia="Times New Roman" w:hAnsi="Times New Roman" w:cs="Times New Roman"/>
+                <w:color w:val="000000"/>
+                <w:sz w:val="24"/>
+                <w:szCs w:val="24"/>
+                <w:shd w:val="clear" w:color="auto" w:fill="FFFFFF"/>
+                <w:lang w:eastAsia="es-PE"/>
+              </w:rPr>
+              <w:t>versionamiento</w:t>
+            </w:r>
+            <w:proofErr w:type="spellEnd"/>
+            <w:r>
+              <w:rPr>
+                <w:rFonts w:ascii="Times New Roman" w:eastAsia="Times New Roman" w:hAnsi="Times New Roman" w:cs="Times New Roman"/>
+                <w:color w:val="000000"/>
+                <w:sz w:val="24"/>
+                <w:szCs w:val="24"/>
+                <w:shd w:val="clear" w:color="auto" w:fill="FFFFFF"/>
+                <w:lang w:eastAsia="es-PE"/>
+              </w:rPr>
+              <w:t>.</w:t>
+            </w:r>
+          </w:p>
+        </w:tc>
+        <w:tc>
+          <w:tcPr>
+            <w:tcW w:w="895" w:type="dxa"/>
+            <w:tcBorders>
+              <w:top w:val="single" w:sz="4" w:space="0" w:color="000000"/>
+              <w:left w:val="single" w:sz="4" w:space="0" w:color="000000"/>
+              <w:bottom w:val="single" w:sz="4" w:space="0" w:color="000000"/>
+              <w:right w:val="single" w:sz="4" w:space="0" w:color="000000"/>
+            </w:tcBorders>
+          </w:tcPr>
+          <w:p>
+            <w:pPr>
+              <w:spacing w:after="0" w:line="288" w:lineRule="atLeast"/>
+              <w:jc w:val="center"/>
+              <w:rPr>
+                <w:rFonts w:ascii="Times New Roman" w:eastAsia="Times New Roman" w:hAnsi="Times New Roman" w:cs="Times New Roman"/>
+                <w:color w:val="000000"/>
+                <w:sz w:val="24"/>
+                <w:szCs w:val="24"/>
+                <w:lang w:eastAsia="es-PE"/>
+              </w:rPr>
+            </w:pPr>
+          </w:p>
+          <w:p>
+            <w:pPr>
+              <w:spacing w:after="0" w:line="288" w:lineRule="atLeast"/>
+              <w:jc w:val="center"/>
+              <w:rPr>
+                <w:rFonts w:ascii="Times New Roman" w:eastAsia="Times New Roman" w:hAnsi="Times New Roman" w:cs="Times New Roman"/>
+                <w:color w:val="000000"/>
+                <w:sz w:val="24"/>
+                <w:szCs w:val="24"/>
+                <w:lang w:eastAsia="es-PE"/>
+              </w:rPr>
+            </w:pPr>
+            <w:r>
+              <w:rPr>
+                <w:rFonts w:ascii="Times New Roman" w:eastAsia="Times New Roman" w:hAnsi="Times New Roman" w:cs="Times New Roman"/>
+                <w:color w:val="000000"/>
+                <w:sz w:val="24"/>
+                <w:szCs w:val="24"/>
+                <w:lang w:eastAsia="es-PE"/>
+              </w:rPr>
+              <w:t>2</w:t>
+            </w:r>
+          </w:p>
+        </w:tc>
+      </w:tr>
+    </w:tbl>
     <w:p>
       <w:pPr>
         <w:rPr>
@@ -4895,7 +5782,27 @@
           <w:sz w:val="24"/>
           <w:szCs w:val="24"/>
         </w:rPr>
-        <w:t xml:space="preserve"> base\SOFTPOLIZA.</w:t>
+        <w:t xml:space="preserve"> base\</w:t>
+      </w:r>
+      <w:proofErr w:type="spellStart"/>
+      <w:r>
+        <w:rPr>
+          <w:rFonts w:ascii="Times New Roman" w:hAnsi="Times New Roman" w:cs="Times New Roman"/>
+          <w:color w:val="000000"/>
+          <w:sz w:val="24"/>
+          <w:szCs w:val="24"/>
+        </w:rPr>
+        <w:t>SOFTPOLIZA</w:t>
+      </w:r>
+      <w:proofErr w:type="spellEnd"/>
+      <w:r>
+        <w:rPr>
+          <w:rFonts w:ascii="Times New Roman" w:hAnsi="Times New Roman" w:cs="Times New Roman"/>
+          <w:color w:val="000000"/>
+          <w:sz w:val="24"/>
+          <w:szCs w:val="24"/>
+        </w:rPr>
+        <w:t>.</w:t>
       </w:r>
     </w:p>
     <w:p>
@@ -5003,9 +5910,8 @@
       <w:r>
         <w:rPr>
           <w:noProof/>
-          <w:lang w:val="es-ES" w:eastAsia="es-ES"/>
-        </w:rPr>
-        <w:lastRenderedPageBreak/>
+          <w:lang w:eastAsia="es-PE"/>
+        </w:rPr>
         <w:drawing>
           <wp:inline distT="0" distB="0" distL="0" distR="0" wp14:anchorId="3167518E" wp14:editId="2FCBE43D">
             <wp:extent cx="5257800" cy="2920281"/>
@@ -5298,6 +6204,7 @@
                 <w:szCs w:val="24"/>
                 <w:lang w:eastAsia="es-PE"/>
               </w:rPr>
+              <w:lastRenderedPageBreak/>
               <w:t>Earned_schedule</w:t>
             </w:r>
             <w:proofErr w:type="spellEnd"/>
@@ -5311,8 +6218,22 @@
                 <w:szCs w:val="24"/>
                 <w:lang w:eastAsia="es-PE"/>
               </w:rPr>
-              <w:t xml:space="preserve"> V1.0</w:t>
-            </w:r>
+              <w:t xml:space="preserve"> </w:t>
+            </w:r>
+            <w:proofErr w:type="spellStart"/>
+            <w:r>
+              <w:rPr>
+                <w:rFonts w:ascii="Times New Roman" w:eastAsia="Times New Roman" w:hAnsi="Times New Roman" w:cs="Times New Roman"/>
+                <w:b/>
+                <w:bCs/>
+                <w:color w:val="000000"/>
+                <w:sz w:val="24"/>
+                <w:szCs w:val="24"/>
+                <w:lang w:eastAsia="es-PE"/>
+              </w:rPr>
+              <w:t>V1.0</w:t>
+            </w:r>
+            <w:proofErr w:type="spellEnd"/>
           </w:p>
         </w:tc>
         <w:tc>
@@ -6291,7 +7212,6 @@
                 <w:szCs w:val="24"/>
                 <w:lang w:eastAsia="es-PE"/>
               </w:rPr>
-              <w:lastRenderedPageBreak/>
               <w:t xml:space="preserve">            Planificar la gestión de la calidad</w:t>
             </w:r>
           </w:p>
@@ -7405,6 +8325,7 @@
                 <w:szCs w:val="24"/>
                 <w:lang w:eastAsia="es-PE"/>
               </w:rPr>
+              <w:lastRenderedPageBreak/>
               <w:t xml:space="preserve">               Ejecución del plan de calidad</w:t>
             </w:r>
           </w:p>
@@ -8401,7 +9322,6 @@
                 <w:szCs w:val="24"/>
                 <w:lang w:eastAsia="es-PE"/>
               </w:rPr>
-              <w:lastRenderedPageBreak/>
               <w:t xml:space="preserve">         Monitoreo y control</w:t>
             </w:r>
           </w:p>
@@ -9515,6 +10435,7 @@
                 <w:szCs w:val="24"/>
                 <w:lang w:eastAsia="es-PE"/>
               </w:rPr>
+              <w:lastRenderedPageBreak/>
               <w:t xml:space="preserve">      Procesos de Ingeniería</w:t>
             </w:r>
           </w:p>
@@ -10483,7 +11404,6 @@
                 <w:szCs w:val="24"/>
                 <w:lang w:eastAsia="es-PE"/>
               </w:rPr>
-              <w:lastRenderedPageBreak/>
               <w:t xml:space="preserve">                     Proceso Gestionar Pagos</w:t>
             </w:r>
           </w:p>
@@ -11597,6 +12517,7 @@
                 <w:szCs w:val="24"/>
                 <w:lang w:eastAsia="es-PE"/>
               </w:rPr>
+              <w:lastRenderedPageBreak/>
               <w:t xml:space="preserve">                  Casos de uso</w:t>
             </w:r>
           </w:p>
@@ -12589,7 +13510,6 @@
                 <w:szCs w:val="24"/>
                 <w:lang w:eastAsia="es-PE"/>
               </w:rPr>
-              <w:lastRenderedPageBreak/>
               <w:t xml:space="preserve">      Administración de Configuración</w:t>
             </w:r>
           </w:p>
@@ -12936,7 +13856,7 @@
 </file>
 
 <file path=word/endnotes.xml><?xml version="1.0" encoding="utf-8"?>
-<w:endnotes xmlns:wpc="http://schemas.microsoft.com/office/word/2010/wordprocessingCanvas" xmlns:cx="http://schemas.microsoft.com/office/drawing/2014/chartex" xmlns:cx1="http://schemas.microsoft.com/office/drawing/2015/9/8/chartex" xmlns:cx2="http://schemas.microsoft.com/office/drawing/2015/10/21/chartex" xmlns:cx3="http://schemas.microsoft.com/office/drawing/2016/5/9/chartex" xmlns:cx4="http://schemas.microsoft.com/office/drawing/2016/5/10/chartex" xmlns:cx5="http://schemas.microsoft.com/office/drawing/2016/5/11/chartex" xmlns:cx6="http://schemas.microsoft.com/office/drawing/2016/5/12/chartex" xmlns:cx7="http://schemas.microsoft.com/office/drawing/2016/5/13/chartex" xmlns:cx8="http://schemas.microsoft.com/office/drawing/2016/5/14/chartex" xmlns:mc="http://schemas.openxmlformats.org/markup-compatibility/2006" xmlns:aink="http://schemas.microsoft.com/office/drawing/2016/ink" xmlns:am3d="http://schemas.microsoft.com/office/drawing/2017/model3d" xmlns:o="urn:schemas-microsoft-com:office:office" xmlns:r="http://schemas.openxmlformats.org/officeDocument/2006/relationships" xmlns:m="http://schemas.openxmlformats.org/officeDocument/2006/math" xmlns:v="urn:schemas-microsoft-com:vml" xmlns:wp14="http://schemas.microsoft.com/office/word/2010/wordprocessingDrawing" xmlns:wp="http://schemas.openxmlformats.org/drawingml/2006/wordprocessingDrawing" xmlns:w10="urn:schemas-microsoft-com:office:word" xmlns:w="http://schemas.openxmlformats.org/wordprocessingml/2006/main" xmlns:w14="http://schemas.microsoft.com/office/word/2010/wordml" xmlns:w15="http://schemas.microsoft.com/office/word/2012/wordml" xmlns:w16cid="http://schemas.microsoft.com/office/word/2016/wordml/cid" xmlns:w16se="http://schemas.microsoft.com/office/word/2015/wordml/symex" xmlns:wpg="http://schemas.microsoft.com/office/word/2010/wordprocessingGroup" xmlns:wpi="http://schemas.microsoft.com/office/word/2010/wordprocessingInk" xmlns:wne="http://schemas.microsoft.com/office/word/2006/wordml" xmlns:wps="http://schemas.microsoft.com/office/word/2010/wordprocessingShape" mc:Ignorable="w14 w15 w16se w16cid wp14">
+<w:endnotes xmlns:wpc="http://schemas.microsoft.com/office/word/2010/wordprocessingCanvas" xmlns:mc="http://schemas.openxmlformats.org/markup-compatibility/2006" xmlns:o="urn:schemas-microsoft-com:office:office" xmlns:r="http://schemas.openxmlformats.org/officeDocument/2006/relationships" xmlns:m="http://schemas.openxmlformats.org/officeDocument/2006/math" xmlns:v="urn:schemas-microsoft-com:vml" xmlns:wp14="http://schemas.microsoft.com/office/word/2010/wordprocessingDrawing" xmlns:wp="http://schemas.openxmlformats.org/drawingml/2006/wordprocessingDrawing" xmlns:w10="urn:schemas-microsoft-com:office:word" xmlns:w="http://schemas.openxmlformats.org/wordprocessingml/2006/main" xmlns:w14="http://schemas.microsoft.com/office/word/2010/wordml" xmlns:w15="http://schemas.microsoft.com/office/word/2012/wordml" xmlns:wpg="http://schemas.microsoft.com/office/word/2010/wordprocessingGroup" xmlns:wpi="http://schemas.microsoft.com/office/word/2010/wordprocessingInk" xmlns:wne="http://schemas.microsoft.com/office/word/2006/wordml" xmlns:wps="http://schemas.microsoft.com/office/word/2010/wordprocessingShape" mc:Ignorable="w14 w15 wp14">
   <w:endnote w:type="separator" w:id="-1">
     <w:p>
       <w:pPr>
@@ -12961,7 +13881,7 @@
 </file>
 
 <file path=word/footer1.xml><?xml version="1.0" encoding="utf-8"?>
-<w:ftr xmlns:wpc="http://schemas.microsoft.com/office/word/2010/wordprocessingCanvas" xmlns:cx="http://schemas.microsoft.com/office/drawing/2014/chartex" xmlns:cx1="http://schemas.microsoft.com/office/drawing/2015/9/8/chartex" xmlns:cx2="http://schemas.microsoft.com/office/drawing/2015/10/21/chartex" xmlns:cx3="http://schemas.microsoft.com/office/drawing/2016/5/9/chartex" xmlns:cx4="http://schemas.microsoft.com/office/drawing/2016/5/10/chartex" xmlns:cx5="http://schemas.microsoft.com/office/drawing/2016/5/11/chartex" xmlns:cx6="http://schemas.microsoft.com/office/drawing/2016/5/12/chartex" xmlns:cx7="http://schemas.microsoft.com/office/drawing/2016/5/13/chartex" xmlns:cx8="http://schemas.microsoft.com/office/drawing/2016/5/14/chartex" xmlns:mc="http://schemas.openxmlformats.org/markup-compatibility/2006" xmlns:aink="http://schemas.microsoft.com/office/drawing/2016/ink" xmlns:am3d="http://schemas.microsoft.com/office/drawing/2017/model3d" xmlns:o="urn:schemas-microsoft-com:office:office" xmlns:r="http://schemas.openxmlformats.org/officeDocument/2006/relationships" xmlns:m="http://schemas.openxmlformats.org/officeDocument/2006/math" xmlns:v="urn:schemas-microsoft-com:vml" xmlns:wp14="http://schemas.microsoft.com/office/word/2010/wordprocessingDrawing" xmlns:wp="http://schemas.openxmlformats.org/drawingml/2006/wordprocessingDrawing" xmlns:w10="urn:schemas-microsoft-com:office:word" xmlns:w="http://schemas.openxmlformats.org/wordprocessingml/2006/main" xmlns:w14="http://schemas.microsoft.com/office/word/2010/wordml" xmlns:w15="http://schemas.microsoft.com/office/word/2012/wordml" xmlns:w16cid="http://schemas.microsoft.com/office/word/2016/wordml/cid" xmlns:w16se="http://schemas.microsoft.com/office/word/2015/wordml/symex" xmlns:wpg="http://schemas.microsoft.com/office/word/2010/wordprocessingGroup" xmlns:wpi="http://schemas.microsoft.com/office/word/2010/wordprocessingInk" xmlns:wne="http://schemas.microsoft.com/office/word/2006/wordml" xmlns:wps="http://schemas.microsoft.com/office/word/2010/wordprocessingShape" mc:Ignorable="w14 w15 w16se w16cid wp14">
+<w:ftr xmlns:wpc="http://schemas.microsoft.com/office/word/2010/wordprocessingCanvas" xmlns:mc="http://schemas.openxmlformats.org/markup-compatibility/2006" xmlns:o="urn:schemas-microsoft-com:office:office" xmlns:r="http://schemas.openxmlformats.org/officeDocument/2006/relationships" xmlns:m="http://schemas.openxmlformats.org/officeDocument/2006/math" xmlns:v="urn:schemas-microsoft-com:vml" xmlns:wp14="http://schemas.microsoft.com/office/word/2010/wordprocessingDrawing" xmlns:wp="http://schemas.openxmlformats.org/drawingml/2006/wordprocessingDrawing" xmlns:w10="urn:schemas-microsoft-com:office:word" xmlns:w="http://schemas.openxmlformats.org/wordprocessingml/2006/main" xmlns:w14="http://schemas.microsoft.com/office/word/2010/wordml" xmlns:w15="http://schemas.microsoft.com/office/word/2012/wordml" xmlns:wpg="http://schemas.microsoft.com/office/word/2010/wordprocessingGroup" xmlns:wpi="http://schemas.microsoft.com/office/word/2010/wordprocessingInk" xmlns:wne="http://schemas.microsoft.com/office/word/2006/wordml" xmlns:wps="http://schemas.microsoft.com/office/word/2010/wordprocessingShape" mc:Ignorable="w14 w15 wp14">
   <w:p>
     <w:pPr>
       <w:pStyle w:val="Piedepgina"/>
@@ -13009,7 +13929,7 @@
         <w:szCs w:val="24"/>
         <w:lang w:val="es-ES"/>
       </w:rPr>
-      <w:t>5</w:t>
+      <w:t>7</w:t>
     </w:r>
     <w:r>
       <w:rPr>
@@ -13031,7 +13951,7 @@
 </file>
 
 <file path=word/footnotes.xml><?xml version="1.0" encoding="utf-8"?>
-<w:footnotes xmlns:wpc="http://schemas.microsoft.com/office/word/2010/wordprocessingCanvas" xmlns:cx="http://schemas.microsoft.com/office/drawing/2014/chartex" xmlns:cx1="http://schemas.microsoft.com/office/drawing/2015/9/8/chartex" xmlns:cx2="http://schemas.microsoft.com/office/drawing/2015/10/21/chartex" xmlns:cx3="http://schemas.microsoft.com/office/drawing/2016/5/9/chartex" xmlns:cx4="http://schemas.microsoft.com/office/drawing/2016/5/10/chartex" xmlns:cx5="http://schemas.microsoft.com/office/drawing/2016/5/11/chartex" xmlns:cx6="http://schemas.microsoft.com/office/drawing/2016/5/12/chartex" xmlns:cx7="http://schemas.microsoft.com/office/drawing/2016/5/13/chartex" xmlns:cx8="http://schemas.microsoft.com/office/drawing/2016/5/14/chartex" xmlns:mc="http://schemas.openxmlformats.org/markup-compatibility/2006" xmlns:aink="http://schemas.microsoft.com/office/drawing/2016/ink" xmlns:am3d="http://schemas.microsoft.com/office/drawing/2017/model3d" xmlns:o="urn:schemas-microsoft-com:office:office" xmlns:r="http://schemas.openxmlformats.org/officeDocument/2006/relationships" xmlns:m="http://schemas.openxmlformats.org/officeDocument/2006/math" xmlns:v="urn:schemas-microsoft-com:vml" xmlns:wp14="http://schemas.microsoft.com/office/word/2010/wordprocessingDrawing" xmlns:wp="http://schemas.openxmlformats.org/drawingml/2006/wordprocessingDrawing" xmlns:w10="urn:schemas-microsoft-com:office:word" xmlns:w="http://schemas.openxmlformats.org/wordprocessingml/2006/main" xmlns:w14="http://schemas.microsoft.com/office/word/2010/wordml" xmlns:w15="http://schemas.microsoft.com/office/word/2012/wordml" xmlns:w16cid="http://schemas.microsoft.com/office/word/2016/wordml/cid" xmlns:w16se="http://schemas.microsoft.com/office/word/2015/wordml/symex" xmlns:wpg="http://schemas.microsoft.com/office/word/2010/wordprocessingGroup" xmlns:wpi="http://schemas.microsoft.com/office/word/2010/wordprocessingInk" xmlns:wne="http://schemas.microsoft.com/office/word/2006/wordml" xmlns:wps="http://schemas.microsoft.com/office/word/2010/wordprocessingShape" mc:Ignorable="w14 w15 w16se w16cid wp14">
+<w:footnotes xmlns:wpc="http://schemas.microsoft.com/office/word/2010/wordprocessingCanvas" xmlns:mc="http://schemas.openxmlformats.org/markup-compatibility/2006" xmlns:o="urn:schemas-microsoft-com:office:office" xmlns:r="http://schemas.openxmlformats.org/officeDocument/2006/relationships" xmlns:m="http://schemas.openxmlformats.org/officeDocument/2006/math" xmlns:v="urn:schemas-microsoft-com:vml" xmlns:wp14="http://schemas.microsoft.com/office/word/2010/wordprocessingDrawing" xmlns:wp="http://schemas.openxmlformats.org/drawingml/2006/wordprocessingDrawing" xmlns:w10="urn:schemas-microsoft-com:office:word" xmlns:w="http://schemas.openxmlformats.org/wordprocessingml/2006/main" xmlns:w14="http://schemas.microsoft.com/office/word/2010/wordml" xmlns:w15="http://schemas.microsoft.com/office/word/2012/wordml" xmlns:wpg="http://schemas.microsoft.com/office/word/2010/wordprocessingGroup" xmlns:wpi="http://schemas.microsoft.com/office/word/2010/wordprocessingInk" xmlns:wne="http://schemas.microsoft.com/office/word/2006/wordml" xmlns:wps="http://schemas.microsoft.com/office/word/2010/wordprocessingShape" mc:Ignorable="w14 w15 wp14">
   <w:footnote w:type="separator" w:id="-1">
     <w:p>
       <w:pPr>
@@ -13056,8 +13976,8 @@
 </file>
 
 <file path=word/numbering.xml><?xml version="1.0" encoding="utf-8"?>
-<w:numbering xmlns:wpc="http://schemas.microsoft.com/office/word/2010/wordprocessingCanvas" xmlns:cx="http://schemas.microsoft.com/office/drawing/2014/chartex" xmlns:cx1="http://schemas.microsoft.com/office/drawing/2015/9/8/chartex" xmlns:cx2="http://schemas.microsoft.com/office/drawing/2015/10/21/chartex" xmlns:cx3="http://schemas.microsoft.com/office/drawing/2016/5/9/chartex" xmlns:cx4="http://schemas.microsoft.com/office/drawing/2016/5/10/chartex" xmlns:cx5="http://schemas.microsoft.com/office/drawing/2016/5/11/chartex" xmlns:cx6="http://schemas.microsoft.com/office/drawing/2016/5/12/chartex" xmlns:cx7="http://schemas.microsoft.com/office/drawing/2016/5/13/chartex" xmlns:cx8="http://schemas.microsoft.com/office/drawing/2016/5/14/chartex" xmlns:mc="http://schemas.openxmlformats.org/markup-compatibility/2006" xmlns:aink="http://schemas.microsoft.com/office/drawing/2016/ink" xmlns:am3d="http://schemas.microsoft.com/office/drawing/2017/model3d" xmlns:o="urn:schemas-microsoft-com:office:office" xmlns:r="http://schemas.openxmlformats.org/officeDocument/2006/relationships" xmlns:m="http://schemas.openxmlformats.org/officeDocument/2006/math" xmlns:v="urn:schemas-microsoft-com:vml" xmlns:wp14="http://schemas.microsoft.com/office/word/2010/wordprocessingDrawing" xmlns:wp="http://schemas.openxmlformats.org/drawingml/2006/wordprocessingDrawing" xmlns:w10="urn:schemas-microsoft-com:office:word" xmlns:w="http://schemas.openxmlformats.org/wordprocessingml/2006/main" xmlns:w14="http://schemas.microsoft.com/office/word/2010/wordml" xmlns:w15="http://schemas.microsoft.com/office/word/2012/wordml" xmlns:w16cid="http://schemas.microsoft.com/office/word/2016/wordml/cid" xmlns:w16se="http://schemas.microsoft.com/office/word/2015/wordml/symex" xmlns:wpg="http://schemas.microsoft.com/office/word/2010/wordprocessingGroup" xmlns:wpi="http://schemas.microsoft.com/office/word/2010/wordprocessingInk" xmlns:wne="http://schemas.microsoft.com/office/word/2006/wordml" xmlns:wps="http://schemas.microsoft.com/office/word/2010/wordprocessingShape" mc:Ignorable="w14 w15 w16se w16cid wp14">
-  <w:abstractNum w:abstractNumId="0" w15:restartNumberingAfterBreak="0">
+<w:numbering xmlns:wpc="http://schemas.microsoft.com/office/word/2010/wordprocessingCanvas" xmlns:mc="http://schemas.openxmlformats.org/markup-compatibility/2006" xmlns:o="urn:schemas-microsoft-com:office:office" xmlns:r="http://schemas.openxmlformats.org/officeDocument/2006/relationships" xmlns:m="http://schemas.openxmlformats.org/officeDocument/2006/math" xmlns:v="urn:schemas-microsoft-com:vml" xmlns:wp14="http://schemas.microsoft.com/office/word/2010/wordprocessingDrawing" xmlns:wp="http://schemas.openxmlformats.org/drawingml/2006/wordprocessingDrawing" xmlns:w10="urn:schemas-microsoft-com:office:word" xmlns:w="http://schemas.openxmlformats.org/wordprocessingml/2006/main" xmlns:w14="http://schemas.microsoft.com/office/word/2010/wordml" xmlns:w15="http://schemas.microsoft.com/office/word/2012/wordml" xmlns:wpg="http://schemas.microsoft.com/office/word/2010/wordprocessingGroup" xmlns:wpi="http://schemas.microsoft.com/office/word/2010/wordprocessingInk" xmlns:wne="http://schemas.microsoft.com/office/word/2006/wordml" xmlns:wps="http://schemas.microsoft.com/office/word/2010/wordprocessingShape" mc:Ignorable="w14 w15 wp14">
+  <w:abstractNum w:abstractNumId="0">
     <w:nsid w:val="11993B0D"/>
     <w:multiLevelType w:val="hybridMultilevel"/>
     <w:tmpl w:val="424EF530"/>
@@ -13170,7 +14090,7 @@
       </w:rPr>
     </w:lvl>
   </w:abstractNum>
-  <w:abstractNum w:abstractNumId="1" w15:restartNumberingAfterBreak="0">
+  <w:abstractNum w:abstractNumId="1">
     <w:nsid w:val="3F0F6671"/>
     <w:multiLevelType w:val="hybridMultilevel"/>
     <w:tmpl w:val="2698F4A6"/>
@@ -13283,7 +14203,7 @@
       </w:rPr>
     </w:lvl>
   </w:abstractNum>
-  <w:abstractNum w:abstractNumId="2" w15:restartNumberingAfterBreak="0">
+  <w:abstractNum w:abstractNumId="2">
     <w:nsid w:val="49B73FE8"/>
     <w:multiLevelType w:val="hybridMultilevel"/>
     <w:tmpl w:val="C6E60B76"/>
@@ -13396,7 +14316,7 @@
       </w:rPr>
     </w:lvl>
   </w:abstractNum>
-  <w:abstractNum w:abstractNumId="3" w15:restartNumberingAfterBreak="0">
+  <w:abstractNum w:abstractNumId="3">
     <w:nsid w:val="578003C5"/>
     <w:multiLevelType w:val="multilevel"/>
     <w:tmpl w:val="B7E0B8E2"/>
@@ -13517,7 +14437,7 @@
       </w:rPr>
     </w:lvl>
   </w:abstractNum>
-  <w:abstractNum w:abstractNumId="4" w15:restartNumberingAfterBreak="0">
+  <w:abstractNum w:abstractNumId="4">
     <w:nsid w:val="672F4C83"/>
     <w:multiLevelType w:val="hybridMultilevel"/>
     <w:tmpl w:val="0308C09A"/>
@@ -13630,7 +14550,7 @@
       </w:rPr>
     </w:lvl>
   </w:abstractNum>
-  <w:abstractNum w:abstractNumId="5" w15:restartNumberingAfterBreak="0">
+  <w:abstractNum w:abstractNumId="5">
     <w:nsid w:val="7F511B36"/>
     <w:multiLevelType w:val="multilevel"/>
     <w:tmpl w:val="5B7C20AE"/>
@@ -13801,7 +14721,7 @@
 </file>
 
 <file path=word/styles.xml><?xml version="1.0" encoding="utf-8"?>
-<w:styles xmlns:mc="http://schemas.openxmlformats.org/markup-compatibility/2006" xmlns:r="http://schemas.openxmlformats.org/officeDocument/2006/relationships" xmlns:w="http://schemas.openxmlformats.org/wordprocessingml/2006/main" xmlns:w14="http://schemas.microsoft.com/office/word/2010/wordml" xmlns:w15="http://schemas.microsoft.com/office/word/2012/wordml" xmlns:w16cid="http://schemas.microsoft.com/office/word/2016/wordml/cid" xmlns:w16se="http://schemas.microsoft.com/office/word/2015/wordml/symex" mc:Ignorable="w14 w15 w16se w16cid">
+<w:styles xmlns:mc="http://schemas.openxmlformats.org/markup-compatibility/2006" xmlns:r="http://schemas.openxmlformats.org/officeDocument/2006/relationships" xmlns:w="http://schemas.openxmlformats.org/wordprocessingml/2006/main" xmlns:w14="http://schemas.microsoft.com/office/word/2010/wordml" xmlns:w15="http://schemas.microsoft.com/office/word/2012/wordml" mc:Ignorable="w14 w15">
   <w:docDefaults>
     <w:rPrDefault>
       <w:rPr>
@@ -13817,7 +14737,7 @@
       </w:pPr>
     </w:pPrDefault>
   </w:docDefaults>
-  <w:latentStyles w:defLockedState="0" w:defUIPriority="99" w:defSemiHidden="0" w:defUnhideWhenUsed="0" w:defQFormat="0" w:count="375">
+  <w:latentStyles w:defLockedState="0" w:defUIPriority="99" w:defSemiHidden="0" w:defUnhideWhenUsed="0" w:defQFormat="0" w:count="371">
     <w:lsdException w:name="Normal" w:uiPriority="0" w:qFormat="1"/>
     <w:lsdException w:name="heading 1" w:uiPriority="9" w:qFormat="1"/>
     <w:lsdException w:name="heading 2" w:semiHidden="1" w:uiPriority="9" w:unhideWhenUsed="1" w:qFormat="1"/>
@@ -13923,6 +14843,7 @@
     <w:lsdException w:name="HTML Sample" w:semiHidden="1" w:unhideWhenUsed="1"/>
     <w:lsdException w:name="HTML Typewriter" w:semiHidden="1" w:unhideWhenUsed="1"/>
     <w:lsdException w:name="HTML Variable" w:semiHidden="1" w:unhideWhenUsed="1"/>
+    <w:lsdException w:name="Normal Table" w:semiHidden="1" w:unhideWhenUsed="1"/>
     <w:lsdException w:name="annotation subject" w:semiHidden="1" w:unhideWhenUsed="1"/>
     <w:lsdException w:name="No List" w:semiHidden="1" w:unhideWhenUsed="1"/>
     <w:lsdException w:name="Outline List 1" w:semiHidden="1" w:unhideWhenUsed="1"/>
@@ -13966,8 +14887,10 @@
     <w:lsdException w:name="Table Elegant" w:semiHidden="1" w:unhideWhenUsed="1"/>
     <w:lsdException w:name="Table Professional" w:semiHidden="1" w:unhideWhenUsed="1"/>
     <w:lsdException w:name="Table Subtle 1" w:semiHidden="1" w:unhideWhenUsed="1"/>
+    <w:lsdException w:name="Table Subtle 2" w:semiHidden="1" w:unhideWhenUsed="1"/>
     <w:lsdException w:name="Table Web 1" w:semiHidden="1" w:unhideWhenUsed="1"/>
     <w:lsdException w:name="Table Web 2" w:semiHidden="1" w:unhideWhenUsed="1"/>
+    <w:lsdException w:name="Table Web 3" w:semiHidden="1" w:unhideWhenUsed="1"/>
     <w:lsdException w:name="Balloon Text" w:semiHidden="1" w:unhideWhenUsed="1"/>
     <w:lsdException w:name="Table Grid" w:uiPriority="39"/>
     <w:lsdException w:name="Table Theme" w:semiHidden="1" w:unhideWhenUsed="1"/>
@@ -14186,10 +15109,6 @@
     <w:lsdException w:name="List Table 5 Dark Accent 6" w:uiPriority="50"/>
     <w:lsdException w:name="List Table 6 Colorful Accent 6" w:uiPriority="51"/>
     <w:lsdException w:name="List Table 7 Colorful Accent 6" w:uiPriority="52"/>
-    <w:lsdException w:name="Mention" w:semiHidden="1" w:unhideWhenUsed="1"/>
-    <w:lsdException w:name="Smart Hyperlink" w:semiHidden="1" w:unhideWhenUsed="1"/>
-    <w:lsdException w:name="Hashtag" w:semiHidden="1" w:unhideWhenUsed="1"/>
-    <w:lsdException w:name="Unresolved Mention" w:semiHidden="1" w:unhideWhenUsed="1"/>
   </w:latentStyles>
   <w:style w:type="paragraph" w:default="1" w:styleId="Normal">
     <w:name w:val="Normal"/>
@@ -14376,6 +15295,7 @@
       <w:spacing w:after="0" w:line="240" w:lineRule="auto"/>
     </w:pPr>
     <w:tblPr>
+      <w:tblInd w:w="0" w:type="dxa"/>
       <w:tblBorders>
         <w:top w:val="single" w:sz="4" w:space="0" w:color="auto"/>
         <w:left w:val="single" w:sz="4" w:space="0" w:color="auto"/>
@@ -14384,6 +15304,12 @@
         <w:insideH w:val="single" w:sz="4" w:space="0" w:color="auto"/>
         <w:insideV w:val="single" w:sz="4" w:space="0" w:color="auto"/>
       </w:tblBorders>
+      <w:tblCellMar>
+        <w:top w:w="0" w:type="dxa"/>
+        <w:left w:w="108" w:type="dxa"/>
+        <w:bottom w:w="0" w:type="dxa"/>
+        <w:right w:w="108" w:type="dxa"/>
+      </w:tblCellMar>
     </w:tblPr>
   </w:style>
   <w:style w:type="character" w:customStyle="1" w:styleId="Ttulo1Car">
@@ -14463,7 +15389,7 @@
       <w:lang w:val="es-PE"/>
     </w:rPr>
   </w:style>
-  <w:style w:type="paragraph" w:styleId="TtuloTDC">
+  <w:style w:type="paragraph" w:styleId="TtulodeTDC">
     <w:name w:val="TOC Heading"/>
     <w:basedOn w:val="Ttulo1"/>
     <w:next w:val="Normal"/>
@@ -14831,7 +15757,7 @@
 </file>
 
 <file path=customXml/itemProps1.xml><?xml version="1.0" encoding="utf-8"?>
-<ds:datastoreItem xmlns:ds="http://schemas.openxmlformats.org/officeDocument/2006/customXml" ds:itemID="{A30163D7-1CA3-4C53-BCFB-C4CB438B89B3}">
+<ds:datastoreItem xmlns:ds="http://schemas.openxmlformats.org/officeDocument/2006/customXml" ds:itemID="{77B91F8D-BAC6-4E10-9F65-CFC20BCB2EA5}">
   <ds:schemaRefs>
     <ds:schemaRef ds:uri="http://schemas.openxmlformats.org/officeDocument/2006/bibliography"/>
   </ds:schemaRefs>

</xml_diff>

<commit_message>
Introduccion v2 del Plan de Proyecto
Introduccion v2 del Plan de Proyecto
</commit_message>
<xml_diff>
--- a/desarrollo/SOFTPOLIZA/Gestion/Plan del Proyecto.docx
+++ b/desarrollo/SOFTPOLIZA/Gestion/Plan del Proyecto.docx
@@ -1,6 +1,6 @@
 
 <file path=word/document.xml><?xml version="1.0" encoding="utf-8"?>
-<w:document xmlns:wpc="http://schemas.microsoft.com/office/word/2010/wordprocessingCanvas" xmlns:mc="http://schemas.openxmlformats.org/markup-compatibility/2006" xmlns:o="urn:schemas-microsoft-com:office:office" xmlns:r="http://schemas.openxmlformats.org/officeDocument/2006/relationships" xmlns:m="http://schemas.openxmlformats.org/officeDocument/2006/math" xmlns:v="urn:schemas-microsoft-com:vml" xmlns:wp14="http://schemas.microsoft.com/office/word/2010/wordprocessingDrawing" xmlns:wp="http://schemas.openxmlformats.org/drawingml/2006/wordprocessingDrawing" xmlns:w10="urn:schemas-microsoft-com:office:word" xmlns:w="http://schemas.openxmlformats.org/wordprocessingml/2006/main" xmlns:w14="http://schemas.microsoft.com/office/word/2010/wordml" xmlns:w15="http://schemas.microsoft.com/office/word/2012/wordml" xmlns:wpg="http://schemas.microsoft.com/office/word/2010/wordprocessingGroup" xmlns:wpi="http://schemas.microsoft.com/office/word/2010/wordprocessingInk" xmlns:wne="http://schemas.microsoft.com/office/word/2006/wordml" xmlns:wps="http://schemas.microsoft.com/office/word/2010/wordprocessingShape" mc:Ignorable="w14 w15 wp14">
+<w:document xmlns:wpc="http://schemas.microsoft.com/office/word/2010/wordprocessingCanvas" xmlns:cx="http://schemas.microsoft.com/office/drawing/2014/chartex" xmlns:cx1="http://schemas.microsoft.com/office/drawing/2015/9/8/chartex" xmlns:cx2="http://schemas.microsoft.com/office/drawing/2015/10/21/chartex" xmlns:cx3="http://schemas.microsoft.com/office/drawing/2016/5/9/chartex" xmlns:cx4="http://schemas.microsoft.com/office/drawing/2016/5/10/chartex" xmlns:cx5="http://schemas.microsoft.com/office/drawing/2016/5/11/chartex" xmlns:cx6="http://schemas.microsoft.com/office/drawing/2016/5/12/chartex" xmlns:cx7="http://schemas.microsoft.com/office/drawing/2016/5/13/chartex" xmlns:cx8="http://schemas.microsoft.com/office/drawing/2016/5/14/chartex" xmlns:mc="http://schemas.openxmlformats.org/markup-compatibility/2006" xmlns:aink="http://schemas.microsoft.com/office/drawing/2016/ink" xmlns:am3d="http://schemas.microsoft.com/office/drawing/2017/model3d" xmlns:o="urn:schemas-microsoft-com:office:office" xmlns:r="http://schemas.openxmlformats.org/officeDocument/2006/relationships" xmlns:m="http://schemas.openxmlformats.org/officeDocument/2006/math" xmlns:v="urn:schemas-microsoft-com:vml" xmlns:wp14="http://schemas.microsoft.com/office/word/2010/wordprocessingDrawing" xmlns:wp="http://schemas.openxmlformats.org/drawingml/2006/wordprocessingDrawing" xmlns:w10="urn:schemas-microsoft-com:office:word" xmlns:w="http://schemas.openxmlformats.org/wordprocessingml/2006/main" xmlns:w14="http://schemas.microsoft.com/office/word/2010/wordml" xmlns:w15="http://schemas.microsoft.com/office/word/2012/wordml" xmlns:w16cid="http://schemas.microsoft.com/office/word/2016/wordml/cid" xmlns:w16se="http://schemas.microsoft.com/office/word/2015/wordml/symex" xmlns:wpg="http://schemas.microsoft.com/office/word/2010/wordprocessingGroup" xmlns:wpi="http://schemas.microsoft.com/office/word/2010/wordprocessingInk" xmlns:wne="http://schemas.microsoft.com/office/word/2006/wordml" xmlns:wps="http://schemas.microsoft.com/office/word/2010/wordprocessingShape" mc:Ignorable="w14 w15 w16se w16cid wp14">
   <w:body>
     <w:p>
       <w:pPr>
@@ -811,7 +811,7 @@
       <w:sdtContent>
         <w:p>
           <w:pPr>
-            <w:pStyle w:val="TtulodeTDC"/>
+            <w:pStyle w:val="TtuloTDC"/>
             <w:jc w:val="center"/>
             <w:rPr>
               <w:rFonts w:ascii="Times New Roman" w:hAnsi="Times New Roman" w:cs="Times New Roman"/>
@@ -844,7 +844,7 @@
               <w:b w:val="0"/>
               <w:noProof/>
               <w:sz w:val="22"/>
-              <w:lang w:val="es-ES" w:eastAsia="es-ES"/>
+              <w:lang w:eastAsia="es-PE"/>
             </w:rPr>
           </w:pPr>
           <w:r>
@@ -865,7 +865,7 @@
             </w:rPr>
             <w:fldChar w:fldCharType="separate"/>
           </w:r>
-          <w:hyperlink w:anchor="_Toc525818171" w:history="1">
+          <w:hyperlink w:anchor="_Toc526075432" w:history="1">
             <w:r>
               <w:rPr>
                 <w:rStyle w:val="Hipervnculo"/>
@@ -880,7 +880,7 @@
                 <w:b w:val="0"/>
                 <w:noProof/>
                 <w:sz w:val="22"/>
-                <w:lang w:val="es-ES" w:eastAsia="es-ES"/>
+                <w:lang w:eastAsia="es-PE"/>
               </w:rPr>
               <w:tab/>
             </w:r>
@@ -911,7 +911,7 @@
                 <w:noProof/>
                 <w:webHidden/>
               </w:rPr>
-              <w:instrText xml:space="preserve"> PAGEREF _Toc525818171 \h </w:instrText>
+              <w:instrText xml:space="preserve"> PAGEREF _Toc526075432 \h </w:instrText>
             </w:r>
             <w:r>
               <w:rPr>
@@ -953,10 +953,10 @@
               <w:rFonts w:asciiTheme="minorHAnsi" w:eastAsiaTheme="minorEastAsia" w:hAnsiTheme="minorHAnsi"/>
               <w:noProof/>
               <w:sz w:val="22"/>
-              <w:lang w:val="es-ES" w:eastAsia="es-ES"/>
+              <w:lang w:eastAsia="es-PE"/>
             </w:rPr>
           </w:pPr>
-          <w:hyperlink w:anchor="_Toc525818172" w:history="1">
+          <w:hyperlink w:anchor="_Toc526075433" w:history="1">
             <w:r>
               <w:rPr>
                 <w:rStyle w:val="Hipervnculo"/>
@@ -971,7 +971,7 @@
                 <w:rFonts w:asciiTheme="minorHAnsi" w:eastAsiaTheme="minorEastAsia" w:hAnsiTheme="minorHAnsi"/>
                 <w:noProof/>
                 <w:sz w:val="22"/>
-                <w:lang w:val="es-ES" w:eastAsia="es-ES"/>
+                <w:lang w:eastAsia="es-PE"/>
               </w:rPr>
               <w:tab/>
             </w:r>
@@ -1003,7 +1003,7 @@
                 <w:noProof/>
                 <w:webHidden/>
               </w:rPr>
-              <w:instrText xml:space="preserve"> PAGEREF _Toc525818172 \h </w:instrText>
+              <w:instrText xml:space="preserve"> PAGEREF _Toc526075433 \h </w:instrText>
             </w:r>
             <w:r>
               <w:rPr>
@@ -1045,10 +1045,10 @@
               <w:rFonts w:asciiTheme="minorHAnsi" w:eastAsiaTheme="minorEastAsia" w:hAnsiTheme="minorHAnsi"/>
               <w:noProof/>
               <w:sz w:val="22"/>
-              <w:lang w:val="es-ES" w:eastAsia="es-ES"/>
+              <w:lang w:eastAsia="es-PE"/>
             </w:rPr>
           </w:pPr>
-          <w:hyperlink w:anchor="_Toc525818173" w:history="1">
+          <w:hyperlink w:anchor="_Toc526075434" w:history="1">
             <w:r>
               <w:rPr>
                 <w:rStyle w:val="Hipervnculo"/>
@@ -1063,7 +1063,7 @@
                 <w:rFonts w:asciiTheme="minorHAnsi" w:eastAsiaTheme="minorEastAsia" w:hAnsiTheme="minorHAnsi"/>
                 <w:noProof/>
                 <w:sz w:val="22"/>
-                <w:lang w:val="es-ES" w:eastAsia="es-ES"/>
+                <w:lang w:eastAsia="es-PE"/>
               </w:rPr>
               <w:tab/>
             </w:r>
@@ -1095,7 +1095,7 @@
                 <w:noProof/>
                 <w:webHidden/>
               </w:rPr>
-              <w:instrText xml:space="preserve"> PAGEREF _Toc525818173 \h </w:instrText>
+              <w:instrText xml:space="preserve"> PAGEREF _Toc526075434 \h </w:instrText>
             </w:r>
             <w:r>
               <w:rPr>
@@ -1137,10 +1137,10 @@
               <w:rFonts w:asciiTheme="minorHAnsi" w:eastAsiaTheme="minorEastAsia" w:hAnsiTheme="minorHAnsi"/>
               <w:noProof/>
               <w:sz w:val="22"/>
-              <w:lang w:val="es-ES" w:eastAsia="es-ES"/>
+              <w:lang w:eastAsia="es-PE"/>
             </w:rPr>
           </w:pPr>
-          <w:hyperlink w:anchor="_Toc525818174" w:history="1">
+          <w:hyperlink w:anchor="_Toc526075435" w:history="1">
             <w:r>
               <w:rPr>
                 <w:rStyle w:val="Hipervnculo"/>
@@ -1155,7 +1155,7 @@
                 <w:rFonts w:asciiTheme="minorHAnsi" w:eastAsiaTheme="minorEastAsia" w:hAnsiTheme="minorHAnsi"/>
                 <w:noProof/>
                 <w:sz w:val="22"/>
-                <w:lang w:val="es-ES" w:eastAsia="es-ES"/>
+                <w:lang w:eastAsia="es-PE"/>
               </w:rPr>
               <w:tab/>
             </w:r>
@@ -1187,7 +1187,7 @@
                 <w:noProof/>
                 <w:webHidden/>
               </w:rPr>
-              <w:instrText xml:space="preserve"> PAGEREF _Toc525818174 \h </w:instrText>
+              <w:instrText xml:space="preserve"> PAGEREF _Toc526075435 \h </w:instrText>
             </w:r>
             <w:r>
               <w:rPr>
@@ -1230,10 +1230,10 @@
               <w:b w:val="0"/>
               <w:noProof/>
               <w:sz w:val="22"/>
-              <w:lang w:val="es-ES" w:eastAsia="es-ES"/>
+              <w:lang w:eastAsia="es-PE"/>
             </w:rPr>
           </w:pPr>
-          <w:hyperlink w:anchor="_Toc525818175" w:history="1">
+          <w:hyperlink w:anchor="_Toc526075436" w:history="1">
             <w:r>
               <w:rPr>
                 <w:rStyle w:val="Hipervnculo"/>
@@ -1248,7 +1248,7 @@
                 <w:b w:val="0"/>
                 <w:noProof/>
                 <w:sz w:val="22"/>
-                <w:lang w:val="es-ES" w:eastAsia="es-ES"/>
+                <w:lang w:eastAsia="es-PE"/>
               </w:rPr>
               <w:tab/>
             </w:r>
@@ -1279,7 +1279,7 @@
                 <w:noProof/>
                 <w:webHidden/>
               </w:rPr>
-              <w:instrText xml:space="preserve"> PAGEREF _Toc525818175 \h </w:instrText>
+              <w:instrText xml:space="preserve"> PAGEREF _Toc526075436 \h </w:instrText>
             </w:r>
             <w:r>
               <w:rPr>
@@ -1321,10 +1321,10 @@
               <w:rFonts w:asciiTheme="minorHAnsi" w:eastAsiaTheme="minorEastAsia" w:hAnsiTheme="minorHAnsi"/>
               <w:noProof/>
               <w:sz w:val="22"/>
-              <w:lang w:val="es-ES" w:eastAsia="es-ES"/>
+              <w:lang w:eastAsia="es-PE"/>
             </w:rPr>
           </w:pPr>
-          <w:hyperlink w:anchor="_Toc525818176" w:history="1">
+          <w:hyperlink w:anchor="_Toc526075437" w:history="1">
             <w:r>
               <w:rPr>
                 <w:rStyle w:val="Hipervnculo"/>
@@ -1337,7 +1337,7 @@
                 <w:rFonts w:asciiTheme="minorHAnsi" w:eastAsiaTheme="minorEastAsia" w:hAnsiTheme="minorHAnsi"/>
                 <w:noProof/>
                 <w:sz w:val="22"/>
-                <w:lang w:val="es-ES" w:eastAsia="es-ES"/>
+                <w:lang w:eastAsia="es-PE"/>
               </w:rPr>
               <w:tab/>
             </w:r>
@@ -1346,7 +1346,7 @@
                 <w:rStyle w:val="Hipervnculo"/>
                 <w:noProof/>
               </w:rPr>
-              <w:t>Plan de desarrollo del Proyecto</w:t>
+              <w:t>Plan del Proyecto</w:t>
             </w:r>
             <w:r>
               <w:rPr>
@@ -1367,7 +1367,7 @@
                 <w:noProof/>
                 <w:webHidden/>
               </w:rPr>
-              <w:instrText xml:space="preserve"> PAGEREF _Toc525818176 \h </w:instrText>
+              <w:instrText xml:space="preserve"> PAGEREF _Toc526075437 \h </w:instrText>
             </w:r>
             <w:r>
               <w:rPr>
@@ -1409,10 +1409,10 @@
               <w:rFonts w:asciiTheme="minorHAnsi" w:eastAsiaTheme="minorEastAsia" w:hAnsiTheme="minorHAnsi"/>
               <w:noProof/>
               <w:sz w:val="22"/>
-              <w:lang w:val="es-ES" w:eastAsia="es-ES"/>
+              <w:lang w:eastAsia="es-PE"/>
             </w:rPr>
           </w:pPr>
-          <w:hyperlink w:anchor="_Toc525818177" w:history="1">
+          <w:hyperlink w:anchor="_Toc526075438" w:history="1">
             <w:r>
               <w:rPr>
                 <w:rStyle w:val="Hipervnculo"/>
@@ -1425,7 +1425,7 @@
                 <w:rFonts w:asciiTheme="minorHAnsi" w:eastAsiaTheme="minorEastAsia" w:hAnsiTheme="minorHAnsi"/>
                 <w:noProof/>
                 <w:sz w:val="22"/>
-                <w:lang w:val="es-ES" w:eastAsia="es-ES"/>
+                <w:lang w:eastAsia="es-PE"/>
               </w:rPr>
               <w:tab/>
             </w:r>
@@ -1455,7 +1455,7 @@
                 <w:noProof/>
                 <w:webHidden/>
               </w:rPr>
-              <w:instrText xml:space="preserve"> PAGEREF _Toc525818177 \h </w:instrText>
+              <w:instrText xml:space="preserve"> PAGEREF _Toc526075438 \h </w:instrText>
             </w:r>
             <w:r>
               <w:rPr>
@@ -1497,10 +1497,10 @@
               <w:rFonts w:asciiTheme="minorHAnsi" w:eastAsiaTheme="minorEastAsia" w:hAnsiTheme="minorHAnsi"/>
               <w:noProof/>
               <w:sz w:val="22"/>
-              <w:lang w:val="es-ES" w:eastAsia="es-ES"/>
+              <w:lang w:eastAsia="es-PE"/>
             </w:rPr>
           </w:pPr>
-          <w:hyperlink w:anchor="_Toc525818178" w:history="1">
+          <w:hyperlink w:anchor="_Toc526075439" w:history="1">
             <w:r>
               <w:rPr>
                 <w:rStyle w:val="Hipervnculo"/>
@@ -1513,7 +1513,7 @@
                 <w:rFonts w:asciiTheme="minorHAnsi" w:eastAsiaTheme="minorEastAsia" w:hAnsiTheme="minorHAnsi"/>
                 <w:noProof/>
                 <w:sz w:val="22"/>
-                <w:lang w:val="es-ES" w:eastAsia="es-ES"/>
+                <w:lang w:eastAsia="es-PE"/>
               </w:rPr>
               <w:tab/>
             </w:r>
@@ -1543,7 +1543,7 @@
                 <w:noProof/>
                 <w:webHidden/>
               </w:rPr>
-              <w:instrText xml:space="preserve"> PAGEREF _Toc525818178 \h </w:instrText>
+              <w:instrText xml:space="preserve"> PAGEREF _Toc526075439 \h </w:instrText>
             </w:r>
             <w:r>
               <w:rPr>
@@ -1585,10 +1585,10 @@
               <w:rFonts w:asciiTheme="minorHAnsi" w:eastAsiaTheme="minorEastAsia" w:hAnsiTheme="minorHAnsi"/>
               <w:noProof/>
               <w:sz w:val="22"/>
-              <w:lang w:val="es-ES" w:eastAsia="es-ES"/>
+              <w:lang w:eastAsia="es-PE"/>
             </w:rPr>
           </w:pPr>
-          <w:hyperlink w:anchor="_Toc525818179" w:history="1">
+          <w:hyperlink w:anchor="_Toc526075440" w:history="1">
             <w:r>
               <w:rPr>
                 <w:rStyle w:val="Hipervnculo"/>
@@ -1601,7 +1601,7 @@
                 <w:rFonts w:asciiTheme="minorHAnsi" w:eastAsiaTheme="minorEastAsia" w:hAnsiTheme="minorHAnsi"/>
                 <w:noProof/>
                 <w:sz w:val="22"/>
-                <w:lang w:val="es-ES" w:eastAsia="es-ES"/>
+                <w:lang w:eastAsia="es-PE"/>
               </w:rPr>
               <w:tab/>
             </w:r>
@@ -1631,7 +1631,7 @@
                 <w:noProof/>
                 <w:webHidden/>
               </w:rPr>
-              <w:instrText xml:space="preserve"> PAGEREF _Toc525818179 \h </w:instrText>
+              <w:instrText xml:space="preserve"> PAGEREF _Toc526075440 \h </w:instrText>
             </w:r>
             <w:r>
               <w:rPr>
@@ -1673,10 +1673,10 @@
               <w:rFonts w:asciiTheme="minorHAnsi" w:eastAsiaTheme="minorEastAsia" w:hAnsiTheme="minorHAnsi"/>
               <w:noProof/>
               <w:sz w:val="22"/>
-              <w:lang w:val="es-ES" w:eastAsia="es-ES"/>
+              <w:lang w:eastAsia="es-PE"/>
             </w:rPr>
           </w:pPr>
-          <w:hyperlink w:anchor="_Toc525818180" w:history="1">
+          <w:hyperlink w:anchor="_Toc526075441" w:history="1">
             <w:r>
               <w:rPr>
                 <w:rStyle w:val="Hipervnculo"/>
@@ -1689,7 +1689,7 @@
                 <w:rFonts w:asciiTheme="minorHAnsi" w:eastAsiaTheme="minorEastAsia" w:hAnsiTheme="minorHAnsi"/>
                 <w:noProof/>
                 <w:sz w:val="22"/>
-                <w:lang w:val="es-ES" w:eastAsia="es-ES"/>
+                <w:lang w:eastAsia="es-PE"/>
               </w:rPr>
               <w:tab/>
             </w:r>
@@ -1719,7 +1719,7 @@
                 <w:noProof/>
                 <w:webHidden/>
               </w:rPr>
-              <w:instrText xml:space="preserve"> PAGEREF _Toc525818180 \h </w:instrText>
+              <w:instrText xml:space="preserve"> PAGEREF _Toc526075441 \h </w:instrText>
             </w:r>
             <w:r>
               <w:rPr>
@@ -1761,10 +1761,10 @@
               <w:rFonts w:asciiTheme="minorHAnsi" w:eastAsiaTheme="minorEastAsia" w:hAnsiTheme="minorHAnsi"/>
               <w:noProof/>
               <w:sz w:val="22"/>
-              <w:lang w:val="es-ES" w:eastAsia="es-ES"/>
+              <w:lang w:eastAsia="es-PE"/>
             </w:rPr>
           </w:pPr>
-          <w:hyperlink w:anchor="_Toc525818181" w:history="1">
+          <w:hyperlink w:anchor="_Toc526075442" w:history="1">
             <w:r>
               <w:rPr>
                 <w:rStyle w:val="Hipervnculo"/>
@@ -1777,7 +1777,7 @@
                 <w:rFonts w:asciiTheme="minorHAnsi" w:eastAsiaTheme="minorEastAsia" w:hAnsiTheme="minorHAnsi"/>
                 <w:noProof/>
                 <w:sz w:val="22"/>
-                <w:lang w:val="es-ES" w:eastAsia="es-ES"/>
+                <w:lang w:eastAsia="es-PE"/>
               </w:rPr>
               <w:tab/>
             </w:r>
@@ -1807,7 +1807,7 @@
                 <w:noProof/>
                 <w:webHidden/>
               </w:rPr>
-              <w:instrText xml:space="preserve"> PAGEREF _Toc525818181 \h </w:instrText>
+              <w:instrText xml:space="preserve"> PAGEREF _Toc526075442 \h </w:instrText>
             </w:r>
             <w:r>
               <w:rPr>
@@ -1849,10 +1849,10 @@
               <w:rFonts w:asciiTheme="minorHAnsi" w:eastAsiaTheme="minorEastAsia" w:hAnsiTheme="minorHAnsi"/>
               <w:noProof/>
               <w:sz w:val="22"/>
-              <w:lang w:val="es-ES" w:eastAsia="es-ES"/>
+              <w:lang w:eastAsia="es-PE"/>
             </w:rPr>
           </w:pPr>
-          <w:hyperlink w:anchor="_Toc525818182" w:history="1">
+          <w:hyperlink w:anchor="_Toc526075443" w:history="1">
             <w:r>
               <w:rPr>
                 <w:rStyle w:val="Hipervnculo"/>
@@ -1865,7 +1865,7 @@
                 <w:rFonts w:asciiTheme="minorHAnsi" w:eastAsiaTheme="minorEastAsia" w:hAnsiTheme="minorHAnsi"/>
                 <w:noProof/>
                 <w:sz w:val="22"/>
-                <w:lang w:val="es-ES" w:eastAsia="es-ES"/>
+                <w:lang w:eastAsia="es-PE"/>
               </w:rPr>
               <w:tab/>
             </w:r>
@@ -1895,7 +1895,7 @@
                 <w:noProof/>
                 <w:webHidden/>
               </w:rPr>
-              <w:instrText xml:space="preserve"> PAGEREF _Toc525818182 \h </w:instrText>
+              <w:instrText xml:space="preserve"> PAGEREF _Toc526075443 \h </w:instrText>
             </w:r>
             <w:r>
               <w:rPr>
@@ -1938,10 +1938,10 @@
               <w:b w:val="0"/>
               <w:noProof/>
               <w:sz w:val="22"/>
-              <w:lang w:val="es-ES" w:eastAsia="es-ES"/>
+              <w:lang w:eastAsia="es-PE"/>
             </w:rPr>
           </w:pPr>
-          <w:hyperlink w:anchor="_Toc525818183" w:history="1">
+          <w:hyperlink w:anchor="_Toc526075444" w:history="1">
             <w:r>
               <w:rPr>
                 <w:rStyle w:val="Hipervnculo"/>
@@ -1956,7 +1956,7 @@
                 <w:b w:val="0"/>
                 <w:noProof/>
                 <w:sz w:val="22"/>
-                <w:lang w:val="es-ES" w:eastAsia="es-ES"/>
+                <w:lang w:eastAsia="es-PE"/>
               </w:rPr>
               <w:tab/>
             </w:r>
@@ -1987,7 +1987,7 @@
                 <w:noProof/>
                 <w:webHidden/>
               </w:rPr>
-              <w:instrText xml:space="preserve"> PAGEREF _Toc525818183 \h </w:instrText>
+              <w:instrText xml:space="preserve"> PAGEREF _Toc526075444 \h </w:instrText>
             </w:r>
             <w:r>
               <w:rPr>
@@ -2007,7 +2007,7 @@
                 <w:noProof/>
                 <w:webHidden/>
               </w:rPr>
-              <w:t>5</w:t>
+              <w:t>6</w:t>
             </w:r>
             <w:r>
               <w:rPr>
@@ -2029,10 +2029,10 @@
               <w:rFonts w:asciiTheme="minorHAnsi" w:eastAsiaTheme="minorEastAsia" w:hAnsiTheme="minorHAnsi"/>
               <w:noProof/>
               <w:sz w:val="22"/>
-              <w:lang w:val="es-ES" w:eastAsia="es-ES"/>
+              <w:lang w:eastAsia="es-PE"/>
             </w:rPr>
           </w:pPr>
-          <w:hyperlink w:anchor="_Toc525818184" w:history="1">
+          <w:hyperlink w:anchor="_Toc526075445" w:history="1">
             <w:r>
               <w:rPr>
                 <w:rStyle w:val="Hipervnculo"/>
@@ -2047,7 +2047,7 @@
                 <w:rFonts w:asciiTheme="minorHAnsi" w:eastAsiaTheme="minorEastAsia" w:hAnsiTheme="minorHAnsi"/>
                 <w:noProof/>
                 <w:sz w:val="22"/>
-                <w:lang w:val="es-ES" w:eastAsia="es-ES"/>
+                <w:lang w:eastAsia="es-PE"/>
               </w:rPr>
               <w:tab/>
             </w:r>
@@ -2079,7 +2079,7 @@
                 <w:noProof/>
                 <w:webHidden/>
               </w:rPr>
-              <w:instrText xml:space="preserve"> PAGEREF _Toc525818184 \h </w:instrText>
+              <w:instrText xml:space="preserve"> PAGEREF _Toc526075445 \h </w:instrText>
             </w:r>
             <w:r>
               <w:rPr>
@@ -2099,7 +2099,7 @@
                 <w:noProof/>
                 <w:webHidden/>
               </w:rPr>
-              <w:t>5</w:t>
+              <w:t>6</w:t>
             </w:r>
             <w:r>
               <w:rPr>
@@ -2121,10 +2121,10 @@
               <w:rFonts w:asciiTheme="minorHAnsi" w:eastAsiaTheme="minorEastAsia" w:hAnsiTheme="minorHAnsi"/>
               <w:noProof/>
               <w:sz w:val="22"/>
-              <w:lang w:val="es-ES" w:eastAsia="es-ES"/>
+              <w:lang w:eastAsia="es-PE"/>
             </w:rPr>
           </w:pPr>
-          <w:hyperlink w:anchor="_Toc525818185" w:history="1">
+          <w:hyperlink w:anchor="_Toc526075446" w:history="1">
             <w:r>
               <w:rPr>
                 <w:rStyle w:val="Hipervnculo"/>
@@ -2139,7 +2139,7 @@
                 <w:rFonts w:asciiTheme="minorHAnsi" w:eastAsiaTheme="minorEastAsia" w:hAnsiTheme="minorHAnsi"/>
                 <w:noProof/>
                 <w:sz w:val="22"/>
-                <w:lang w:val="es-ES" w:eastAsia="es-ES"/>
+                <w:lang w:eastAsia="es-PE"/>
               </w:rPr>
               <w:tab/>
             </w:r>
@@ -2171,7 +2171,7 @@
                 <w:noProof/>
                 <w:webHidden/>
               </w:rPr>
-              <w:instrText xml:space="preserve"> PAGEREF _Toc525818185 \h </w:instrText>
+              <w:instrText xml:space="preserve"> PAGEREF _Toc526075446 \h </w:instrText>
             </w:r>
             <w:r>
               <w:rPr>
@@ -2214,10 +2214,10 @@
               <w:b w:val="0"/>
               <w:noProof/>
               <w:sz w:val="22"/>
-              <w:lang w:val="es-ES" w:eastAsia="es-ES"/>
+              <w:lang w:eastAsia="es-PE"/>
             </w:rPr>
           </w:pPr>
-          <w:hyperlink w:anchor="_Toc525818186" w:history="1">
+          <w:hyperlink w:anchor="_Toc526075447" w:history="1">
             <w:r>
               <w:rPr>
                 <w:rStyle w:val="Hipervnculo"/>
@@ -2232,7 +2232,7 @@
                 <w:b w:val="0"/>
                 <w:noProof/>
                 <w:sz w:val="22"/>
-                <w:lang w:val="es-ES" w:eastAsia="es-ES"/>
+                <w:lang w:eastAsia="es-PE"/>
               </w:rPr>
               <w:tab/>
             </w:r>
@@ -2263,7 +2263,7 @@
                 <w:noProof/>
                 <w:webHidden/>
               </w:rPr>
-              <w:instrText xml:space="preserve"> PAGEREF _Toc525818186 \h </w:instrText>
+              <w:instrText xml:space="preserve"> PAGEREF _Toc526075447 \h </w:instrText>
             </w:r>
             <w:r>
               <w:rPr>
@@ -2283,7 +2283,7 @@
                 <w:noProof/>
                 <w:webHidden/>
               </w:rPr>
-              <w:t>6</w:t>
+              <w:t>7</w:t>
             </w:r>
             <w:r>
               <w:rPr>
@@ -2305,10 +2305,10 @@
               <w:rFonts w:asciiTheme="minorHAnsi" w:eastAsiaTheme="minorEastAsia" w:hAnsiTheme="minorHAnsi"/>
               <w:noProof/>
               <w:sz w:val="22"/>
-              <w:lang w:val="es-ES" w:eastAsia="es-ES"/>
+              <w:lang w:eastAsia="es-PE"/>
             </w:rPr>
           </w:pPr>
-          <w:hyperlink w:anchor="_Toc525818187" w:history="1">
+          <w:hyperlink w:anchor="_Toc526075448" w:history="1">
             <w:r>
               <w:rPr>
                 <w:rStyle w:val="Hipervnculo"/>
@@ -2323,7 +2323,7 @@
                 <w:rFonts w:asciiTheme="minorHAnsi" w:eastAsiaTheme="minorEastAsia" w:hAnsiTheme="minorHAnsi"/>
                 <w:noProof/>
                 <w:sz w:val="22"/>
-                <w:lang w:val="es-ES" w:eastAsia="es-ES"/>
+                <w:lang w:eastAsia="es-PE"/>
               </w:rPr>
               <w:tab/>
             </w:r>
@@ -2355,7 +2355,7 @@
                 <w:noProof/>
                 <w:webHidden/>
               </w:rPr>
-              <w:instrText xml:space="preserve"> PAGEREF _Toc525818187 \h </w:instrText>
+              <w:instrText xml:space="preserve"> PAGEREF _Toc526075448 \h </w:instrText>
             </w:r>
             <w:r>
               <w:rPr>
@@ -2375,7 +2375,7 @@
                 <w:noProof/>
                 <w:webHidden/>
               </w:rPr>
-              <w:t>6</w:t>
+              <w:t>7</w:t>
             </w:r>
             <w:r>
               <w:rPr>
@@ -2397,10 +2397,10 @@
               <w:rFonts w:asciiTheme="minorHAnsi" w:eastAsiaTheme="minorEastAsia" w:hAnsiTheme="minorHAnsi"/>
               <w:noProof/>
               <w:sz w:val="22"/>
-              <w:lang w:val="es-ES" w:eastAsia="es-ES"/>
+              <w:lang w:eastAsia="es-PE"/>
             </w:rPr>
           </w:pPr>
-          <w:hyperlink w:anchor="_Toc525818188" w:history="1">
+          <w:hyperlink w:anchor="_Toc526075449" w:history="1">
             <w:r>
               <w:rPr>
                 <w:rStyle w:val="Hipervnculo"/>
@@ -2415,7 +2415,7 @@
                 <w:rFonts w:asciiTheme="minorHAnsi" w:eastAsiaTheme="minorEastAsia" w:hAnsiTheme="minorHAnsi"/>
                 <w:noProof/>
                 <w:sz w:val="22"/>
-                <w:lang w:val="es-ES" w:eastAsia="es-ES"/>
+                <w:lang w:eastAsia="es-PE"/>
               </w:rPr>
               <w:tab/>
             </w:r>
@@ -2447,7 +2447,7 @@
                 <w:noProof/>
                 <w:webHidden/>
               </w:rPr>
-              <w:instrText xml:space="preserve"> PAGEREF _Toc525818188 \h </w:instrText>
+              <w:instrText xml:space="preserve"> PAGEREF _Toc526075449 \h </w:instrText>
             </w:r>
             <w:r>
               <w:rPr>
@@ -2467,7 +2467,7 @@
                 <w:noProof/>
                 <w:webHidden/>
               </w:rPr>
-              <w:t>6</w:t>
+              <w:t>7</w:t>
             </w:r>
             <w:r>
               <w:rPr>
@@ -2578,7 +2578,7 @@
           <w:rFonts w:cs="Times New Roman"/>
         </w:rPr>
       </w:pPr>
-      <w:bookmarkStart w:id="0" w:name="_Toc525818171"/>
+      <w:bookmarkStart w:id="0" w:name="_Toc526075432"/>
       <w:r>
         <w:rPr>
           <w:rFonts w:cs="Times New Roman"/>
@@ -2606,7 +2606,7 @@
           <w:lang w:eastAsia="es-PE"/>
         </w:rPr>
       </w:pPr>
-      <w:bookmarkStart w:id="1" w:name="_Toc525818172"/>
+      <w:bookmarkStart w:id="1" w:name="_Toc526075433"/>
       <w:r>
         <w:rPr>
           <w:rFonts w:eastAsia="Times New Roman" w:cs="Times New Roman"/>
@@ -2618,11 +2618,23 @@
     </w:p>
     <w:p>
       <w:pPr>
+        <w:ind w:firstLine="360"/>
         <w:rPr>
           <w:rFonts w:ascii="Times New Roman" w:hAnsi="Times New Roman" w:cs="Times New Roman"/>
+          <w:sz w:val="24"/>
+          <w:szCs w:val="24"/>
           <w:lang w:eastAsia="es-PE"/>
         </w:rPr>
       </w:pPr>
+      <w:r>
+        <w:rPr>
+          <w:rFonts w:ascii="Times New Roman" w:hAnsi="Times New Roman" w:cs="Times New Roman"/>
+          <w:sz w:val="24"/>
+          <w:szCs w:val="24"/>
+          <w:lang w:eastAsia="es-PE"/>
+        </w:rPr>
+        <w:t>Actualizar la información de todas las pólizas para controlar los pagos.</w:t>
+      </w:r>
     </w:p>
     <w:p>
       <w:pPr>
@@ -2636,7 +2648,7 @@
           <w:lang w:eastAsia="es-PE"/>
         </w:rPr>
       </w:pPr>
-      <w:bookmarkStart w:id="2" w:name="_Toc525818173"/>
+      <w:bookmarkStart w:id="2" w:name="_Toc526075434"/>
       <w:r>
         <w:rPr>
           <w:rFonts w:eastAsia="Times New Roman" w:cs="Times New Roman"/>
@@ -2648,11 +2660,23 @@
     </w:p>
     <w:p>
       <w:pPr>
+        <w:ind w:firstLine="360"/>
         <w:rPr>
           <w:rFonts w:ascii="Times New Roman" w:hAnsi="Times New Roman" w:cs="Times New Roman"/>
+          <w:sz w:val="24"/>
+          <w:szCs w:val="24"/>
           <w:lang w:eastAsia="es-PE"/>
         </w:rPr>
       </w:pPr>
+      <w:r>
+        <w:rPr>
+          <w:rFonts w:ascii="Times New Roman" w:hAnsi="Times New Roman" w:cs="Times New Roman"/>
+          <w:sz w:val="24"/>
+          <w:szCs w:val="24"/>
+          <w:lang w:eastAsia="es-PE"/>
+        </w:rPr>
+        <w:t>Este propósito aplica para todas las pólizas contratadas por medio de un bróker de seguros.</w:t>
+      </w:r>
     </w:p>
     <w:p>
       <w:pPr>
@@ -2666,7 +2690,7 @@
           <w:lang w:eastAsia="es-PE"/>
         </w:rPr>
       </w:pPr>
-      <w:bookmarkStart w:id="3" w:name="_Toc525818174"/>
+      <w:bookmarkStart w:id="3" w:name="_Toc526075435"/>
       <w:r>
         <w:rPr>
           <w:rFonts w:eastAsia="Times New Roman" w:cs="Times New Roman"/>
@@ -2678,11 +2702,46 @@
     </w:p>
     <w:p>
       <w:pPr>
+        <w:ind w:left="360" w:firstLine="720"/>
+        <w:jc w:val="both"/>
         <w:rPr>
           <w:rFonts w:ascii="Times New Roman" w:hAnsi="Times New Roman" w:cs="Times New Roman"/>
+          <w:sz w:val="24"/>
+          <w:szCs w:val="24"/>
           <w:lang w:eastAsia="es-PE"/>
         </w:rPr>
       </w:pPr>
+      <w:r>
+        <w:rPr>
+          <w:rFonts w:ascii="Times New Roman" w:hAnsi="Times New Roman" w:cs="Times New Roman"/>
+          <w:sz w:val="24"/>
+          <w:szCs w:val="24"/>
+          <w:lang w:eastAsia="es-PE"/>
+        </w:rPr>
+        <w:t>El presente documento presenta el conjunto de actividades a realizar durante un periodo determinado para llevar a cabo el proyecto de gestión de pólizas. Las actividades a realizar se realizarán con un determinado equipo de trabajo y se toma en cuenta el tiempo, los requisitos del cliente y el equipo de trabajo.</w:t>
+      </w:r>
+    </w:p>
+    <w:p>
+      <w:pPr>
+        <w:ind w:left="360"/>
+        <w:jc w:val="both"/>
+        <w:rPr>
+          <w:rFonts w:ascii="Times New Roman" w:hAnsi="Times New Roman" w:cs="Times New Roman"/>
+          <w:sz w:val="24"/>
+          <w:szCs w:val="24"/>
+          <w:lang w:eastAsia="es-PE"/>
+        </w:rPr>
+      </w:pPr>
+      <w:r>
+        <w:rPr>
+          <w:rFonts w:ascii="Times New Roman" w:hAnsi="Times New Roman" w:cs="Times New Roman"/>
+          <w:sz w:val="24"/>
+          <w:szCs w:val="24"/>
+          <w:lang w:eastAsia="es-PE"/>
+        </w:rPr>
+        <w:tab/>
+        <w:t>El documento contiene los entregables del proyecto; la organización donde se describe los participantes del proyecto, los roles y responsabilidades; la gestión de proceso donde se describe las estimaciones del proyecto y el calendario.</w:t>
+      </w:r>
     </w:p>
     <w:p>
       <w:pPr>
@@ -2695,7 +2754,7 @@
           <w:rFonts w:cs="Times New Roman"/>
         </w:rPr>
       </w:pPr>
-      <w:bookmarkStart w:id="4" w:name="_Toc525818175"/>
+      <w:bookmarkStart w:id="4" w:name="_Toc526075436"/>
       <w:r>
         <w:rPr>
           <w:rFonts w:cs="Times New Roman"/>
@@ -2766,7 +2825,7 @@
           <w:numId w:val="1"/>
         </w:numPr>
       </w:pPr>
-      <w:bookmarkStart w:id="5" w:name="_Toc525818176"/>
+      <w:bookmarkStart w:id="5" w:name="_Toc526075437"/>
       <w:r>
         <w:t>P</w:t>
       </w:r>
@@ -2832,7 +2891,7 @@
           <w:numId w:val="1"/>
         </w:numPr>
       </w:pPr>
-      <w:bookmarkStart w:id="6" w:name="_Toc525818177"/>
+      <w:bookmarkStart w:id="6" w:name="_Toc526075438"/>
       <w:r>
         <w:t>M</w:t>
       </w:r>
@@ -2953,7 +3012,7 @@
           <w:numId w:val="1"/>
         </w:numPr>
       </w:pPr>
-      <w:bookmarkStart w:id="7" w:name="_Toc525818178"/>
+      <w:bookmarkStart w:id="7" w:name="_Toc526075439"/>
       <w:r>
         <w:t>Requisitos</w:t>
       </w:r>
@@ -3013,7 +3072,7 @@
           <w:numId w:val="1"/>
         </w:numPr>
       </w:pPr>
-      <w:bookmarkStart w:id="8" w:name="_Toc525818179"/>
+      <w:bookmarkStart w:id="8" w:name="_Toc526075440"/>
       <w:r>
         <w:t xml:space="preserve">Análisis </w:t>
       </w:r>
@@ -3245,7 +3304,7 @@
           <w:numId w:val="1"/>
         </w:numPr>
       </w:pPr>
-      <w:bookmarkStart w:id="9" w:name="_Toc525818180"/>
+      <w:bookmarkStart w:id="9" w:name="_Toc526075441"/>
       <w:r>
         <w:t>Implementación</w:t>
       </w:r>
@@ -3345,7 +3404,7 @@
           <w:numId w:val="1"/>
         </w:numPr>
       </w:pPr>
-      <w:bookmarkStart w:id="10" w:name="_Toc525818181"/>
+      <w:bookmarkStart w:id="10" w:name="_Toc526075442"/>
       <w:r>
         <w:t>Pruebas</w:t>
       </w:r>
@@ -3405,7 +3464,7 @@
           <w:numId w:val="1"/>
         </w:numPr>
       </w:pPr>
-      <w:bookmarkStart w:id="11" w:name="_Toc525818182"/>
+      <w:bookmarkStart w:id="11" w:name="_Toc526075443"/>
       <w:r>
         <w:t>Despliegue</w:t>
       </w:r>
@@ -3513,6 +3572,7 @@
           <w:sz w:val="24"/>
           <w:szCs w:val="24"/>
         </w:rPr>
+        <w:lastRenderedPageBreak/>
         <w:t>Documento</w:t>
       </w:r>
       <w:r>
@@ -3533,36 +3593,6 @@
         </w:rPr>
         <w:t>de manual técnico</w:t>
       </w:r>
-    </w:p>
-    <w:p>
-      <w:pPr>
-        <w:rPr>
-          <w:rFonts w:ascii="Times New Roman" w:hAnsi="Times New Roman" w:cs="Times New Roman"/>
-          <w:color w:val="000000"/>
-          <w:sz w:val="24"/>
-          <w:szCs w:val="24"/>
-        </w:rPr>
-      </w:pPr>
-      <w:r>
-        <w:rPr>
-          <w:rFonts w:ascii="Times New Roman" w:hAnsi="Times New Roman" w:cs="Times New Roman"/>
-          <w:color w:val="000000"/>
-          <w:sz w:val="24"/>
-          <w:szCs w:val="24"/>
-        </w:rPr>
-        <w:br w:type="page"/>
-      </w:r>
-    </w:p>
-    <w:p>
-      <w:pPr>
-        <w:jc w:val="both"/>
-        <w:rPr>
-          <w:rFonts w:ascii="Times New Roman" w:hAnsi="Times New Roman" w:cs="Times New Roman"/>
-          <w:color w:val="000000"/>
-          <w:sz w:val="24"/>
-          <w:szCs w:val="24"/>
-        </w:rPr>
-      </w:pPr>
     </w:p>
     <w:p>
       <w:pPr>
@@ -3575,7 +3605,7 @@
           <w:rFonts w:cs="Times New Roman"/>
         </w:rPr>
       </w:pPr>
-      <w:bookmarkStart w:id="12" w:name="_Toc525818183"/>
+      <w:bookmarkStart w:id="12" w:name="_Toc526075444"/>
       <w:r>
         <w:rPr>
           <w:rFonts w:cs="Times New Roman"/>
@@ -3586,13 +3616,6 @@
     </w:p>
     <w:p>
       <w:pPr>
-        <w:rPr>
-          <w:rFonts w:ascii="Times New Roman" w:hAnsi="Times New Roman" w:cs="Times New Roman"/>
-        </w:rPr>
-      </w:pPr>
-    </w:p>
-    <w:p>
-      <w:pPr>
         <w:pStyle w:val="Ttulo3"/>
         <w:numPr>
           <w:ilvl w:val="1"/>
@@ -3603,7 +3626,7 @@
           <w:lang w:eastAsia="es-PE"/>
         </w:rPr>
       </w:pPr>
-      <w:bookmarkStart w:id="13" w:name="_Toc525818184"/>
+      <w:bookmarkStart w:id="13" w:name="_Toc526075445"/>
       <w:r>
         <w:rPr>
           <w:rFonts w:eastAsia="Times New Roman" w:cs="Times New Roman"/>
@@ -3615,26 +3638,12 @@
     </w:p>
     <w:p>
       <w:pPr>
-        <w:rPr>
-          <w:rFonts w:ascii="Times New Roman" w:hAnsi="Times New Roman" w:cs="Times New Roman"/>
-          <w:lang w:eastAsia="es-PE"/>
-        </w:rPr>
-      </w:pPr>
-    </w:p>
-    <w:p>
-      <w:pPr>
-        <w:pStyle w:val="Ttulo3"/>
-        <w:spacing w:before="280" w:after="80"/>
-        <w:rPr>
-          <w:rFonts w:cs="Times New Roman"/>
+        <w:pStyle w:val="Ttulo4"/>
+        <w:rPr>
           <w:lang w:val="es-MX"/>
         </w:rPr>
       </w:pPr>
       <w:r>
-        <w:rPr>
-          <w:rFonts w:cs="Times New Roman"/>
-          <w:color w:val="000000"/>
-        </w:rPr>
         <w:t>Equipo de trabajo</w:t>
       </w:r>
     </w:p>
@@ -4167,21 +4176,7 @@
               <w:rPr>
                 <w:color w:val="000000"/>
               </w:rPr>
-              <w:t xml:space="preserve"> (</w:t>
-            </w:r>
-            <w:proofErr w:type="spellStart"/>
-            <w:r>
-              <w:rPr>
-                <w:color w:val="000000"/>
-              </w:rPr>
-              <w:t>QA</w:t>
-            </w:r>
-            <w:proofErr w:type="spellEnd"/>
-            <w:r>
-              <w:rPr>
-                <w:color w:val="000000"/>
-              </w:rPr>
-              <w:t>)</w:t>
+              <w:t xml:space="preserve"> (QA)</w:t>
             </w:r>
           </w:p>
         </w:tc>
@@ -4331,36 +4326,17 @@
     </w:tbl>
     <w:p>
       <w:pPr>
-        <w:pStyle w:val="Ttulo2"/>
-        <w:spacing w:before="360" w:after="80"/>
-        <w:rPr>
-          <w:rFonts w:cs="Times New Roman"/>
-        </w:rPr>
+        <w:pStyle w:val="Ttulo4"/>
       </w:pPr>
       <w:r>
-        <w:rPr>
-          <w:rFonts w:cs="Times New Roman"/>
-          <w:color w:val="000000"/>
-          <w:szCs w:val="24"/>
-        </w:rPr>
         <w:t>Lista de Interesados (</w:t>
       </w:r>
       <w:proofErr w:type="spellStart"/>
       <w:r>
-        <w:rPr>
-          <w:rFonts w:cs="Times New Roman"/>
-          <w:color w:val="000000"/>
-          <w:szCs w:val="24"/>
-        </w:rPr>
         <w:t>stakeholders</w:t>
       </w:r>
       <w:proofErr w:type="spellEnd"/>
       <w:r>
-        <w:rPr>
-          <w:rFonts w:cs="Times New Roman"/>
-          <w:color w:val="000000"/>
-          <w:szCs w:val="24"/>
-        </w:rPr>
         <w:t>)</w:t>
       </w:r>
     </w:p>
@@ -4811,7 +4787,7 @@
           <w:lang w:eastAsia="es-PE"/>
         </w:rPr>
       </w:pPr>
-      <w:bookmarkStart w:id="14" w:name="_Toc525818185"/>
+      <w:bookmarkStart w:id="14" w:name="_Toc526075446"/>
       <w:r>
         <w:rPr>
           <w:rFonts w:eastAsia="Times New Roman" w:cs="Times New Roman"/>
@@ -4839,6 +4815,9 @@
         <w:gridCol w:w="895"/>
       </w:tblGrid>
       <w:tr>
+        <w:trPr>
+          <w:trHeight w:val="66"/>
+        </w:trPr>
         <w:tc>
           <w:tcPr>
             <w:tcW w:w="1917" w:type="dxa"/>
@@ -4948,7 +4927,6 @@
                 <w:lang w:eastAsia="es-PE"/>
               </w:rPr>
             </w:pPr>
-            <w:proofErr w:type="spellStart"/>
             <w:r>
               <w:rPr>
                 <w:rFonts w:ascii="Times New Roman" w:eastAsia="Times New Roman" w:hAnsi="Times New Roman" w:cs="Times New Roman"/>
@@ -4959,25 +4937,15 @@
                 <w:szCs w:val="24"/>
                 <w:lang w:eastAsia="es-PE"/>
               </w:rPr>
-              <w:t>CANT</w:t>
-            </w:r>
-            <w:proofErr w:type="spellEnd"/>
-            <w:r>
-              <w:rPr>
-                <w:rFonts w:ascii="Times New Roman" w:eastAsia="Times New Roman" w:hAnsi="Times New Roman" w:cs="Times New Roman"/>
-                <w:b/>
-                <w:bCs/>
-                <w:color w:val="000000"/>
-                <w:sz w:val="24"/>
-                <w:szCs w:val="24"/>
-                <w:lang w:eastAsia="es-PE"/>
-              </w:rPr>
-              <w:t>.</w:t>
+              <w:t>CANT.</w:t>
             </w:r>
           </w:p>
         </w:tc>
       </w:tr>
       <w:tr>
+        <w:trPr>
+          <w:trHeight w:val="565"/>
+        </w:trPr>
         <w:tc>
           <w:tcPr>
             <w:tcW w:w="1917" w:type="dxa"/>
@@ -5580,19 +5548,7 @@
                 <w:shd w:val="clear" w:color="auto" w:fill="FFFFFF"/>
                 <w:lang w:eastAsia="es-PE"/>
               </w:rPr>
-              <w:t xml:space="preserve">Estructura del Paquete de Liberación, realizar el Formato de documento de Liberación </w:t>
-            </w:r>
-            <w:r>
-              <w:rPr>
-                <w:rFonts w:ascii="Times New Roman" w:eastAsia="Times New Roman" w:hAnsi="Times New Roman" w:cs="Times New Roman"/>
-                <w:color w:val="000000"/>
-                <w:sz w:val="24"/>
-                <w:szCs w:val="24"/>
-                <w:shd w:val="clear" w:color="auto" w:fill="FFFFFF"/>
-                <w:lang w:eastAsia="es-PE"/>
-              </w:rPr>
-              <w:lastRenderedPageBreak/>
-              <w:t xml:space="preserve">y mantener la Librería actualizada que es la Gestión de </w:t>
+              <w:t xml:space="preserve">Estructura del Paquete de Liberación, realizar el Formato de documento de Liberación y mantener la Librería actualizada que es la Gestión de </w:t>
             </w:r>
             <w:proofErr w:type="spellStart"/>
             <w:r>
@@ -5693,17 +5649,6 @@
         </w:tc>
       </w:tr>
     </w:tbl>
-    <w:p>
-      <w:pPr>
-        <w:rPr>
-          <w:rFonts w:ascii="Times New Roman" w:eastAsia="Times New Roman" w:hAnsi="Times New Roman" w:cs="Times New Roman"/>
-          <w:color w:val="1F3763" w:themeColor="accent1" w:themeShade="7F"/>
-          <w:sz w:val="24"/>
-          <w:szCs w:val="24"/>
-          <w:lang w:eastAsia="es-PE"/>
-        </w:rPr>
-      </w:pPr>
-    </w:p>
     <w:p>
       <w:pPr>
         <w:pStyle w:val="Ttulo2"/>
@@ -5715,11 +5660,12 @@
           <w:rFonts w:cs="Times New Roman"/>
         </w:rPr>
       </w:pPr>
-      <w:bookmarkStart w:id="15" w:name="_Toc525818186"/>
+      <w:bookmarkStart w:id="15" w:name="_Toc526075447"/>
       <w:r>
         <w:rPr>
           <w:rFonts w:cs="Times New Roman"/>
         </w:rPr>
+        <w:lastRenderedPageBreak/>
         <w:t>Gestión del Proceso.</w:t>
       </w:r>
       <w:bookmarkEnd w:id="15"/>
@@ -5736,7 +5682,7 @@
           <w:lang w:eastAsia="es-PE"/>
         </w:rPr>
       </w:pPr>
-      <w:bookmarkStart w:id="16" w:name="_Toc525818187"/>
+      <w:bookmarkStart w:id="16" w:name="_Toc526075448"/>
       <w:r>
         <w:rPr>
           <w:rFonts w:eastAsia="Times New Roman" w:cs="Times New Roman"/>
@@ -5766,7 +5712,6 @@
         </w:rPr>
         <w:t xml:space="preserve">La Curva S con Valor planificado, el presupuesto y los recursos se encuentra son documentos que están separados en: </w:t>
       </w:r>
-      <w:proofErr w:type="spellStart"/>
       <w:r>
         <w:rPr>
           <w:rFonts w:ascii="Times New Roman" w:hAnsi="Times New Roman" w:cs="Times New Roman"/>
@@ -5774,9 +5719,10 @@
           <w:sz w:val="24"/>
           <w:szCs w:val="24"/>
         </w:rPr>
-        <w:t>linea</w:t>
+        <w:t>línea</w:t>
       </w:r>
-      <w:proofErr w:type="spellEnd"/>
+      <w:bookmarkStart w:id="17" w:name="_GoBack"/>
+      <w:bookmarkEnd w:id="17"/>
       <w:r>
         <w:rPr>
           <w:rFonts w:ascii="Times New Roman" w:hAnsi="Times New Roman" w:cs="Times New Roman"/>
@@ -5784,27 +5730,7 @@
           <w:sz w:val="24"/>
           <w:szCs w:val="24"/>
         </w:rPr>
-        <w:t xml:space="preserve"> base\</w:t>
-      </w:r>
-      <w:proofErr w:type="spellStart"/>
-      <w:r>
-        <w:rPr>
-          <w:rFonts w:ascii="Times New Roman" w:hAnsi="Times New Roman" w:cs="Times New Roman"/>
-          <w:color w:val="000000"/>
-          <w:sz w:val="24"/>
-          <w:szCs w:val="24"/>
-        </w:rPr>
-        <w:t>SOFTPOLIZA</w:t>
-      </w:r>
-      <w:proofErr w:type="spellEnd"/>
-      <w:r>
-        <w:rPr>
-          <w:rFonts w:ascii="Times New Roman" w:hAnsi="Times New Roman" w:cs="Times New Roman"/>
-          <w:color w:val="000000"/>
-          <w:sz w:val="24"/>
-          <w:szCs w:val="24"/>
-        </w:rPr>
-        <w:t>.</w:t>
+        <w:t xml:space="preserve"> base\SOFTPOLIZA.</w:t>
       </w:r>
     </w:p>
     <w:p>
@@ -5819,7 +5745,7 @@
           <w:lang w:eastAsia="es-PE"/>
         </w:rPr>
       </w:pPr>
-      <w:bookmarkStart w:id="17" w:name="_Toc525818188"/>
+      <w:bookmarkStart w:id="18" w:name="_Toc526075449"/>
       <w:r>
         <w:rPr>
           <w:rFonts w:eastAsia="Times New Roman" w:cs="Times New Roman"/>
@@ -5827,7 +5753,7 @@
         </w:rPr>
         <w:t>Calendario del Proyecto</w:t>
       </w:r>
-      <w:bookmarkEnd w:id="17"/>
+      <w:bookmarkEnd w:id="18"/>
     </w:p>
     <w:p>
       <w:pPr>
@@ -6012,8 +5938,6 @@
           <w:lang w:eastAsia="es-PE"/>
         </w:rPr>
       </w:pPr>
-      <w:bookmarkStart w:id="18" w:name="_GoBack"/>
-      <w:bookmarkEnd w:id="18"/>
       <w:r>
         <w:rPr>
           <w:rFonts w:ascii="Times New Roman" w:eastAsia="Times New Roman" w:hAnsi="Times New Roman" w:cs="Times New Roman"/>
@@ -6243,22 +6167,8 @@
                 <w:szCs w:val="24"/>
                 <w:lang w:eastAsia="es-PE"/>
               </w:rPr>
-              <w:t xml:space="preserve"> </w:t>
-            </w:r>
-            <w:proofErr w:type="spellStart"/>
-            <w:r>
-              <w:rPr>
-                <w:rFonts w:ascii="Times New Roman" w:eastAsia="Times New Roman" w:hAnsi="Times New Roman" w:cs="Times New Roman"/>
-                <w:b/>
-                <w:bCs/>
-                <w:color w:val="000000"/>
-                <w:sz w:val="24"/>
-                <w:szCs w:val="24"/>
-                <w:lang w:eastAsia="es-PE"/>
-              </w:rPr>
-              <w:t>V1.0</w:t>
-            </w:r>
-            <w:proofErr w:type="spellEnd"/>
+              <w:t xml:space="preserve"> V1.0</w:t>
+            </w:r>
           </w:p>
         </w:tc>
         <w:tc>
@@ -6376,22 +6286,8 @@
                 <w:szCs w:val="24"/>
                 <w:lang w:eastAsia="es-PE"/>
               </w:rPr>
-              <w:t xml:space="preserve">   Cronograma de Proyecto </w:t>
-            </w:r>
-            <w:proofErr w:type="spellStart"/>
-            <w:r>
-              <w:rPr>
-                <w:rFonts w:ascii="Times New Roman" w:eastAsia="Times New Roman" w:hAnsi="Times New Roman" w:cs="Times New Roman"/>
-                <w:b/>
-                <w:bCs/>
-                <w:color w:val="000000"/>
-                <w:sz w:val="24"/>
-                <w:szCs w:val="24"/>
-                <w:lang w:eastAsia="es-PE"/>
-              </w:rPr>
-              <w:t>v0.1</w:t>
-            </w:r>
-            <w:proofErr w:type="spellEnd"/>
+              <w:t xml:space="preserve">   Cronograma de Proyecto v0.1</w:t>
+            </w:r>
           </w:p>
         </w:tc>
         <w:tc>
@@ -13895,7 +13791,7 @@
 </file>
 
 <file path=word/endnotes.xml><?xml version="1.0" encoding="utf-8"?>
-<w:endnotes xmlns:wpc="http://schemas.microsoft.com/office/word/2010/wordprocessingCanvas" xmlns:mc="http://schemas.openxmlformats.org/markup-compatibility/2006" xmlns:o="urn:schemas-microsoft-com:office:office" xmlns:r="http://schemas.openxmlformats.org/officeDocument/2006/relationships" xmlns:m="http://schemas.openxmlformats.org/officeDocument/2006/math" xmlns:v="urn:schemas-microsoft-com:vml" xmlns:wp14="http://schemas.microsoft.com/office/word/2010/wordprocessingDrawing" xmlns:wp="http://schemas.openxmlformats.org/drawingml/2006/wordprocessingDrawing" xmlns:w10="urn:schemas-microsoft-com:office:word" xmlns:w="http://schemas.openxmlformats.org/wordprocessingml/2006/main" xmlns:w14="http://schemas.microsoft.com/office/word/2010/wordml" xmlns:w15="http://schemas.microsoft.com/office/word/2012/wordml" xmlns:wpg="http://schemas.microsoft.com/office/word/2010/wordprocessingGroup" xmlns:wpi="http://schemas.microsoft.com/office/word/2010/wordprocessingInk" xmlns:wne="http://schemas.microsoft.com/office/word/2006/wordml" xmlns:wps="http://schemas.microsoft.com/office/word/2010/wordprocessingShape" mc:Ignorable="w14 w15 wp14">
+<w:endnotes xmlns:wpc="http://schemas.microsoft.com/office/word/2010/wordprocessingCanvas" xmlns:cx="http://schemas.microsoft.com/office/drawing/2014/chartex" xmlns:cx1="http://schemas.microsoft.com/office/drawing/2015/9/8/chartex" xmlns:cx2="http://schemas.microsoft.com/office/drawing/2015/10/21/chartex" xmlns:cx3="http://schemas.microsoft.com/office/drawing/2016/5/9/chartex" xmlns:cx4="http://schemas.microsoft.com/office/drawing/2016/5/10/chartex" xmlns:cx5="http://schemas.microsoft.com/office/drawing/2016/5/11/chartex" xmlns:cx6="http://schemas.microsoft.com/office/drawing/2016/5/12/chartex" xmlns:cx7="http://schemas.microsoft.com/office/drawing/2016/5/13/chartex" xmlns:cx8="http://schemas.microsoft.com/office/drawing/2016/5/14/chartex" xmlns:mc="http://schemas.openxmlformats.org/markup-compatibility/2006" xmlns:aink="http://schemas.microsoft.com/office/drawing/2016/ink" xmlns:am3d="http://schemas.microsoft.com/office/drawing/2017/model3d" xmlns:o="urn:schemas-microsoft-com:office:office" xmlns:r="http://schemas.openxmlformats.org/officeDocument/2006/relationships" xmlns:m="http://schemas.openxmlformats.org/officeDocument/2006/math" xmlns:v="urn:schemas-microsoft-com:vml" xmlns:wp14="http://schemas.microsoft.com/office/word/2010/wordprocessingDrawing" xmlns:wp="http://schemas.openxmlformats.org/drawingml/2006/wordprocessingDrawing" xmlns:w10="urn:schemas-microsoft-com:office:word" xmlns:w="http://schemas.openxmlformats.org/wordprocessingml/2006/main" xmlns:w14="http://schemas.microsoft.com/office/word/2010/wordml" xmlns:w15="http://schemas.microsoft.com/office/word/2012/wordml" xmlns:w16cid="http://schemas.microsoft.com/office/word/2016/wordml/cid" xmlns:w16se="http://schemas.microsoft.com/office/word/2015/wordml/symex" xmlns:wpg="http://schemas.microsoft.com/office/word/2010/wordprocessingGroup" xmlns:wpi="http://schemas.microsoft.com/office/word/2010/wordprocessingInk" xmlns:wne="http://schemas.microsoft.com/office/word/2006/wordml" xmlns:wps="http://schemas.microsoft.com/office/word/2010/wordprocessingShape" mc:Ignorable="w14 w15 w16se w16cid wp14">
   <w:endnote w:type="separator" w:id="-1">
     <w:p>
       <w:pPr>
@@ -13920,7 +13816,7 @@
 </file>
 
 <file path=word/footer1.xml><?xml version="1.0" encoding="utf-8"?>
-<w:ftr xmlns:wpc="http://schemas.microsoft.com/office/word/2010/wordprocessingCanvas" xmlns:mc="http://schemas.openxmlformats.org/markup-compatibility/2006" xmlns:o="urn:schemas-microsoft-com:office:office" xmlns:r="http://schemas.openxmlformats.org/officeDocument/2006/relationships" xmlns:m="http://schemas.openxmlformats.org/officeDocument/2006/math" xmlns:v="urn:schemas-microsoft-com:vml" xmlns:wp14="http://schemas.microsoft.com/office/word/2010/wordprocessingDrawing" xmlns:wp="http://schemas.openxmlformats.org/drawingml/2006/wordprocessingDrawing" xmlns:w10="urn:schemas-microsoft-com:office:word" xmlns:w="http://schemas.openxmlformats.org/wordprocessingml/2006/main" xmlns:w14="http://schemas.microsoft.com/office/word/2010/wordml" xmlns:w15="http://schemas.microsoft.com/office/word/2012/wordml" xmlns:wpg="http://schemas.microsoft.com/office/word/2010/wordprocessingGroup" xmlns:wpi="http://schemas.microsoft.com/office/word/2010/wordprocessingInk" xmlns:wne="http://schemas.microsoft.com/office/word/2006/wordml" xmlns:wps="http://schemas.microsoft.com/office/word/2010/wordprocessingShape" mc:Ignorable="w14 w15 wp14">
+<w:ftr xmlns:wpc="http://schemas.microsoft.com/office/word/2010/wordprocessingCanvas" xmlns:cx="http://schemas.microsoft.com/office/drawing/2014/chartex" xmlns:cx1="http://schemas.microsoft.com/office/drawing/2015/9/8/chartex" xmlns:cx2="http://schemas.microsoft.com/office/drawing/2015/10/21/chartex" xmlns:cx3="http://schemas.microsoft.com/office/drawing/2016/5/9/chartex" xmlns:cx4="http://schemas.microsoft.com/office/drawing/2016/5/10/chartex" xmlns:cx5="http://schemas.microsoft.com/office/drawing/2016/5/11/chartex" xmlns:cx6="http://schemas.microsoft.com/office/drawing/2016/5/12/chartex" xmlns:cx7="http://schemas.microsoft.com/office/drawing/2016/5/13/chartex" xmlns:cx8="http://schemas.microsoft.com/office/drawing/2016/5/14/chartex" xmlns:mc="http://schemas.openxmlformats.org/markup-compatibility/2006" xmlns:aink="http://schemas.microsoft.com/office/drawing/2016/ink" xmlns:am3d="http://schemas.microsoft.com/office/drawing/2017/model3d" xmlns:o="urn:schemas-microsoft-com:office:office" xmlns:r="http://schemas.openxmlformats.org/officeDocument/2006/relationships" xmlns:m="http://schemas.openxmlformats.org/officeDocument/2006/math" xmlns:v="urn:schemas-microsoft-com:vml" xmlns:wp14="http://schemas.microsoft.com/office/word/2010/wordprocessingDrawing" xmlns:wp="http://schemas.openxmlformats.org/drawingml/2006/wordprocessingDrawing" xmlns:w10="urn:schemas-microsoft-com:office:word" xmlns:w="http://schemas.openxmlformats.org/wordprocessingml/2006/main" xmlns:w14="http://schemas.microsoft.com/office/word/2010/wordml" xmlns:w15="http://schemas.microsoft.com/office/word/2012/wordml" xmlns:w16cid="http://schemas.microsoft.com/office/word/2016/wordml/cid" xmlns:w16se="http://schemas.microsoft.com/office/word/2015/wordml/symex" xmlns:wpg="http://schemas.microsoft.com/office/word/2010/wordprocessingGroup" xmlns:wpi="http://schemas.microsoft.com/office/word/2010/wordprocessingInk" xmlns:wne="http://schemas.microsoft.com/office/word/2006/wordml" xmlns:wps="http://schemas.microsoft.com/office/word/2010/wordprocessingShape" mc:Ignorable="w14 w15 w16se w16cid wp14">
   <w:p>
     <w:pPr>
       <w:pStyle w:val="Piedepgina"/>
@@ -13990,7 +13886,7 @@
 </file>
 
 <file path=word/footnotes.xml><?xml version="1.0" encoding="utf-8"?>
-<w:footnotes xmlns:wpc="http://schemas.microsoft.com/office/word/2010/wordprocessingCanvas" xmlns:mc="http://schemas.openxmlformats.org/markup-compatibility/2006" xmlns:o="urn:schemas-microsoft-com:office:office" xmlns:r="http://schemas.openxmlformats.org/officeDocument/2006/relationships" xmlns:m="http://schemas.openxmlformats.org/officeDocument/2006/math" xmlns:v="urn:schemas-microsoft-com:vml" xmlns:wp14="http://schemas.microsoft.com/office/word/2010/wordprocessingDrawing" xmlns:wp="http://schemas.openxmlformats.org/drawingml/2006/wordprocessingDrawing" xmlns:w10="urn:schemas-microsoft-com:office:word" xmlns:w="http://schemas.openxmlformats.org/wordprocessingml/2006/main" xmlns:w14="http://schemas.microsoft.com/office/word/2010/wordml" xmlns:w15="http://schemas.microsoft.com/office/word/2012/wordml" xmlns:wpg="http://schemas.microsoft.com/office/word/2010/wordprocessingGroup" xmlns:wpi="http://schemas.microsoft.com/office/word/2010/wordprocessingInk" xmlns:wne="http://schemas.microsoft.com/office/word/2006/wordml" xmlns:wps="http://schemas.microsoft.com/office/word/2010/wordprocessingShape" mc:Ignorable="w14 w15 wp14">
+<w:footnotes xmlns:wpc="http://schemas.microsoft.com/office/word/2010/wordprocessingCanvas" xmlns:cx="http://schemas.microsoft.com/office/drawing/2014/chartex" xmlns:cx1="http://schemas.microsoft.com/office/drawing/2015/9/8/chartex" xmlns:cx2="http://schemas.microsoft.com/office/drawing/2015/10/21/chartex" xmlns:cx3="http://schemas.microsoft.com/office/drawing/2016/5/9/chartex" xmlns:cx4="http://schemas.microsoft.com/office/drawing/2016/5/10/chartex" xmlns:cx5="http://schemas.microsoft.com/office/drawing/2016/5/11/chartex" xmlns:cx6="http://schemas.microsoft.com/office/drawing/2016/5/12/chartex" xmlns:cx7="http://schemas.microsoft.com/office/drawing/2016/5/13/chartex" xmlns:cx8="http://schemas.microsoft.com/office/drawing/2016/5/14/chartex" xmlns:mc="http://schemas.openxmlformats.org/markup-compatibility/2006" xmlns:aink="http://schemas.microsoft.com/office/drawing/2016/ink" xmlns:am3d="http://schemas.microsoft.com/office/drawing/2017/model3d" xmlns:o="urn:schemas-microsoft-com:office:office" xmlns:r="http://schemas.openxmlformats.org/officeDocument/2006/relationships" xmlns:m="http://schemas.openxmlformats.org/officeDocument/2006/math" xmlns:v="urn:schemas-microsoft-com:vml" xmlns:wp14="http://schemas.microsoft.com/office/word/2010/wordprocessingDrawing" xmlns:wp="http://schemas.openxmlformats.org/drawingml/2006/wordprocessingDrawing" xmlns:w10="urn:schemas-microsoft-com:office:word" xmlns:w="http://schemas.openxmlformats.org/wordprocessingml/2006/main" xmlns:w14="http://schemas.microsoft.com/office/word/2010/wordml" xmlns:w15="http://schemas.microsoft.com/office/word/2012/wordml" xmlns:w16cid="http://schemas.microsoft.com/office/word/2016/wordml/cid" xmlns:w16se="http://schemas.microsoft.com/office/word/2015/wordml/symex" xmlns:wpg="http://schemas.microsoft.com/office/word/2010/wordprocessingGroup" xmlns:wpi="http://schemas.microsoft.com/office/word/2010/wordprocessingInk" xmlns:wne="http://schemas.microsoft.com/office/word/2006/wordml" xmlns:wps="http://schemas.microsoft.com/office/word/2010/wordprocessingShape" mc:Ignorable="w14 w15 w16se w16cid wp14">
   <w:footnote w:type="separator" w:id="-1">
     <w:p>
       <w:pPr>
@@ -14015,8 +13911,8 @@
 </file>
 
 <file path=word/numbering.xml><?xml version="1.0" encoding="utf-8"?>
-<w:numbering xmlns:wpc="http://schemas.microsoft.com/office/word/2010/wordprocessingCanvas" xmlns:mc="http://schemas.openxmlformats.org/markup-compatibility/2006" xmlns:o="urn:schemas-microsoft-com:office:office" xmlns:r="http://schemas.openxmlformats.org/officeDocument/2006/relationships" xmlns:m="http://schemas.openxmlformats.org/officeDocument/2006/math" xmlns:v="urn:schemas-microsoft-com:vml" xmlns:wp14="http://schemas.microsoft.com/office/word/2010/wordprocessingDrawing" xmlns:wp="http://schemas.openxmlformats.org/drawingml/2006/wordprocessingDrawing" xmlns:w10="urn:schemas-microsoft-com:office:word" xmlns:w="http://schemas.openxmlformats.org/wordprocessingml/2006/main" xmlns:w14="http://schemas.microsoft.com/office/word/2010/wordml" xmlns:w15="http://schemas.microsoft.com/office/word/2012/wordml" xmlns:wpg="http://schemas.microsoft.com/office/word/2010/wordprocessingGroup" xmlns:wpi="http://schemas.microsoft.com/office/word/2010/wordprocessingInk" xmlns:wne="http://schemas.microsoft.com/office/word/2006/wordml" xmlns:wps="http://schemas.microsoft.com/office/word/2010/wordprocessingShape" mc:Ignorable="w14 w15 wp14">
-  <w:abstractNum w:abstractNumId="0">
+<w:numbering xmlns:wpc="http://schemas.microsoft.com/office/word/2010/wordprocessingCanvas" xmlns:cx="http://schemas.microsoft.com/office/drawing/2014/chartex" xmlns:cx1="http://schemas.microsoft.com/office/drawing/2015/9/8/chartex" xmlns:cx2="http://schemas.microsoft.com/office/drawing/2015/10/21/chartex" xmlns:cx3="http://schemas.microsoft.com/office/drawing/2016/5/9/chartex" xmlns:cx4="http://schemas.microsoft.com/office/drawing/2016/5/10/chartex" xmlns:cx5="http://schemas.microsoft.com/office/drawing/2016/5/11/chartex" xmlns:cx6="http://schemas.microsoft.com/office/drawing/2016/5/12/chartex" xmlns:cx7="http://schemas.microsoft.com/office/drawing/2016/5/13/chartex" xmlns:cx8="http://schemas.microsoft.com/office/drawing/2016/5/14/chartex" xmlns:mc="http://schemas.openxmlformats.org/markup-compatibility/2006" xmlns:aink="http://schemas.microsoft.com/office/drawing/2016/ink" xmlns:am3d="http://schemas.microsoft.com/office/drawing/2017/model3d" xmlns:o="urn:schemas-microsoft-com:office:office" xmlns:r="http://schemas.openxmlformats.org/officeDocument/2006/relationships" xmlns:m="http://schemas.openxmlformats.org/officeDocument/2006/math" xmlns:v="urn:schemas-microsoft-com:vml" xmlns:wp14="http://schemas.microsoft.com/office/word/2010/wordprocessingDrawing" xmlns:wp="http://schemas.openxmlformats.org/drawingml/2006/wordprocessingDrawing" xmlns:w10="urn:schemas-microsoft-com:office:word" xmlns:w="http://schemas.openxmlformats.org/wordprocessingml/2006/main" xmlns:w14="http://schemas.microsoft.com/office/word/2010/wordml" xmlns:w15="http://schemas.microsoft.com/office/word/2012/wordml" xmlns:w16cid="http://schemas.microsoft.com/office/word/2016/wordml/cid" xmlns:w16se="http://schemas.microsoft.com/office/word/2015/wordml/symex" xmlns:wpg="http://schemas.microsoft.com/office/word/2010/wordprocessingGroup" xmlns:wpi="http://schemas.microsoft.com/office/word/2010/wordprocessingInk" xmlns:wne="http://schemas.microsoft.com/office/word/2006/wordml" xmlns:wps="http://schemas.microsoft.com/office/word/2010/wordprocessingShape" mc:Ignorable="w14 w15 w16se w16cid wp14">
+  <w:abstractNum w:abstractNumId="0" w15:restartNumberingAfterBreak="0">
     <w:nsid w:val="11993B0D"/>
     <w:multiLevelType w:val="hybridMultilevel"/>
     <w:tmpl w:val="424EF530"/>
@@ -14129,7 +14025,7 @@
       </w:rPr>
     </w:lvl>
   </w:abstractNum>
-  <w:abstractNum w:abstractNumId="1">
+  <w:abstractNum w:abstractNumId="1" w15:restartNumberingAfterBreak="0">
     <w:nsid w:val="3F0F6671"/>
     <w:multiLevelType w:val="hybridMultilevel"/>
     <w:tmpl w:val="2698F4A6"/>
@@ -14242,7 +14138,7 @@
       </w:rPr>
     </w:lvl>
   </w:abstractNum>
-  <w:abstractNum w:abstractNumId="2">
+  <w:abstractNum w:abstractNumId="2" w15:restartNumberingAfterBreak="0">
     <w:nsid w:val="49B73FE8"/>
     <w:multiLevelType w:val="hybridMultilevel"/>
     <w:tmpl w:val="C6E60B76"/>
@@ -14355,7 +14251,7 @@
       </w:rPr>
     </w:lvl>
   </w:abstractNum>
-  <w:abstractNum w:abstractNumId="3">
+  <w:abstractNum w:abstractNumId="3" w15:restartNumberingAfterBreak="0">
     <w:nsid w:val="578003C5"/>
     <w:multiLevelType w:val="multilevel"/>
     <w:tmpl w:val="B7E0B8E2"/>
@@ -14476,7 +14372,7 @@
       </w:rPr>
     </w:lvl>
   </w:abstractNum>
-  <w:abstractNum w:abstractNumId="4">
+  <w:abstractNum w:abstractNumId="4" w15:restartNumberingAfterBreak="0">
     <w:nsid w:val="672F4C83"/>
     <w:multiLevelType w:val="hybridMultilevel"/>
     <w:tmpl w:val="0308C09A"/>
@@ -14589,7 +14485,7 @@
       </w:rPr>
     </w:lvl>
   </w:abstractNum>
-  <w:abstractNum w:abstractNumId="5">
+  <w:abstractNum w:abstractNumId="5" w15:restartNumberingAfterBreak="0">
     <w:nsid w:val="7F511B36"/>
     <w:multiLevelType w:val="multilevel"/>
     <w:tmpl w:val="5B7C20AE"/>
@@ -14760,7 +14656,7 @@
 </file>
 
 <file path=word/styles.xml><?xml version="1.0" encoding="utf-8"?>
-<w:styles xmlns:mc="http://schemas.openxmlformats.org/markup-compatibility/2006" xmlns:r="http://schemas.openxmlformats.org/officeDocument/2006/relationships" xmlns:w="http://schemas.openxmlformats.org/wordprocessingml/2006/main" xmlns:w14="http://schemas.microsoft.com/office/word/2010/wordml" xmlns:w15="http://schemas.microsoft.com/office/word/2012/wordml" mc:Ignorable="w14 w15">
+<w:styles xmlns:mc="http://schemas.openxmlformats.org/markup-compatibility/2006" xmlns:r="http://schemas.openxmlformats.org/officeDocument/2006/relationships" xmlns:w="http://schemas.openxmlformats.org/wordprocessingml/2006/main" xmlns:w14="http://schemas.microsoft.com/office/word/2010/wordml" xmlns:w15="http://schemas.microsoft.com/office/word/2012/wordml" xmlns:w16cid="http://schemas.microsoft.com/office/word/2016/wordml/cid" xmlns:w16se="http://schemas.microsoft.com/office/word/2015/wordml/symex" mc:Ignorable="w14 w15 w16se w16cid">
   <w:docDefaults>
     <w:rPrDefault>
       <w:rPr>
@@ -14776,7 +14672,7 @@
       </w:pPr>
     </w:pPrDefault>
   </w:docDefaults>
-  <w:latentStyles w:defLockedState="0" w:defUIPriority="99" w:defSemiHidden="0" w:defUnhideWhenUsed="0" w:defQFormat="0" w:count="371">
+  <w:latentStyles w:defLockedState="0" w:defUIPriority="99" w:defSemiHidden="0" w:defUnhideWhenUsed="0" w:defQFormat="0" w:count="375">
     <w:lsdException w:name="Normal" w:uiPriority="0" w:qFormat="1"/>
     <w:lsdException w:name="heading 1" w:uiPriority="9" w:qFormat="1"/>
     <w:lsdException w:name="heading 2" w:semiHidden="1" w:uiPriority="9" w:unhideWhenUsed="1" w:qFormat="1"/>
@@ -15148,6 +15044,10 @@
     <w:lsdException w:name="List Table 5 Dark Accent 6" w:uiPriority="50"/>
     <w:lsdException w:name="List Table 6 Colorful Accent 6" w:uiPriority="51"/>
     <w:lsdException w:name="List Table 7 Colorful Accent 6" w:uiPriority="52"/>
+    <w:lsdException w:name="Mention" w:semiHidden="1" w:unhideWhenUsed="1"/>
+    <w:lsdException w:name="Smart Hyperlink" w:semiHidden="1" w:unhideWhenUsed="1"/>
+    <w:lsdException w:name="Hashtag" w:semiHidden="1" w:unhideWhenUsed="1"/>
+    <w:lsdException w:name="Unresolved Mention" w:semiHidden="1" w:unhideWhenUsed="1"/>
   </w:latentStyles>
   <w:style w:type="paragraph" w:default="1" w:styleId="Normal">
     <w:name w:val="Normal"/>
@@ -15226,10 +15126,9 @@
     <w:next w:val="Normal"/>
     <w:link w:val="Ttulo4Car"/>
     <w:uiPriority w:val="9"/>
-    <w:semiHidden/>
     <w:unhideWhenUsed/>
     <w:qFormat/>
-    <w:rsid w:val="00225606"/>
+    <w:rsid w:val="0094347F"/>
     <w:pPr>
       <w:keepNext/>
       <w:keepLines/>
@@ -15240,6 +15139,7 @@
       <w:rFonts w:ascii="Times New Roman" w:eastAsiaTheme="majorEastAsia" w:hAnsi="Times New Roman" w:cstheme="majorBidi"/>
       <w:b/>
       <w:iCs/>
+      <w:sz w:val="24"/>
     </w:rPr>
   </w:style>
   <w:style w:type="character" w:default="1" w:styleId="Fuentedeprrafopredeter">
@@ -15334,7 +15234,6 @@
       <w:spacing w:after="0" w:line="240" w:lineRule="auto"/>
     </w:pPr>
     <w:tblPr>
-      <w:tblInd w:w="0" w:type="dxa"/>
       <w:tblBorders>
         <w:top w:val="single" w:sz="4" w:space="0" w:color="auto"/>
         <w:left w:val="single" w:sz="4" w:space="0" w:color="auto"/>
@@ -15343,12 +15242,6 @@
         <w:insideH w:val="single" w:sz="4" w:space="0" w:color="auto"/>
         <w:insideV w:val="single" w:sz="4" w:space="0" w:color="auto"/>
       </w:tblBorders>
-      <w:tblCellMar>
-        <w:top w:w="0" w:type="dxa"/>
-        <w:left w:w="108" w:type="dxa"/>
-        <w:bottom w:w="0" w:type="dxa"/>
-        <w:right w:w="108" w:type="dxa"/>
-      </w:tblCellMar>
     </w:tblPr>
   </w:style>
   <w:style w:type="character" w:customStyle="1" w:styleId="Ttulo1Car">
@@ -15419,16 +15312,16 @@
     <w:basedOn w:val="Fuentedeprrafopredeter"/>
     <w:link w:val="Ttulo4"/>
     <w:uiPriority w:val="9"/>
-    <w:semiHidden/>
-    <w:rsid w:val="00225606"/>
+    <w:rsid w:val="0094347F"/>
     <w:rPr>
       <w:rFonts w:ascii="Times New Roman" w:eastAsiaTheme="majorEastAsia" w:hAnsi="Times New Roman" w:cstheme="majorBidi"/>
       <w:b/>
       <w:iCs/>
+      <w:sz w:val="24"/>
       <w:lang w:val="es-PE"/>
     </w:rPr>
   </w:style>
-  <w:style w:type="paragraph" w:styleId="TtulodeTDC">
+  <w:style w:type="paragraph" w:styleId="TtuloTDC">
     <w:name w:val="TOC Heading"/>
     <w:basedOn w:val="Ttulo1"/>
     <w:next w:val="Normal"/>
@@ -15796,7 +15689,7 @@
 </file>
 
 <file path=customXml/itemProps1.xml><?xml version="1.0" encoding="utf-8"?>
-<ds:datastoreItem xmlns:ds="http://schemas.openxmlformats.org/officeDocument/2006/customXml" ds:itemID="{1DB494A2-3970-473D-930A-B382BD6D804A}">
+<ds:datastoreItem xmlns:ds="http://schemas.openxmlformats.org/officeDocument/2006/customXml" ds:itemID="{BFBF9C27-9F55-4B25-84FF-CA1D734CE179}">
   <ds:schemaRefs>
     <ds:schemaRef ds:uri="http://schemas.openxmlformats.org/officeDocument/2006/bibliography"/>
   </ds:schemaRefs>

</xml_diff>

<commit_message>
Actualizacion del Plan del Proyecto-Orden de las fases del cronograma
</commit_message>
<xml_diff>
--- a/desarrollo/SOFTPOLIZA/Gestion/Plan del Proyecto.docx
+++ b/desarrollo/SOFTPOLIZA/Gestion/Plan del Proyecto.docx
@@ -1,6 +1,6 @@
 
 <file path=word/document.xml><?xml version="1.0" encoding="utf-8"?>
-<w:document xmlns:wpc="http://schemas.microsoft.com/office/word/2010/wordprocessingCanvas" xmlns:cx="http://schemas.microsoft.com/office/drawing/2014/chartex" xmlns:cx1="http://schemas.microsoft.com/office/drawing/2015/9/8/chartex" xmlns:cx2="http://schemas.microsoft.com/office/drawing/2015/10/21/chartex" xmlns:cx3="http://schemas.microsoft.com/office/drawing/2016/5/9/chartex" xmlns:cx4="http://schemas.microsoft.com/office/drawing/2016/5/10/chartex" xmlns:cx5="http://schemas.microsoft.com/office/drawing/2016/5/11/chartex" xmlns:cx6="http://schemas.microsoft.com/office/drawing/2016/5/12/chartex" xmlns:cx7="http://schemas.microsoft.com/office/drawing/2016/5/13/chartex" xmlns:cx8="http://schemas.microsoft.com/office/drawing/2016/5/14/chartex" xmlns:mc="http://schemas.openxmlformats.org/markup-compatibility/2006" xmlns:aink="http://schemas.microsoft.com/office/drawing/2016/ink" xmlns:am3d="http://schemas.microsoft.com/office/drawing/2017/model3d" xmlns:o="urn:schemas-microsoft-com:office:office" xmlns:r="http://schemas.openxmlformats.org/officeDocument/2006/relationships" xmlns:m="http://schemas.openxmlformats.org/officeDocument/2006/math" xmlns:v="urn:schemas-microsoft-com:vml" xmlns:wp14="http://schemas.microsoft.com/office/word/2010/wordprocessingDrawing" xmlns:wp="http://schemas.openxmlformats.org/drawingml/2006/wordprocessingDrawing" xmlns:w10="urn:schemas-microsoft-com:office:word" xmlns:w="http://schemas.openxmlformats.org/wordprocessingml/2006/main" xmlns:w14="http://schemas.microsoft.com/office/word/2010/wordml" xmlns:w15="http://schemas.microsoft.com/office/word/2012/wordml" xmlns:w16cid="http://schemas.microsoft.com/office/word/2016/wordml/cid" xmlns:w16se="http://schemas.microsoft.com/office/word/2015/wordml/symex" xmlns:wpg="http://schemas.microsoft.com/office/word/2010/wordprocessingGroup" xmlns:wpi="http://schemas.microsoft.com/office/word/2010/wordprocessingInk" xmlns:wne="http://schemas.microsoft.com/office/word/2006/wordml" xmlns:wps="http://schemas.microsoft.com/office/word/2010/wordprocessingShape" mc:Ignorable="w14 w15 w16se w16cid wp14">
+<w:document xmlns:wpc="http://schemas.microsoft.com/office/word/2010/wordprocessingCanvas" xmlns:mc="http://schemas.openxmlformats.org/markup-compatibility/2006" xmlns:o="urn:schemas-microsoft-com:office:office" xmlns:r="http://schemas.openxmlformats.org/officeDocument/2006/relationships" xmlns:m="http://schemas.openxmlformats.org/officeDocument/2006/math" xmlns:v="urn:schemas-microsoft-com:vml" xmlns:wp14="http://schemas.microsoft.com/office/word/2010/wordprocessingDrawing" xmlns:wp="http://schemas.openxmlformats.org/drawingml/2006/wordprocessingDrawing" xmlns:w10="urn:schemas-microsoft-com:office:word" xmlns:w="http://schemas.openxmlformats.org/wordprocessingml/2006/main" xmlns:w14="http://schemas.microsoft.com/office/word/2010/wordml" xmlns:w15="http://schemas.microsoft.com/office/word/2012/wordml" xmlns:wpg="http://schemas.microsoft.com/office/word/2010/wordprocessingGroup" xmlns:wpi="http://schemas.microsoft.com/office/word/2010/wordprocessingInk" xmlns:wne="http://schemas.microsoft.com/office/word/2006/wordml" xmlns:wps="http://schemas.microsoft.com/office/word/2010/wordprocessingShape" mc:Ignorable="w14 w15 wp14">
   <w:body>
     <w:p>
       <w:pPr>
@@ -811,7 +811,7 @@
       <w:sdtContent>
         <w:p>
           <w:pPr>
-            <w:pStyle w:val="TtuloTDC"/>
+            <w:pStyle w:val="TtulodeTDC"/>
             <w:jc w:val="center"/>
             <w:rPr>
               <w:rFonts w:ascii="Times New Roman" w:hAnsi="Times New Roman" w:cs="Times New Roman"/>
@@ -4236,19 +4236,11 @@
               <w:spacing w:before="0" w:beforeAutospacing="0" w:after="0" w:afterAutospacing="0"/>
               <w:jc w:val="center"/>
             </w:pPr>
-            <w:proofErr w:type="spellStart"/>
-            <w:r>
-              <w:rPr>
-                <w:color w:val="000000"/>
-              </w:rPr>
-              <w:t>Jhancarlo</w:t>
-            </w:r>
-            <w:proofErr w:type="spellEnd"/>
-            <w:r>
-              <w:rPr>
-                <w:color w:val="000000"/>
-              </w:rPr>
-              <w:t xml:space="preserve"> Silva</w:t>
+            <w:r>
+              <w:rPr>
+                <w:color w:val="000000"/>
+              </w:rPr>
+              <w:t>Jhancarlo Silva</w:t>
             </w:r>
           </w:p>
         </w:tc>
@@ -5721,8 +5713,6 @@
         </w:rPr>
         <w:t>línea</w:t>
       </w:r>
-      <w:bookmarkStart w:id="17" w:name="_GoBack"/>
-      <w:bookmarkEnd w:id="17"/>
       <w:r>
         <w:rPr>
           <w:rFonts w:ascii="Times New Roman" w:hAnsi="Times New Roman" w:cs="Times New Roman"/>
@@ -5745,7 +5735,7 @@
           <w:lang w:eastAsia="es-PE"/>
         </w:rPr>
       </w:pPr>
-      <w:bookmarkStart w:id="18" w:name="_Toc526075449"/>
+      <w:bookmarkStart w:id="17" w:name="_Toc526075449"/>
       <w:r>
         <w:rPr>
           <w:rFonts w:eastAsia="Times New Roman" w:cs="Times New Roman"/>
@@ -5753,7 +5743,7 @@
         </w:rPr>
         <w:t>Calendario del Proyecto</w:t>
       </w:r>
-      <w:bookmarkEnd w:id="18"/>
+      <w:bookmarkEnd w:id="17"/>
     </w:p>
     <w:p>
       <w:pPr>
@@ -10599,6 +10589,8 @@
                 <w:lang w:eastAsia="es-PE"/>
               </w:rPr>
             </w:pPr>
+            <w:bookmarkStart w:id="18" w:name="_GoBack"/>
+            <w:bookmarkEnd w:id="18"/>
             <w:r>
               <w:rPr>
                 <w:rFonts w:ascii="Times New Roman" w:eastAsia="Times New Roman" w:hAnsi="Times New Roman" w:cs="Times New Roman"/>
@@ -10609,7 +10601,7 @@
                 <w:szCs w:val="24"/>
                 <w:lang w:eastAsia="es-PE"/>
               </w:rPr>
-              <w:t xml:space="preserve">            Requisitos</w:t>
+              <w:t xml:space="preserve">               Modelado de Negocio</w:t>
             </w:r>
           </w:p>
         </w:tc>
@@ -10651,7 +10643,7 @@
                 <w:szCs w:val="24"/>
                 <w:lang w:eastAsia="es-PE"/>
               </w:rPr>
-              <w:t>56 días</w:t>
+              <w:t>14 días</w:t>
             </w:r>
           </w:p>
         </w:tc>
@@ -10721,12 +10713,14 @@
             <w:r>
               <w:rPr>
                 <w:rFonts w:ascii="Times New Roman" w:eastAsia="Times New Roman" w:hAnsi="Times New Roman" w:cs="Times New Roman"/>
-                <w:color w:val="000000"/>
-                <w:sz w:val="24"/>
-                <w:szCs w:val="24"/>
-                <w:lang w:eastAsia="es-PE"/>
-              </w:rPr>
-              <w:t xml:space="preserve">               Lista de requisitos funcionales y no funcionales</w:t>
+                <w:b/>
+                <w:bCs/>
+                <w:color w:val="000000"/>
+                <w:sz w:val="24"/>
+                <w:szCs w:val="24"/>
+                <w:lang w:eastAsia="es-PE"/>
+              </w:rPr>
+              <w:t xml:space="preserve">                  Documentos de Procesos de Negocio Bizagi</w:t>
             </w:r>
           </w:p>
         </w:tc>
@@ -10761,12 +10755,14 @@
             <w:r>
               <w:rPr>
                 <w:rFonts w:ascii="Times New Roman" w:eastAsia="Times New Roman" w:hAnsi="Times New Roman" w:cs="Times New Roman"/>
-                <w:color w:val="000000"/>
-                <w:sz w:val="24"/>
-                <w:szCs w:val="24"/>
-                <w:lang w:eastAsia="es-PE"/>
-              </w:rPr>
-              <w:t>3 días</w:t>
+                <w:b/>
+                <w:bCs/>
+                <w:color w:val="000000"/>
+                <w:sz w:val="24"/>
+                <w:szCs w:val="24"/>
+                <w:lang w:eastAsia="es-PE"/>
+              </w:rPr>
+              <w:t>14 días</w:t>
             </w:r>
           </w:p>
         </w:tc>
@@ -10798,16 +10794,6 @@
                 <w:lang w:eastAsia="es-PE"/>
               </w:rPr>
             </w:pPr>
-            <w:r>
-              <w:rPr>
-                <w:rFonts w:ascii="Times New Roman" w:eastAsia="Times New Roman" w:hAnsi="Times New Roman" w:cs="Times New Roman"/>
-                <w:color w:val="000000"/>
-                <w:sz w:val="24"/>
-                <w:szCs w:val="24"/>
-                <w:lang w:eastAsia="es-PE"/>
-              </w:rPr>
-              <w:t>Analista Funcional</w:t>
-            </w:r>
           </w:p>
         </w:tc>
       </w:tr>
@@ -10846,14 +10832,12 @@
             <w:r>
               <w:rPr>
                 <w:rFonts w:ascii="Times New Roman" w:eastAsia="Times New Roman" w:hAnsi="Times New Roman" w:cs="Times New Roman"/>
-                <w:b/>
-                <w:bCs/>
-                <w:color w:val="000000"/>
-                <w:sz w:val="24"/>
-                <w:szCs w:val="24"/>
-                <w:lang w:eastAsia="es-PE"/>
-              </w:rPr>
-              <w:t xml:space="preserve">               Modelado de Negocio</w:t>
+                <w:color w:val="000000"/>
+                <w:sz w:val="24"/>
+                <w:szCs w:val="24"/>
+                <w:lang w:eastAsia="es-PE"/>
+              </w:rPr>
+              <w:t xml:space="preserve">                     Proceso Gestionar Clientes</w:t>
             </w:r>
           </w:p>
         </w:tc>
@@ -10888,14 +10872,12 @@
             <w:r>
               <w:rPr>
                 <w:rFonts w:ascii="Times New Roman" w:eastAsia="Times New Roman" w:hAnsi="Times New Roman" w:cs="Times New Roman"/>
-                <w:b/>
-                <w:bCs/>
-                <w:color w:val="000000"/>
-                <w:sz w:val="24"/>
-                <w:szCs w:val="24"/>
-                <w:lang w:eastAsia="es-PE"/>
-              </w:rPr>
-              <w:t>14 días</w:t>
+                <w:color w:val="000000"/>
+                <w:sz w:val="24"/>
+                <w:szCs w:val="24"/>
+                <w:lang w:eastAsia="es-PE"/>
+              </w:rPr>
+              <w:t>3 días</w:t>
             </w:r>
           </w:p>
         </w:tc>
@@ -10927,6 +10909,16 @@
                 <w:lang w:eastAsia="es-PE"/>
               </w:rPr>
             </w:pPr>
+            <w:r>
+              <w:rPr>
+                <w:rFonts w:ascii="Times New Roman" w:eastAsia="Times New Roman" w:hAnsi="Times New Roman" w:cs="Times New Roman"/>
+                <w:color w:val="000000"/>
+                <w:sz w:val="24"/>
+                <w:szCs w:val="24"/>
+                <w:lang w:eastAsia="es-PE"/>
+              </w:rPr>
+              <w:t>Analista Funcional</w:t>
+            </w:r>
           </w:p>
         </w:tc>
       </w:tr>
@@ -10965,14 +10957,12 @@
             <w:r>
               <w:rPr>
                 <w:rFonts w:ascii="Times New Roman" w:eastAsia="Times New Roman" w:hAnsi="Times New Roman" w:cs="Times New Roman"/>
-                <w:b/>
-                <w:bCs/>
-                <w:color w:val="000000"/>
-                <w:sz w:val="24"/>
-                <w:szCs w:val="24"/>
-                <w:lang w:eastAsia="es-PE"/>
-              </w:rPr>
-              <w:t xml:space="preserve">                  Documentos de Procesos de Negocio Bizagi</w:t>
+                <w:color w:val="000000"/>
+                <w:sz w:val="24"/>
+                <w:szCs w:val="24"/>
+                <w:lang w:eastAsia="es-PE"/>
+              </w:rPr>
+              <w:t xml:space="preserve">                     Proceso Gestionar Pólizas</w:t>
             </w:r>
           </w:p>
         </w:tc>
@@ -11007,14 +10997,12 @@
             <w:r>
               <w:rPr>
                 <w:rFonts w:ascii="Times New Roman" w:eastAsia="Times New Roman" w:hAnsi="Times New Roman" w:cs="Times New Roman"/>
-                <w:b/>
-                <w:bCs/>
-                <w:color w:val="000000"/>
-                <w:sz w:val="24"/>
-                <w:szCs w:val="24"/>
-                <w:lang w:eastAsia="es-PE"/>
-              </w:rPr>
-              <w:t>14 días</w:t>
+                <w:color w:val="000000"/>
+                <w:sz w:val="24"/>
+                <w:szCs w:val="24"/>
+                <w:lang w:eastAsia="es-PE"/>
+              </w:rPr>
+              <w:t>3 días</w:t>
             </w:r>
           </w:p>
         </w:tc>
@@ -11046,6 +11034,16 @@
                 <w:lang w:eastAsia="es-PE"/>
               </w:rPr>
             </w:pPr>
+            <w:r>
+              <w:rPr>
+                <w:rFonts w:ascii="Times New Roman" w:eastAsia="Times New Roman" w:hAnsi="Times New Roman" w:cs="Times New Roman"/>
+                <w:color w:val="000000"/>
+                <w:sz w:val="24"/>
+                <w:szCs w:val="24"/>
+                <w:lang w:eastAsia="es-PE"/>
+              </w:rPr>
+              <w:t>Analista Funcional</w:t>
+            </w:r>
           </w:p>
         </w:tc>
       </w:tr>
@@ -11089,7 +11087,7 @@
                 <w:szCs w:val="24"/>
                 <w:lang w:eastAsia="es-PE"/>
               </w:rPr>
-              <w:t xml:space="preserve">                     Proceso Gestionar Clientes</w:t>
+              <w:t xml:space="preserve">                     Proceso Gestionar Pagos</w:t>
             </w:r>
           </w:p>
         </w:tc>
@@ -11214,7 +11212,7 @@
                 <w:szCs w:val="24"/>
                 <w:lang w:eastAsia="es-PE"/>
               </w:rPr>
-              <w:t xml:space="preserve">                     Proceso Gestionar Pólizas</w:t>
+              <w:t xml:space="preserve">                     Proceso Sugerir Pólizas</w:t>
             </w:r>
           </w:p>
         </w:tc>
@@ -11339,7 +11337,7 @@
                 <w:szCs w:val="24"/>
                 <w:lang w:eastAsia="es-PE"/>
               </w:rPr>
-              <w:t xml:space="preserve">                     Proceso Gestionar Pagos</w:t>
+              <w:t xml:space="preserve">                     Proceso Gestionar Siniestro</w:t>
             </w:r>
           </w:p>
         </w:tc>
@@ -11379,7 +11377,7 @@
                 <w:szCs w:val="24"/>
                 <w:lang w:eastAsia="es-PE"/>
               </w:rPr>
-              <w:t>3 días</w:t>
+              <w:t>2 días</w:t>
             </w:r>
           </w:p>
         </w:tc>
@@ -11444,27 +11442,29 @@
               <w:bottom w:w="100" w:type="dxa"/>
               <w:right w:w="100" w:type="dxa"/>
             </w:tcMar>
-            <w:hideMark/>
-          </w:tcPr>
-          <w:p>
-            <w:pPr>
-              <w:spacing w:after="0" w:line="240" w:lineRule="auto"/>
-              <w:rPr>
-                <w:rFonts w:ascii="Times New Roman" w:eastAsia="Times New Roman" w:hAnsi="Times New Roman" w:cs="Times New Roman"/>
-                <w:sz w:val="24"/>
-                <w:szCs w:val="24"/>
-                <w:lang w:eastAsia="es-PE"/>
-              </w:rPr>
-            </w:pPr>
-            <w:r>
-              <w:rPr>
-                <w:rFonts w:ascii="Times New Roman" w:eastAsia="Times New Roman" w:hAnsi="Times New Roman" w:cs="Times New Roman"/>
-                <w:color w:val="000000"/>
-                <w:sz w:val="24"/>
-                <w:szCs w:val="24"/>
-                <w:lang w:eastAsia="es-PE"/>
-              </w:rPr>
-              <w:t xml:space="preserve">                     Proceso Sugerir Pólizas</w:t>
+          </w:tcPr>
+          <w:p>
+            <w:pPr>
+              <w:spacing w:after="0" w:line="240" w:lineRule="auto"/>
+              <w:rPr>
+                <w:rFonts w:ascii="Times New Roman" w:eastAsia="Times New Roman" w:hAnsi="Times New Roman" w:cs="Times New Roman"/>
+                <w:color w:val="000000"/>
+                <w:sz w:val="24"/>
+                <w:szCs w:val="24"/>
+                <w:lang w:eastAsia="es-PE"/>
+              </w:rPr>
+            </w:pPr>
+            <w:r>
+              <w:rPr>
+                <w:rFonts w:ascii="Times New Roman" w:eastAsia="Times New Roman" w:hAnsi="Times New Roman" w:cs="Times New Roman"/>
+                <w:b/>
+                <w:bCs/>
+                <w:color w:val="000000"/>
+                <w:sz w:val="24"/>
+                <w:szCs w:val="24"/>
+                <w:lang w:eastAsia="es-PE"/>
+              </w:rPr>
+              <w:t xml:space="preserve">            Requisitos</w:t>
             </w:r>
           </w:p>
         </w:tc>
@@ -11484,27 +11484,41 @@
               <w:bottom w:w="100" w:type="dxa"/>
               <w:right w:w="100" w:type="dxa"/>
             </w:tcMar>
-            <w:hideMark/>
-          </w:tcPr>
-          <w:p>
-            <w:pPr>
-              <w:spacing w:after="0" w:line="240" w:lineRule="auto"/>
-              <w:rPr>
-                <w:rFonts w:ascii="Times New Roman" w:eastAsia="Times New Roman" w:hAnsi="Times New Roman" w:cs="Times New Roman"/>
-                <w:sz w:val="24"/>
-                <w:szCs w:val="24"/>
-                <w:lang w:eastAsia="es-PE"/>
-              </w:rPr>
-            </w:pPr>
-            <w:r>
-              <w:rPr>
-                <w:rFonts w:ascii="Times New Roman" w:eastAsia="Times New Roman" w:hAnsi="Times New Roman" w:cs="Times New Roman"/>
-                <w:color w:val="000000"/>
-                <w:sz w:val="24"/>
-                <w:szCs w:val="24"/>
-                <w:lang w:eastAsia="es-PE"/>
-              </w:rPr>
-              <w:t>3 días</w:t>
+          </w:tcPr>
+          <w:p>
+            <w:pPr>
+              <w:spacing w:after="0" w:line="240" w:lineRule="auto"/>
+              <w:rPr>
+                <w:rFonts w:ascii="Times New Roman" w:eastAsia="Times New Roman" w:hAnsi="Times New Roman" w:cs="Times New Roman"/>
+                <w:color w:val="000000"/>
+                <w:sz w:val="24"/>
+                <w:szCs w:val="24"/>
+                <w:lang w:eastAsia="es-PE"/>
+              </w:rPr>
+            </w:pPr>
+            <w:r>
+              <w:rPr>
+                <w:rFonts w:ascii="Times New Roman" w:eastAsia="Times New Roman" w:hAnsi="Times New Roman" w:cs="Times New Roman"/>
+                <w:b/>
+                <w:bCs/>
+                <w:color w:val="000000"/>
+                <w:sz w:val="24"/>
+                <w:szCs w:val="24"/>
+                <w:lang w:eastAsia="es-PE"/>
+              </w:rPr>
+              <w:t>3</w:t>
+            </w:r>
+            <w:r>
+              <w:rPr>
+                <w:rFonts w:ascii="Times New Roman" w:eastAsia="Times New Roman" w:hAnsi="Times New Roman" w:cs="Times New Roman"/>
+                <w:b/>
+                <w:bCs/>
+                <w:color w:val="000000"/>
+                <w:sz w:val="24"/>
+                <w:szCs w:val="24"/>
+                <w:lang w:eastAsia="es-PE"/>
+              </w:rPr>
+              <w:t xml:space="preserve"> días</w:t>
             </w:r>
           </w:p>
         </w:tc>
@@ -11524,28 +11538,18 @@
               <w:bottom w:w="100" w:type="dxa"/>
               <w:right w:w="100" w:type="dxa"/>
             </w:tcMar>
-            <w:hideMark/>
-          </w:tcPr>
-          <w:p>
-            <w:pPr>
-              <w:spacing w:after="0" w:line="240" w:lineRule="auto"/>
-              <w:rPr>
-                <w:rFonts w:ascii="Times New Roman" w:eastAsia="Times New Roman" w:hAnsi="Times New Roman" w:cs="Times New Roman"/>
-                <w:sz w:val="24"/>
-                <w:szCs w:val="24"/>
-                <w:lang w:eastAsia="es-PE"/>
-              </w:rPr>
-            </w:pPr>
-            <w:r>
-              <w:rPr>
-                <w:rFonts w:ascii="Times New Roman" w:eastAsia="Times New Roman" w:hAnsi="Times New Roman" w:cs="Times New Roman"/>
-                <w:color w:val="000000"/>
-                <w:sz w:val="24"/>
-                <w:szCs w:val="24"/>
-                <w:lang w:eastAsia="es-PE"/>
-              </w:rPr>
-              <w:t>Analista Funcional</w:t>
-            </w:r>
+          </w:tcPr>
+          <w:p>
+            <w:pPr>
+              <w:spacing w:after="0" w:line="240" w:lineRule="auto"/>
+              <w:rPr>
+                <w:rFonts w:ascii="Times New Roman" w:eastAsia="Times New Roman" w:hAnsi="Times New Roman" w:cs="Times New Roman"/>
+                <w:color w:val="000000"/>
+                <w:sz w:val="24"/>
+                <w:szCs w:val="24"/>
+                <w:lang w:eastAsia="es-PE"/>
+              </w:rPr>
+            </w:pPr>
           </w:p>
         </w:tc>
       </w:tr>
@@ -11569,27 +11573,27 @@
               <w:bottom w:w="100" w:type="dxa"/>
               <w:right w:w="100" w:type="dxa"/>
             </w:tcMar>
-            <w:hideMark/>
-          </w:tcPr>
-          <w:p>
-            <w:pPr>
-              <w:spacing w:after="0" w:line="240" w:lineRule="auto"/>
-              <w:rPr>
-                <w:rFonts w:ascii="Times New Roman" w:eastAsia="Times New Roman" w:hAnsi="Times New Roman" w:cs="Times New Roman"/>
-                <w:sz w:val="24"/>
-                <w:szCs w:val="24"/>
-                <w:lang w:eastAsia="es-PE"/>
-              </w:rPr>
-            </w:pPr>
-            <w:r>
-              <w:rPr>
-                <w:rFonts w:ascii="Times New Roman" w:eastAsia="Times New Roman" w:hAnsi="Times New Roman" w:cs="Times New Roman"/>
-                <w:color w:val="000000"/>
-                <w:sz w:val="24"/>
-                <w:szCs w:val="24"/>
-                <w:lang w:eastAsia="es-PE"/>
-              </w:rPr>
-              <w:t xml:space="preserve">                     Proceso Gestionar Siniestro</w:t>
+          </w:tcPr>
+          <w:p>
+            <w:pPr>
+              <w:spacing w:after="0" w:line="240" w:lineRule="auto"/>
+              <w:rPr>
+                <w:rFonts w:ascii="Times New Roman" w:eastAsia="Times New Roman" w:hAnsi="Times New Roman" w:cs="Times New Roman"/>
+                <w:color w:val="000000"/>
+                <w:sz w:val="24"/>
+                <w:szCs w:val="24"/>
+                <w:lang w:eastAsia="es-PE"/>
+              </w:rPr>
+            </w:pPr>
+            <w:r>
+              <w:rPr>
+                <w:rFonts w:ascii="Times New Roman" w:eastAsia="Times New Roman" w:hAnsi="Times New Roman" w:cs="Times New Roman"/>
+                <w:color w:val="000000"/>
+                <w:sz w:val="24"/>
+                <w:szCs w:val="24"/>
+                <w:lang w:eastAsia="es-PE"/>
+              </w:rPr>
+              <w:t xml:space="preserve">               Lista de requisitos funcionales y no funcionales</w:t>
             </w:r>
           </w:p>
         </w:tc>
@@ -11609,27 +11613,27 @@
               <w:bottom w:w="100" w:type="dxa"/>
               <w:right w:w="100" w:type="dxa"/>
             </w:tcMar>
-            <w:hideMark/>
-          </w:tcPr>
-          <w:p>
-            <w:pPr>
-              <w:spacing w:after="0" w:line="240" w:lineRule="auto"/>
-              <w:rPr>
-                <w:rFonts w:ascii="Times New Roman" w:eastAsia="Times New Roman" w:hAnsi="Times New Roman" w:cs="Times New Roman"/>
-                <w:sz w:val="24"/>
-                <w:szCs w:val="24"/>
-                <w:lang w:eastAsia="es-PE"/>
-              </w:rPr>
-            </w:pPr>
-            <w:r>
-              <w:rPr>
-                <w:rFonts w:ascii="Times New Roman" w:eastAsia="Times New Roman" w:hAnsi="Times New Roman" w:cs="Times New Roman"/>
-                <w:color w:val="000000"/>
-                <w:sz w:val="24"/>
-                <w:szCs w:val="24"/>
-                <w:lang w:eastAsia="es-PE"/>
-              </w:rPr>
-              <w:t>2 días</w:t>
+          </w:tcPr>
+          <w:p>
+            <w:pPr>
+              <w:spacing w:after="0" w:line="240" w:lineRule="auto"/>
+              <w:rPr>
+                <w:rFonts w:ascii="Times New Roman" w:eastAsia="Times New Roman" w:hAnsi="Times New Roman" w:cs="Times New Roman"/>
+                <w:color w:val="000000"/>
+                <w:sz w:val="24"/>
+                <w:szCs w:val="24"/>
+                <w:lang w:eastAsia="es-PE"/>
+              </w:rPr>
+            </w:pPr>
+            <w:r>
+              <w:rPr>
+                <w:rFonts w:ascii="Times New Roman" w:eastAsia="Times New Roman" w:hAnsi="Times New Roman" w:cs="Times New Roman"/>
+                <w:color w:val="000000"/>
+                <w:sz w:val="24"/>
+                <w:szCs w:val="24"/>
+                <w:lang w:eastAsia="es-PE"/>
+              </w:rPr>
+              <w:t>3 días</w:t>
             </w:r>
           </w:p>
         </w:tc>
@@ -11649,13 +11653,13 @@
               <w:bottom w:w="100" w:type="dxa"/>
               <w:right w:w="100" w:type="dxa"/>
             </w:tcMar>
-            <w:hideMark/>
-          </w:tcPr>
-          <w:p>
-            <w:pPr>
-              <w:spacing w:after="0" w:line="240" w:lineRule="auto"/>
-              <w:rPr>
-                <w:rFonts w:ascii="Times New Roman" w:eastAsia="Times New Roman" w:hAnsi="Times New Roman" w:cs="Times New Roman"/>
+          </w:tcPr>
+          <w:p>
+            <w:pPr>
+              <w:spacing w:after="0" w:line="240" w:lineRule="auto"/>
+              <w:rPr>
+                <w:rFonts w:ascii="Times New Roman" w:eastAsia="Times New Roman" w:hAnsi="Times New Roman" w:cs="Times New Roman"/>
+                <w:color w:val="000000"/>
                 <w:sz w:val="24"/>
                 <w:szCs w:val="24"/>
                 <w:lang w:eastAsia="es-PE"/>
@@ -13791,7 +13795,7 @@
 </file>
 
 <file path=word/endnotes.xml><?xml version="1.0" encoding="utf-8"?>
-<w:endnotes xmlns:wpc="http://schemas.microsoft.com/office/word/2010/wordprocessingCanvas" xmlns:cx="http://schemas.microsoft.com/office/drawing/2014/chartex" xmlns:cx1="http://schemas.microsoft.com/office/drawing/2015/9/8/chartex" xmlns:cx2="http://schemas.microsoft.com/office/drawing/2015/10/21/chartex" xmlns:cx3="http://schemas.microsoft.com/office/drawing/2016/5/9/chartex" xmlns:cx4="http://schemas.microsoft.com/office/drawing/2016/5/10/chartex" xmlns:cx5="http://schemas.microsoft.com/office/drawing/2016/5/11/chartex" xmlns:cx6="http://schemas.microsoft.com/office/drawing/2016/5/12/chartex" xmlns:cx7="http://schemas.microsoft.com/office/drawing/2016/5/13/chartex" xmlns:cx8="http://schemas.microsoft.com/office/drawing/2016/5/14/chartex" xmlns:mc="http://schemas.openxmlformats.org/markup-compatibility/2006" xmlns:aink="http://schemas.microsoft.com/office/drawing/2016/ink" xmlns:am3d="http://schemas.microsoft.com/office/drawing/2017/model3d" xmlns:o="urn:schemas-microsoft-com:office:office" xmlns:r="http://schemas.openxmlformats.org/officeDocument/2006/relationships" xmlns:m="http://schemas.openxmlformats.org/officeDocument/2006/math" xmlns:v="urn:schemas-microsoft-com:vml" xmlns:wp14="http://schemas.microsoft.com/office/word/2010/wordprocessingDrawing" xmlns:wp="http://schemas.openxmlformats.org/drawingml/2006/wordprocessingDrawing" xmlns:w10="urn:schemas-microsoft-com:office:word" xmlns:w="http://schemas.openxmlformats.org/wordprocessingml/2006/main" xmlns:w14="http://schemas.microsoft.com/office/word/2010/wordml" xmlns:w15="http://schemas.microsoft.com/office/word/2012/wordml" xmlns:w16cid="http://schemas.microsoft.com/office/word/2016/wordml/cid" xmlns:w16se="http://schemas.microsoft.com/office/word/2015/wordml/symex" xmlns:wpg="http://schemas.microsoft.com/office/word/2010/wordprocessingGroup" xmlns:wpi="http://schemas.microsoft.com/office/word/2010/wordprocessingInk" xmlns:wne="http://schemas.microsoft.com/office/word/2006/wordml" xmlns:wps="http://schemas.microsoft.com/office/word/2010/wordprocessingShape" mc:Ignorable="w14 w15 w16se w16cid wp14">
+<w:endnotes xmlns:wpc="http://schemas.microsoft.com/office/word/2010/wordprocessingCanvas" xmlns:mc="http://schemas.openxmlformats.org/markup-compatibility/2006" xmlns:o="urn:schemas-microsoft-com:office:office" xmlns:r="http://schemas.openxmlformats.org/officeDocument/2006/relationships" xmlns:m="http://schemas.openxmlformats.org/officeDocument/2006/math" xmlns:v="urn:schemas-microsoft-com:vml" xmlns:wp14="http://schemas.microsoft.com/office/word/2010/wordprocessingDrawing" xmlns:wp="http://schemas.openxmlformats.org/drawingml/2006/wordprocessingDrawing" xmlns:w10="urn:schemas-microsoft-com:office:word" xmlns:w="http://schemas.openxmlformats.org/wordprocessingml/2006/main" xmlns:w14="http://schemas.microsoft.com/office/word/2010/wordml" xmlns:w15="http://schemas.microsoft.com/office/word/2012/wordml" xmlns:wpg="http://schemas.microsoft.com/office/word/2010/wordprocessingGroup" xmlns:wpi="http://schemas.microsoft.com/office/word/2010/wordprocessingInk" xmlns:wne="http://schemas.microsoft.com/office/word/2006/wordml" xmlns:wps="http://schemas.microsoft.com/office/word/2010/wordprocessingShape" mc:Ignorable="w14 w15 wp14">
   <w:endnote w:type="separator" w:id="-1">
     <w:p>
       <w:pPr>
@@ -13816,7 +13820,7 @@
 </file>
 
 <file path=word/footer1.xml><?xml version="1.0" encoding="utf-8"?>
-<w:ftr xmlns:wpc="http://schemas.microsoft.com/office/word/2010/wordprocessingCanvas" xmlns:cx="http://schemas.microsoft.com/office/drawing/2014/chartex" xmlns:cx1="http://schemas.microsoft.com/office/drawing/2015/9/8/chartex" xmlns:cx2="http://schemas.microsoft.com/office/drawing/2015/10/21/chartex" xmlns:cx3="http://schemas.microsoft.com/office/drawing/2016/5/9/chartex" xmlns:cx4="http://schemas.microsoft.com/office/drawing/2016/5/10/chartex" xmlns:cx5="http://schemas.microsoft.com/office/drawing/2016/5/11/chartex" xmlns:cx6="http://schemas.microsoft.com/office/drawing/2016/5/12/chartex" xmlns:cx7="http://schemas.microsoft.com/office/drawing/2016/5/13/chartex" xmlns:cx8="http://schemas.microsoft.com/office/drawing/2016/5/14/chartex" xmlns:mc="http://schemas.openxmlformats.org/markup-compatibility/2006" xmlns:aink="http://schemas.microsoft.com/office/drawing/2016/ink" xmlns:am3d="http://schemas.microsoft.com/office/drawing/2017/model3d" xmlns:o="urn:schemas-microsoft-com:office:office" xmlns:r="http://schemas.openxmlformats.org/officeDocument/2006/relationships" xmlns:m="http://schemas.openxmlformats.org/officeDocument/2006/math" xmlns:v="urn:schemas-microsoft-com:vml" xmlns:wp14="http://schemas.microsoft.com/office/word/2010/wordprocessingDrawing" xmlns:wp="http://schemas.openxmlformats.org/drawingml/2006/wordprocessingDrawing" xmlns:w10="urn:schemas-microsoft-com:office:word" xmlns:w="http://schemas.openxmlformats.org/wordprocessingml/2006/main" xmlns:w14="http://schemas.microsoft.com/office/word/2010/wordml" xmlns:w15="http://schemas.microsoft.com/office/word/2012/wordml" xmlns:w16cid="http://schemas.microsoft.com/office/word/2016/wordml/cid" xmlns:w16se="http://schemas.microsoft.com/office/word/2015/wordml/symex" xmlns:wpg="http://schemas.microsoft.com/office/word/2010/wordprocessingGroup" xmlns:wpi="http://schemas.microsoft.com/office/word/2010/wordprocessingInk" xmlns:wne="http://schemas.microsoft.com/office/word/2006/wordml" xmlns:wps="http://schemas.microsoft.com/office/word/2010/wordprocessingShape" mc:Ignorable="w14 w15 w16se w16cid wp14">
+<w:ftr xmlns:wpc="http://schemas.microsoft.com/office/word/2010/wordprocessingCanvas" xmlns:mc="http://schemas.openxmlformats.org/markup-compatibility/2006" xmlns:o="urn:schemas-microsoft-com:office:office" xmlns:r="http://schemas.openxmlformats.org/officeDocument/2006/relationships" xmlns:m="http://schemas.openxmlformats.org/officeDocument/2006/math" xmlns:v="urn:schemas-microsoft-com:vml" xmlns:wp14="http://schemas.microsoft.com/office/word/2010/wordprocessingDrawing" xmlns:wp="http://schemas.openxmlformats.org/drawingml/2006/wordprocessingDrawing" xmlns:w10="urn:schemas-microsoft-com:office:word" xmlns:w="http://schemas.openxmlformats.org/wordprocessingml/2006/main" xmlns:w14="http://schemas.microsoft.com/office/word/2010/wordml" xmlns:w15="http://schemas.microsoft.com/office/word/2012/wordml" xmlns:wpg="http://schemas.microsoft.com/office/word/2010/wordprocessingGroup" xmlns:wpi="http://schemas.microsoft.com/office/word/2010/wordprocessingInk" xmlns:wne="http://schemas.microsoft.com/office/word/2006/wordml" xmlns:wps="http://schemas.microsoft.com/office/word/2010/wordprocessingShape" mc:Ignorable="w14 w15 wp14">
   <w:p>
     <w:pPr>
       <w:pStyle w:val="Piedepgina"/>
@@ -13886,7 +13890,7 @@
 </file>
 
 <file path=word/footnotes.xml><?xml version="1.0" encoding="utf-8"?>
-<w:footnotes xmlns:wpc="http://schemas.microsoft.com/office/word/2010/wordprocessingCanvas" xmlns:cx="http://schemas.microsoft.com/office/drawing/2014/chartex" xmlns:cx1="http://schemas.microsoft.com/office/drawing/2015/9/8/chartex" xmlns:cx2="http://schemas.microsoft.com/office/drawing/2015/10/21/chartex" xmlns:cx3="http://schemas.microsoft.com/office/drawing/2016/5/9/chartex" xmlns:cx4="http://schemas.microsoft.com/office/drawing/2016/5/10/chartex" xmlns:cx5="http://schemas.microsoft.com/office/drawing/2016/5/11/chartex" xmlns:cx6="http://schemas.microsoft.com/office/drawing/2016/5/12/chartex" xmlns:cx7="http://schemas.microsoft.com/office/drawing/2016/5/13/chartex" xmlns:cx8="http://schemas.microsoft.com/office/drawing/2016/5/14/chartex" xmlns:mc="http://schemas.openxmlformats.org/markup-compatibility/2006" xmlns:aink="http://schemas.microsoft.com/office/drawing/2016/ink" xmlns:am3d="http://schemas.microsoft.com/office/drawing/2017/model3d" xmlns:o="urn:schemas-microsoft-com:office:office" xmlns:r="http://schemas.openxmlformats.org/officeDocument/2006/relationships" xmlns:m="http://schemas.openxmlformats.org/officeDocument/2006/math" xmlns:v="urn:schemas-microsoft-com:vml" xmlns:wp14="http://schemas.microsoft.com/office/word/2010/wordprocessingDrawing" xmlns:wp="http://schemas.openxmlformats.org/drawingml/2006/wordprocessingDrawing" xmlns:w10="urn:schemas-microsoft-com:office:word" xmlns:w="http://schemas.openxmlformats.org/wordprocessingml/2006/main" xmlns:w14="http://schemas.microsoft.com/office/word/2010/wordml" xmlns:w15="http://schemas.microsoft.com/office/word/2012/wordml" xmlns:w16cid="http://schemas.microsoft.com/office/word/2016/wordml/cid" xmlns:w16se="http://schemas.microsoft.com/office/word/2015/wordml/symex" xmlns:wpg="http://schemas.microsoft.com/office/word/2010/wordprocessingGroup" xmlns:wpi="http://schemas.microsoft.com/office/word/2010/wordprocessingInk" xmlns:wne="http://schemas.microsoft.com/office/word/2006/wordml" xmlns:wps="http://schemas.microsoft.com/office/word/2010/wordprocessingShape" mc:Ignorable="w14 w15 w16se w16cid wp14">
+<w:footnotes xmlns:wpc="http://schemas.microsoft.com/office/word/2010/wordprocessingCanvas" xmlns:mc="http://schemas.openxmlformats.org/markup-compatibility/2006" xmlns:o="urn:schemas-microsoft-com:office:office" xmlns:r="http://schemas.openxmlformats.org/officeDocument/2006/relationships" xmlns:m="http://schemas.openxmlformats.org/officeDocument/2006/math" xmlns:v="urn:schemas-microsoft-com:vml" xmlns:wp14="http://schemas.microsoft.com/office/word/2010/wordprocessingDrawing" xmlns:wp="http://schemas.openxmlformats.org/drawingml/2006/wordprocessingDrawing" xmlns:w10="urn:schemas-microsoft-com:office:word" xmlns:w="http://schemas.openxmlformats.org/wordprocessingml/2006/main" xmlns:w14="http://schemas.microsoft.com/office/word/2010/wordml" xmlns:w15="http://schemas.microsoft.com/office/word/2012/wordml" xmlns:wpg="http://schemas.microsoft.com/office/word/2010/wordprocessingGroup" xmlns:wpi="http://schemas.microsoft.com/office/word/2010/wordprocessingInk" xmlns:wne="http://schemas.microsoft.com/office/word/2006/wordml" xmlns:wps="http://schemas.microsoft.com/office/word/2010/wordprocessingShape" mc:Ignorable="w14 w15 wp14">
   <w:footnote w:type="separator" w:id="-1">
     <w:p>
       <w:pPr>
@@ -13911,8 +13915,8 @@
 </file>
 
 <file path=word/numbering.xml><?xml version="1.0" encoding="utf-8"?>
-<w:numbering xmlns:wpc="http://schemas.microsoft.com/office/word/2010/wordprocessingCanvas" xmlns:cx="http://schemas.microsoft.com/office/drawing/2014/chartex" xmlns:cx1="http://schemas.microsoft.com/office/drawing/2015/9/8/chartex" xmlns:cx2="http://schemas.microsoft.com/office/drawing/2015/10/21/chartex" xmlns:cx3="http://schemas.microsoft.com/office/drawing/2016/5/9/chartex" xmlns:cx4="http://schemas.microsoft.com/office/drawing/2016/5/10/chartex" xmlns:cx5="http://schemas.microsoft.com/office/drawing/2016/5/11/chartex" xmlns:cx6="http://schemas.microsoft.com/office/drawing/2016/5/12/chartex" xmlns:cx7="http://schemas.microsoft.com/office/drawing/2016/5/13/chartex" xmlns:cx8="http://schemas.microsoft.com/office/drawing/2016/5/14/chartex" xmlns:mc="http://schemas.openxmlformats.org/markup-compatibility/2006" xmlns:aink="http://schemas.microsoft.com/office/drawing/2016/ink" xmlns:am3d="http://schemas.microsoft.com/office/drawing/2017/model3d" xmlns:o="urn:schemas-microsoft-com:office:office" xmlns:r="http://schemas.openxmlformats.org/officeDocument/2006/relationships" xmlns:m="http://schemas.openxmlformats.org/officeDocument/2006/math" xmlns:v="urn:schemas-microsoft-com:vml" xmlns:wp14="http://schemas.microsoft.com/office/word/2010/wordprocessingDrawing" xmlns:wp="http://schemas.openxmlformats.org/drawingml/2006/wordprocessingDrawing" xmlns:w10="urn:schemas-microsoft-com:office:word" xmlns:w="http://schemas.openxmlformats.org/wordprocessingml/2006/main" xmlns:w14="http://schemas.microsoft.com/office/word/2010/wordml" xmlns:w15="http://schemas.microsoft.com/office/word/2012/wordml" xmlns:w16cid="http://schemas.microsoft.com/office/word/2016/wordml/cid" xmlns:w16se="http://schemas.microsoft.com/office/word/2015/wordml/symex" xmlns:wpg="http://schemas.microsoft.com/office/word/2010/wordprocessingGroup" xmlns:wpi="http://schemas.microsoft.com/office/word/2010/wordprocessingInk" xmlns:wne="http://schemas.microsoft.com/office/word/2006/wordml" xmlns:wps="http://schemas.microsoft.com/office/word/2010/wordprocessingShape" mc:Ignorable="w14 w15 w16se w16cid wp14">
-  <w:abstractNum w:abstractNumId="0" w15:restartNumberingAfterBreak="0">
+<w:numbering xmlns:wpc="http://schemas.microsoft.com/office/word/2010/wordprocessingCanvas" xmlns:mc="http://schemas.openxmlformats.org/markup-compatibility/2006" xmlns:o="urn:schemas-microsoft-com:office:office" xmlns:r="http://schemas.openxmlformats.org/officeDocument/2006/relationships" xmlns:m="http://schemas.openxmlformats.org/officeDocument/2006/math" xmlns:v="urn:schemas-microsoft-com:vml" xmlns:wp14="http://schemas.microsoft.com/office/word/2010/wordprocessingDrawing" xmlns:wp="http://schemas.openxmlformats.org/drawingml/2006/wordprocessingDrawing" xmlns:w10="urn:schemas-microsoft-com:office:word" xmlns:w="http://schemas.openxmlformats.org/wordprocessingml/2006/main" xmlns:w14="http://schemas.microsoft.com/office/word/2010/wordml" xmlns:w15="http://schemas.microsoft.com/office/word/2012/wordml" xmlns:wpg="http://schemas.microsoft.com/office/word/2010/wordprocessingGroup" xmlns:wpi="http://schemas.microsoft.com/office/word/2010/wordprocessingInk" xmlns:wne="http://schemas.microsoft.com/office/word/2006/wordml" xmlns:wps="http://schemas.microsoft.com/office/word/2010/wordprocessingShape" mc:Ignorable="w14 w15 wp14">
+  <w:abstractNum w:abstractNumId="0">
     <w:nsid w:val="11993B0D"/>
     <w:multiLevelType w:val="hybridMultilevel"/>
     <w:tmpl w:val="424EF530"/>
@@ -14025,7 +14029,7 @@
       </w:rPr>
     </w:lvl>
   </w:abstractNum>
-  <w:abstractNum w:abstractNumId="1" w15:restartNumberingAfterBreak="0">
+  <w:abstractNum w:abstractNumId="1">
     <w:nsid w:val="3F0F6671"/>
     <w:multiLevelType w:val="hybridMultilevel"/>
     <w:tmpl w:val="2698F4A6"/>
@@ -14138,7 +14142,7 @@
       </w:rPr>
     </w:lvl>
   </w:abstractNum>
-  <w:abstractNum w:abstractNumId="2" w15:restartNumberingAfterBreak="0">
+  <w:abstractNum w:abstractNumId="2">
     <w:nsid w:val="49B73FE8"/>
     <w:multiLevelType w:val="hybridMultilevel"/>
     <w:tmpl w:val="C6E60B76"/>
@@ -14251,7 +14255,7 @@
       </w:rPr>
     </w:lvl>
   </w:abstractNum>
-  <w:abstractNum w:abstractNumId="3" w15:restartNumberingAfterBreak="0">
+  <w:abstractNum w:abstractNumId="3">
     <w:nsid w:val="578003C5"/>
     <w:multiLevelType w:val="multilevel"/>
     <w:tmpl w:val="B7E0B8E2"/>
@@ -14372,7 +14376,7 @@
       </w:rPr>
     </w:lvl>
   </w:abstractNum>
-  <w:abstractNum w:abstractNumId="4" w15:restartNumberingAfterBreak="0">
+  <w:abstractNum w:abstractNumId="4">
     <w:nsid w:val="672F4C83"/>
     <w:multiLevelType w:val="hybridMultilevel"/>
     <w:tmpl w:val="0308C09A"/>
@@ -14485,7 +14489,7 @@
       </w:rPr>
     </w:lvl>
   </w:abstractNum>
-  <w:abstractNum w:abstractNumId="5" w15:restartNumberingAfterBreak="0">
+  <w:abstractNum w:abstractNumId="5">
     <w:nsid w:val="7F511B36"/>
     <w:multiLevelType w:val="multilevel"/>
     <w:tmpl w:val="5B7C20AE"/>
@@ -14656,7 +14660,7 @@
 </file>
 
 <file path=word/styles.xml><?xml version="1.0" encoding="utf-8"?>
-<w:styles xmlns:mc="http://schemas.openxmlformats.org/markup-compatibility/2006" xmlns:r="http://schemas.openxmlformats.org/officeDocument/2006/relationships" xmlns:w="http://schemas.openxmlformats.org/wordprocessingml/2006/main" xmlns:w14="http://schemas.microsoft.com/office/word/2010/wordml" xmlns:w15="http://schemas.microsoft.com/office/word/2012/wordml" xmlns:w16cid="http://schemas.microsoft.com/office/word/2016/wordml/cid" xmlns:w16se="http://schemas.microsoft.com/office/word/2015/wordml/symex" mc:Ignorable="w14 w15 w16se w16cid">
+<w:styles xmlns:mc="http://schemas.openxmlformats.org/markup-compatibility/2006" xmlns:r="http://schemas.openxmlformats.org/officeDocument/2006/relationships" xmlns:w="http://schemas.openxmlformats.org/wordprocessingml/2006/main" xmlns:w14="http://schemas.microsoft.com/office/word/2010/wordml" xmlns:w15="http://schemas.microsoft.com/office/word/2012/wordml" mc:Ignorable="w14 w15">
   <w:docDefaults>
     <w:rPrDefault>
       <w:rPr>
@@ -14672,7 +14676,7 @@
       </w:pPr>
     </w:pPrDefault>
   </w:docDefaults>
-  <w:latentStyles w:defLockedState="0" w:defUIPriority="99" w:defSemiHidden="0" w:defUnhideWhenUsed="0" w:defQFormat="0" w:count="375">
+  <w:latentStyles w:defLockedState="0" w:defUIPriority="99" w:defSemiHidden="0" w:defUnhideWhenUsed="0" w:defQFormat="0" w:count="371">
     <w:lsdException w:name="Normal" w:uiPriority="0" w:qFormat="1"/>
     <w:lsdException w:name="heading 1" w:uiPriority="9" w:qFormat="1"/>
     <w:lsdException w:name="heading 2" w:semiHidden="1" w:uiPriority="9" w:unhideWhenUsed="1" w:qFormat="1"/>
@@ -15044,10 +15048,6 @@
     <w:lsdException w:name="List Table 5 Dark Accent 6" w:uiPriority="50"/>
     <w:lsdException w:name="List Table 6 Colorful Accent 6" w:uiPriority="51"/>
     <w:lsdException w:name="List Table 7 Colorful Accent 6" w:uiPriority="52"/>
-    <w:lsdException w:name="Mention" w:semiHidden="1" w:unhideWhenUsed="1"/>
-    <w:lsdException w:name="Smart Hyperlink" w:semiHidden="1" w:unhideWhenUsed="1"/>
-    <w:lsdException w:name="Hashtag" w:semiHidden="1" w:unhideWhenUsed="1"/>
-    <w:lsdException w:name="Unresolved Mention" w:semiHidden="1" w:unhideWhenUsed="1"/>
   </w:latentStyles>
   <w:style w:type="paragraph" w:default="1" w:styleId="Normal">
     <w:name w:val="Normal"/>
@@ -15234,6 +15234,7 @@
       <w:spacing w:after="0" w:line="240" w:lineRule="auto"/>
     </w:pPr>
     <w:tblPr>
+      <w:tblInd w:w="0" w:type="dxa"/>
       <w:tblBorders>
         <w:top w:val="single" w:sz="4" w:space="0" w:color="auto"/>
         <w:left w:val="single" w:sz="4" w:space="0" w:color="auto"/>
@@ -15242,6 +15243,12 @@
         <w:insideH w:val="single" w:sz="4" w:space="0" w:color="auto"/>
         <w:insideV w:val="single" w:sz="4" w:space="0" w:color="auto"/>
       </w:tblBorders>
+      <w:tblCellMar>
+        <w:top w:w="0" w:type="dxa"/>
+        <w:left w:w="108" w:type="dxa"/>
+        <w:bottom w:w="0" w:type="dxa"/>
+        <w:right w:w="108" w:type="dxa"/>
+      </w:tblCellMar>
     </w:tblPr>
   </w:style>
   <w:style w:type="character" w:customStyle="1" w:styleId="Ttulo1Car">
@@ -15321,7 +15328,7 @@
       <w:lang w:val="es-PE"/>
     </w:rPr>
   </w:style>
-  <w:style w:type="paragraph" w:styleId="TtuloTDC">
+  <w:style w:type="paragraph" w:styleId="TtulodeTDC">
     <w:name w:val="TOC Heading"/>
     <w:basedOn w:val="Ttulo1"/>
     <w:next w:val="Normal"/>
@@ -15689,7 +15696,7 @@
 </file>
 
 <file path=customXml/itemProps1.xml><?xml version="1.0" encoding="utf-8"?>
-<ds:datastoreItem xmlns:ds="http://schemas.openxmlformats.org/officeDocument/2006/customXml" ds:itemID="{BFBF9C27-9F55-4B25-84FF-CA1D734CE179}">
+<ds:datastoreItem xmlns:ds="http://schemas.openxmlformats.org/officeDocument/2006/customXml" ds:itemID="{8D1A3487-2734-4DDD-BF76-4C743DB47073}">
   <ds:schemaRefs>
     <ds:schemaRef ds:uri="http://schemas.openxmlformats.org/officeDocument/2006/bibliography"/>
   </ds:schemaRefs>

</xml_diff>